<commit_message>
Add VI 7, standard formatting
</commit_message>
<xml_diff>
--- a/Books/Matematyka z plusem 7/VI Potęgi i pierwiastki/5. DZIAŁANIE NA POTĘGACH.docx
+++ b/Books/Matematyka z plusem 7/VI Potęgi i pierwiastki/5. DZIAŁANIE NA POTĘGACH.docx
@@ -4,63 +4,82 @@
   <w:body>
     <w:p>
       <w:pPr>
+        <w:spacing w:line="240" w:lineRule="auto"/>
         <w:ind w:left="-426"/>
         <w:rPr>
-          <w:rFonts w:ascii="Times New Roman" w:hAnsi="Times New Roman"/>
+          <w:rFonts w:ascii="Times New Roman" w:hAnsi="Times New Roman" w:cs="Times New Roman"/>
+          <w:b/>
           <w:sz w:val="24"/>
           <w:szCs w:val="24"/>
         </w:rPr>
       </w:pPr>
       <w:r>
+        <w:rPr>
+          <w:rFonts w:ascii="Times New Roman" w:hAnsi="Times New Roman" w:cs="Times New Roman"/>
+          <w:sz w:val="24"/>
+          <w:szCs w:val="24"/>
+        </w:rPr>
         <w:softHyphen/>
       </w:r>
       <w:r>
+        <w:rPr>
+          <w:rFonts w:ascii="Times New Roman" w:hAnsi="Times New Roman" w:cs="Times New Roman"/>
+          <w:sz w:val="24"/>
+          <w:szCs w:val="24"/>
+        </w:rPr>
         <w:softHyphen/>
       </w:r>
       <w:r>
+        <w:rPr>
+          <w:rFonts w:ascii="Times New Roman" w:hAnsi="Times New Roman" w:cs="Times New Roman"/>
+          <w:sz w:val="24"/>
+          <w:szCs w:val="24"/>
+        </w:rPr>
         <w:softHyphen/>
       </w:r>
       <w:r>
         <w:rPr>
-          <w:rFonts w:ascii="Times New Roman" w:hAnsi="Times New Roman"/>
+          <w:rFonts w:ascii="Times New Roman" w:hAnsi="Times New Roman" w:cs="Times New Roman"/>
           <w:b/>
           <w:sz w:val="24"/>
           <w:szCs w:val="24"/>
         </w:rPr>
         <w:t>DZIAŁANIA NA POTĘGACH</w:t>
-      </w:r>
-      <w:r>
-        <w:rPr>
-          <w:rFonts w:ascii="Times New Roman" w:hAnsi="Times New Roman"/>
-          <w:b/>
-          <w:sz w:val="24"/>
-          <w:szCs w:val="24"/>
-        </w:rPr>
-        <w:br/>
-      </w:r>
-      <w:r>
-        <w:rPr>
-          <w:rFonts w:ascii="Times New Roman" w:hAnsi="Times New Roman"/>
-          <w:sz w:val="24"/>
-          <w:szCs w:val="24"/>
-        </w:rPr>
-        <w:br/>
-        <w:t>1. Przedstaw jako potęgę liczby 2</w:t>
       </w:r>
     </w:p>
     <w:p>
       <w:pPr>
+        <w:spacing w:line="240" w:lineRule="auto"/>
+        <w:ind w:left="-426"/>
+        <w:rPr>
+          <w:rFonts w:ascii="Times New Roman" w:hAnsi="Times New Roman" w:cs="Times New Roman"/>
+          <w:sz w:val="24"/>
+          <w:szCs w:val="24"/>
+        </w:rPr>
+      </w:pPr>
+      <w:r>
+        <w:rPr>
+          <w:rFonts w:ascii="Times New Roman" w:hAnsi="Times New Roman" w:cs="Times New Roman"/>
+          <w:sz w:val="24"/>
+          <w:szCs w:val="24"/>
+        </w:rPr>
+        <w:t>1. Przedstaw jako potęgę liczby 2</w:t>
+      </w:r>
+    </w:p>
+    <w:p>
+      <w:pPr>
+        <w:spacing w:line="240" w:lineRule="auto"/>
         <w:ind w:left="-426"/>
         <w:jc w:val="both"/>
         <w:rPr>
-          <w:rFonts w:ascii="Times New Roman" w:eastAsia="Times New Roman" w:hAnsi="Times New Roman"/>
+          <w:rFonts w:ascii="Times New Roman" w:eastAsia="Times New Roman" w:hAnsi="Times New Roman" w:cs="Times New Roman"/>
           <w:sz w:val="24"/>
           <w:szCs w:val="24"/>
         </w:rPr>
       </w:pPr>
       <w:r>
         <w:rPr>
-          <w:rFonts w:ascii="Times New Roman" w:hAnsi="Times New Roman"/>
+          <w:rFonts w:ascii="Times New Roman" w:hAnsi="Times New Roman" w:cs="Times New Roman"/>
           <w:sz w:val="24"/>
           <w:szCs w:val="24"/>
         </w:rPr>
@@ -68,7 +87,7 @@
       </w:r>
       <w:r>
         <w:rPr>
-          <w:rFonts w:ascii="Times New Roman" w:hAnsi="Times New Roman"/>
+          <w:rFonts w:ascii="Times New Roman" w:hAnsi="Times New Roman" w:cs="Times New Roman"/>
           <w:sz w:val="24"/>
           <w:szCs w:val="24"/>
         </w:rPr>
@@ -79,7 +98,7 @@
           <m:sSupPr>
             <m:ctrlPr>
               <w:rPr>
-                <w:rFonts w:ascii="Cambria Math" w:hAnsi="Cambria Math"/>
+                <w:rFonts w:ascii="Cambria Math" w:hAnsi="Cambria Math" w:cs="Times New Roman"/>
                 <w:i/>
                 <w:sz w:val="24"/>
                 <w:szCs w:val="24"/>
@@ -89,7 +108,7 @@
           <m:e>
             <m:r>
               <w:rPr>
-                <w:rFonts w:ascii="Cambria Math" w:hAnsi="Cambria Math"/>
+                <w:rFonts w:ascii="Cambria Math" w:hAnsi="Cambria Math" w:cs="Times New Roman"/>
                 <w:sz w:val="24"/>
                 <w:szCs w:val="24"/>
               </w:rPr>
@@ -99,7 +118,7 @@
           <m:sup>
             <m:r>
               <w:rPr>
-                <w:rFonts w:ascii="Cambria Math" w:hAnsi="Cambria Math"/>
+                <w:rFonts w:ascii="Cambria Math" w:hAnsi="Cambria Math" w:cs="Times New Roman"/>
                 <w:sz w:val="24"/>
                 <w:szCs w:val="24"/>
               </w:rPr>
@@ -109,7 +128,7 @@
         </m:sSup>
         <m:r>
           <w:rPr>
-            <w:rFonts w:ascii="Cambria Math" w:hAnsi="Cambria Math"/>
+            <w:rFonts w:ascii="Cambria Math" w:hAnsi="Cambria Math" w:cs="Times New Roman"/>
             <w:sz w:val="24"/>
             <w:szCs w:val="24"/>
           </w:rPr>
@@ -120,7 +139,7 @@
             <m:lit/>
           </m:rPr>
           <w:rPr>
-            <w:rFonts w:ascii="Cambria Math" w:hAnsi="Cambria Math"/>
+            <w:rFonts w:ascii="Cambria Math" w:hAnsi="Cambria Math" w:cs="Times New Roman"/>
             <w:sz w:val="24"/>
             <w:szCs w:val="24"/>
           </w:rPr>
@@ -130,7 +149,7 @@
           <m:sSupPr>
             <m:ctrlPr>
               <w:rPr>
-                <w:rFonts w:ascii="Cambria Math" w:eastAsia="Times New Roman" w:hAnsi="Cambria Math"/>
+                <w:rFonts w:ascii="Cambria Math" w:eastAsia="Times New Roman" w:hAnsi="Cambria Math" w:cs="Times New Roman"/>
                 <w:i/>
                 <w:sz w:val="24"/>
                 <w:szCs w:val="24"/>
@@ -140,7 +159,7 @@
           <m:e>
             <m:r>
               <w:rPr>
-                <w:rFonts w:ascii="Cambria Math" w:eastAsia="Times New Roman" w:hAnsi="Cambria Math"/>
+                <w:rFonts w:ascii="Cambria Math" w:eastAsia="Times New Roman" w:hAnsi="Cambria Math" w:cs="Times New Roman"/>
                 <w:sz w:val="24"/>
                 <w:szCs w:val="24"/>
               </w:rPr>
@@ -150,7 +169,7 @@
           <m:sup>
             <m:r>
               <w:rPr>
-                <w:rFonts w:ascii="Cambria Math" w:eastAsia="Times New Roman" w:hAnsi="Cambria Math"/>
+                <w:rFonts w:ascii="Cambria Math" w:eastAsia="Times New Roman" w:hAnsi="Cambria Math" w:cs="Times New Roman"/>
                 <w:sz w:val="24"/>
                 <w:szCs w:val="24"/>
               </w:rPr>
@@ -160,7 +179,7 @@
         </m:sSup>
         <m:r>
           <w:rPr>
-            <w:rFonts w:ascii="Cambria Math" w:eastAsia="Times New Roman" w:hAnsi="Cambria Math"/>
+            <w:rFonts w:ascii="Cambria Math" w:eastAsia="Times New Roman" w:hAnsi="Cambria Math" w:cs="Times New Roman"/>
             <w:sz w:val="24"/>
             <w:szCs w:val="24"/>
           </w:rPr>
@@ -170,7 +189,7 @@
           <m:sSupPr>
             <m:ctrlPr>
               <w:rPr>
-                <w:rFonts w:ascii="Cambria Math" w:eastAsia="Times New Roman" w:hAnsi="Cambria Math"/>
+                <w:rFonts w:ascii="Cambria Math" w:eastAsia="Times New Roman" w:hAnsi="Cambria Math" w:cs="Times New Roman"/>
                 <w:i/>
                 <w:sz w:val="24"/>
                 <w:szCs w:val="24"/>
@@ -180,7 +199,7 @@
           <m:e>
             <m:r>
               <w:rPr>
-                <w:rFonts w:ascii="Cambria Math" w:eastAsia="Times New Roman" w:hAnsi="Cambria Math"/>
+                <w:rFonts w:ascii="Cambria Math" w:eastAsia="Times New Roman" w:hAnsi="Cambria Math" w:cs="Times New Roman"/>
                 <w:sz w:val="24"/>
                 <w:szCs w:val="24"/>
               </w:rPr>
@@ -190,7 +209,7 @@
           <m:sup>
             <m:r>
               <w:rPr>
-                <w:rFonts w:ascii="Cambria Math" w:eastAsia="Times New Roman" w:hAnsi="Cambria Math"/>
+                <w:rFonts w:ascii="Cambria Math" w:eastAsia="Times New Roman" w:hAnsi="Cambria Math" w:cs="Times New Roman"/>
                 <w:sz w:val="24"/>
                 <w:szCs w:val="24"/>
               </w:rPr>
@@ -200,7 +219,7 @@
         </m:sSup>
         <m:r>
           <w:rPr>
-            <w:rFonts w:ascii="Cambria Math" w:eastAsia="Times New Roman" w:hAnsi="Cambria Math"/>
+            <w:rFonts w:ascii="Cambria Math" w:eastAsia="Times New Roman" w:hAnsi="Cambria Math" w:cs="Times New Roman"/>
             <w:sz w:val="24"/>
             <w:szCs w:val="24"/>
           </w:rPr>
@@ -209,7 +228,7 @@
       </m:oMath>
       <w:r>
         <w:rPr>
-          <w:rFonts w:ascii="Times New Roman" w:eastAsia="Times New Roman" w:hAnsi="Times New Roman"/>
+          <w:rFonts w:ascii="Times New Roman" w:eastAsia="Times New Roman" w:hAnsi="Times New Roman" w:cs="Times New Roman"/>
           <w:sz w:val="24"/>
           <w:szCs w:val="24"/>
         </w:rPr>
@@ -217,7 +236,7 @@
       </w:r>
       <w:r>
         <w:rPr>
-          <w:rFonts w:ascii="Times New Roman" w:eastAsia="Times New Roman" w:hAnsi="Times New Roman"/>
+          <w:rFonts w:ascii="Times New Roman" w:eastAsia="Times New Roman" w:hAnsi="Times New Roman" w:cs="Times New Roman"/>
           <w:sz w:val="24"/>
           <w:szCs w:val="24"/>
         </w:rPr>
@@ -225,7 +244,7 @@
       </w:r>
       <w:r>
         <w:rPr>
-          <w:rFonts w:ascii="Times New Roman" w:eastAsia="Times New Roman" w:hAnsi="Times New Roman"/>
+          <w:rFonts w:ascii="Times New Roman" w:eastAsia="Times New Roman" w:hAnsi="Times New Roman" w:cs="Times New Roman"/>
           <w:sz w:val="24"/>
           <w:szCs w:val="24"/>
         </w:rPr>
@@ -236,7 +255,7 @@
           <m:sSupPr>
             <m:ctrlPr>
               <w:rPr>
-                <w:rFonts w:ascii="Cambria Math" w:eastAsia="Times New Roman" w:hAnsi="Cambria Math"/>
+                <w:rFonts w:ascii="Cambria Math" w:eastAsia="Times New Roman" w:hAnsi="Cambria Math" w:cs="Times New Roman"/>
                 <w:i/>
                 <w:sz w:val="24"/>
                 <w:szCs w:val="24"/>
@@ -248,7 +267,7 @@
               <m:dPr>
                 <m:ctrlPr>
                   <w:rPr>
-                    <w:rFonts w:ascii="Cambria Math" w:eastAsia="Times New Roman" w:hAnsi="Cambria Math"/>
+                    <w:rFonts w:ascii="Cambria Math" w:eastAsia="Times New Roman" w:hAnsi="Cambria Math" w:cs="Times New Roman"/>
                     <w:i/>
                     <w:sz w:val="24"/>
                     <w:szCs w:val="24"/>
@@ -260,7 +279,7 @@
                   <m:sSupPr>
                     <m:ctrlPr>
                       <w:rPr>
-                        <w:rFonts w:ascii="Cambria Math" w:eastAsia="Times New Roman" w:hAnsi="Cambria Math"/>
+                        <w:rFonts w:ascii="Cambria Math" w:eastAsia="Times New Roman" w:hAnsi="Cambria Math" w:cs="Times New Roman"/>
                         <w:i/>
                         <w:sz w:val="24"/>
                         <w:szCs w:val="24"/>
@@ -270,7 +289,7 @@
                   <m:e>
                     <m:r>
                       <w:rPr>
-                        <w:rFonts w:ascii="Cambria Math" w:eastAsia="Times New Roman" w:hAnsi="Cambria Math"/>
+                        <w:rFonts w:ascii="Cambria Math" w:eastAsia="Times New Roman" w:hAnsi="Cambria Math" w:cs="Times New Roman"/>
                         <w:sz w:val="24"/>
                         <w:szCs w:val="24"/>
                       </w:rPr>
@@ -280,7 +299,7 @@
                   <m:sup>
                     <m:r>
                       <w:rPr>
-                        <w:rFonts w:ascii="Cambria Math" w:eastAsia="Times New Roman" w:hAnsi="Cambria Math"/>
+                        <w:rFonts w:ascii="Cambria Math" w:eastAsia="Times New Roman" w:hAnsi="Cambria Math" w:cs="Times New Roman"/>
                         <w:sz w:val="24"/>
                         <w:szCs w:val="24"/>
                       </w:rPr>
@@ -294,7 +313,7 @@
           <m:sup>
             <m:r>
               <w:rPr>
-                <w:rFonts w:ascii="Cambria Math" w:eastAsia="Times New Roman" w:hAnsi="Cambria Math"/>
+                <w:rFonts w:ascii="Cambria Math" w:eastAsia="Times New Roman" w:hAnsi="Cambria Math" w:cs="Times New Roman"/>
                 <w:sz w:val="24"/>
                 <w:szCs w:val="24"/>
               </w:rPr>
@@ -304,7 +323,7 @@
         </m:sSup>
         <m:r>
           <w:rPr>
-            <w:rFonts w:ascii="Cambria Math" w:eastAsia="Times New Roman" w:hAnsi="Cambria Math"/>
+            <w:rFonts w:ascii="Cambria Math" w:eastAsia="Times New Roman" w:hAnsi="Cambria Math" w:cs="Times New Roman"/>
             <w:sz w:val="24"/>
             <w:szCs w:val="24"/>
           </w:rPr>
@@ -314,7 +333,7 @@
           <m:sSupPr>
             <m:ctrlPr>
               <w:rPr>
-                <w:rFonts w:ascii="Cambria Math" w:eastAsia="Times New Roman" w:hAnsi="Cambria Math"/>
+                <w:rFonts w:ascii="Cambria Math" w:eastAsia="Times New Roman" w:hAnsi="Cambria Math" w:cs="Times New Roman"/>
                 <w:i/>
                 <w:sz w:val="24"/>
                 <w:szCs w:val="24"/>
@@ -324,7 +343,7 @@
           <m:e>
             <m:r>
               <w:rPr>
-                <w:rFonts w:ascii="Cambria Math" w:eastAsia="Times New Roman" w:hAnsi="Cambria Math"/>
+                <w:rFonts w:ascii="Cambria Math" w:eastAsia="Times New Roman" w:hAnsi="Cambria Math" w:cs="Times New Roman"/>
                 <w:sz w:val="24"/>
                 <w:szCs w:val="24"/>
               </w:rPr>
@@ -334,7 +353,7 @@
           <m:sup>
             <m:r>
               <w:rPr>
-                <w:rFonts w:ascii="Cambria Math" w:eastAsia="Times New Roman" w:hAnsi="Cambria Math"/>
+                <w:rFonts w:ascii="Cambria Math" w:eastAsia="Times New Roman" w:hAnsi="Cambria Math" w:cs="Times New Roman"/>
                 <w:sz w:val="24"/>
                 <w:szCs w:val="24"/>
               </w:rPr>
@@ -345,7 +364,7 @@
       </m:oMath>
       <w:r>
         <w:rPr>
-          <w:rFonts w:ascii="Times New Roman" w:eastAsia="Times New Roman" w:hAnsi="Times New Roman"/>
+          <w:rFonts w:ascii="Times New Roman" w:eastAsia="Times New Roman" w:hAnsi="Times New Roman" w:cs="Times New Roman"/>
           <w:sz w:val="24"/>
           <w:szCs w:val="24"/>
         </w:rPr>
@@ -353,7 +372,7 @@
       </w:r>
       <w:r>
         <w:rPr>
-          <w:rFonts w:ascii="Times New Roman" w:eastAsia="Times New Roman" w:hAnsi="Times New Roman"/>
+          <w:rFonts w:ascii="Times New Roman" w:eastAsia="Times New Roman" w:hAnsi="Times New Roman" w:cs="Times New Roman"/>
           <w:sz w:val="24"/>
           <w:szCs w:val="24"/>
         </w:rPr>
@@ -361,7 +380,7 @@
       </w:r>
       <w:r>
         <w:rPr>
-          <w:rFonts w:ascii="Times New Roman" w:eastAsia="Times New Roman" w:hAnsi="Times New Roman"/>
+          <w:rFonts w:ascii="Times New Roman" w:eastAsia="Times New Roman" w:hAnsi="Times New Roman" w:cs="Times New Roman"/>
           <w:sz w:val="24"/>
           <w:szCs w:val="24"/>
         </w:rPr>
@@ -369,7 +388,7 @@
       </w:r>
       <w:r>
         <w:rPr>
-          <w:rFonts w:ascii="Times New Roman" w:eastAsia="Times New Roman" w:hAnsi="Times New Roman"/>
+          <w:rFonts w:ascii="Times New Roman" w:eastAsia="Times New Roman" w:hAnsi="Times New Roman" w:cs="Times New Roman"/>
           <w:sz w:val="24"/>
           <w:szCs w:val="24"/>
         </w:rPr>
@@ -377,7 +396,7 @@
       </w:r>
       <w:r>
         <w:rPr>
-          <w:rFonts w:ascii="Times New Roman" w:eastAsia="Times New Roman" w:hAnsi="Times New Roman"/>
+          <w:rFonts w:ascii="Times New Roman" w:eastAsia="Times New Roman" w:hAnsi="Times New Roman" w:cs="Times New Roman"/>
           <w:sz w:val="24"/>
           <w:szCs w:val="24"/>
         </w:rPr>
@@ -385,7 +404,7 @@
       </w:r>
       <w:r>
         <w:rPr>
-          <w:rFonts w:ascii="Times New Roman" w:eastAsia="Times New Roman" w:hAnsi="Times New Roman"/>
+          <w:rFonts w:ascii="Times New Roman" w:eastAsia="Times New Roman" w:hAnsi="Times New Roman" w:cs="Times New Roman"/>
           <w:sz w:val="24"/>
           <w:szCs w:val="24"/>
         </w:rPr>
@@ -396,7 +415,7 @@
           <m:sSupPr>
             <m:ctrlPr>
               <w:rPr>
-                <w:rFonts w:ascii="Cambria Math" w:eastAsia="Times New Roman" w:hAnsi="Cambria Math"/>
+                <w:rFonts w:ascii="Cambria Math" w:eastAsia="Times New Roman" w:hAnsi="Cambria Math" w:cs="Times New Roman"/>
                 <w:i/>
                 <w:sz w:val="24"/>
                 <w:szCs w:val="24"/>
@@ -408,7 +427,7 @@
               <m:dPr>
                 <m:ctrlPr>
                   <w:rPr>
-                    <w:rFonts w:ascii="Cambria Math" w:eastAsia="Times New Roman" w:hAnsi="Cambria Math"/>
+                    <w:rFonts w:ascii="Cambria Math" w:eastAsia="Times New Roman" w:hAnsi="Cambria Math" w:cs="Times New Roman"/>
                     <w:i/>
                     <w:sz w:val="24"/>
                     <w:szCs w:val="24"/>
@@ -420,7 +439,7 @@
                   <m:sSupPr>
                     <m:ctrlPr>
                       <w:rPr>
-                        <w:rFonts w:ascii="Cambria Math" w:eastAsia="Times New Roman" w:hAnsi="Cambria Math"/>
+                        <w:rFonts w:ascii="Cambria Math" w:eastAsia="Times New Roman" w:hAnsi="Cambria Math" w:cs="Times New Roman"/>
                         <w:i/>
                         <w:sz w:val="24"/>
                         <w:szCs w:val="24"/>
@@ -430,7 +449,7 @@
                   <m:e>
                     <m:r>
                       <w:rPr>
-                        <w:rFonts w:ascii="Cambria Math" w:eastAsia="Times New Roman" w:hAnsi="Cambria Math"/>
+                        <w:rFonts w:ascii="Cambria Math" w:eastAsia="Times New Roman" w:hAnsi="Cambria Math" w:cs="Times New Roman"/>
                         <w:sz w:val="24"/>
                         <w:szCs w:val="24"/>
                       </w:rPr>
@@ -440,7 +459,7 @@
                   <m:sup>
                     <m:r>
                       <w:rPr>
-                        <w:rFonts w:ascii="Cambria Math" w:eastAsia="Times New Roman" w:hAnsi="Cambria Math"/>
+                        <w:rFonts w:ascii="Cambria Math" w:eastAsia="Times New Roman" w:hAnsi="Cambria Math" w:cs="Times New Roman"/>
                         <w:sz w:val="24"/>
                         <w:szCs w:val="24"/>
                       </w:rPr>
@@ -450,7 +469,7 @@
                 </m:sSup>
                 <m:r>
                   <w:rPr>
-                    <w:rFonts w:ascii="Cambria Math" w:eastAsia="Times New Roman" w:hAnsi="Cambria Math"/>
+                    <w:rFonts w:ascii="Cambria Math" w:eastAsia="Times New Roman" w:hAnsi="Cambria Math" w:cs="Times New Roman"/>
                     <w:sz w:val="24"/>
                     <w:szCs w:val="24"/>
                   </w:rPr>
@@ -460,7 +479,7 @@
                   <m:sSupPr>
                     <m:ctrlPr>
                       <w:rPr>
-                        <w:rFonts w:ascii="Cambria Math" w:eastAsia="Times New Roman" w:hAnsi="Cambria Math"/>
+                        <w:rFonts w:ascii="Cambria Math" w:eastAsia="Times New Roman" w:hAnsi="Cambria Math" w:cs="Times New Roman"/>
                         <w:i/>
                         <w:sz w:val="24"/>
                         <w:szCs w:val="24"/>
@@ -470,7 +489,7 @@
                   <m:e>
                     <m:r>
                       <w:rPr>
-                        <w:rFonts w:ascii="Cambria Math" w:eastAsia="Times New Roman" w:hAnsi="Cambria Math"/>
+                        <w:rFonts w:ascii="Cambria Math" w:eastAsia="Times New Roman" w:hAnsi="Cambria Math" w:cs="Times New Roman"/>
                         <w:sz w:val="24"/>
                         <w:szCs w:val="24"/>
                       </w:rPr>
@@ -480,7 +499,7 @@
                   <m:sup>
                     <m:r>
                       <w:rPr>
-                        <w:rFonts w:ascii="Cambria Math" w:eastAsia="Times New Roman" w:hAnsi="Cambria Math"/>
+                        <w:rFonts w:ascii="Cambria Math" w:eastAsia="Times New Roman" w:hAnsi="Cambria Math" w:cs="Times New Roman"/>
                         <w:sz w:val="24"/>
                         <w:szCs w:val="24"/>
                       </w:rPr>
@@ -494,7 +513,7 @@
           <m:sup>
             <m:r>
               <w:rPr>
-                <w:rFonts w:ascii="Cambria Math" w:eastAsia="Times New Roman" w:hAnsi="Cambria Math"/>
+                <w:rFonts w:ascii="Cambria Math" w:eastAsia="Times New Roman" w:hAnsi="Cambria Math" w:cs="Times New Roman"/>
                 <w:sz w:val="24"/>
                 <w:szCs w:val="24"/>
               </w:rPr>
@@ -505,7 +524,7 @@
       </m:oMath>
       <w:r>
         <w:rPr>
-          <w:rFonts w:ascii="Times New Roman" w:eastAsia="Times New Roman" w:hAnsi="Times New Roman"/>
+          <w:rFonts w:ascii="Times New Roman" w:eastAsia="Times New Roman" w:hAnsi="Times New Roman" w:cs="Times New Roman"/>
           <w:sz w:val="24"/>
           <w:szCs w:val="24"/>
         </w:rPr>
@@ -513,7 +532,7 @@
       </w:r>
       <w:r>
         <w:rPr>
-          <w:rFonts w:ascii="Times New Roman" w:eastAsia="Times New Roman" w:hAnsi="Times New Roman"/>
+          <w:rFonts w:ascii="Times New Roman" w:eastAsia="Times New Roman" w:hAnsi="Times New Roman" w:cs="Times New Roman"/>
           <w:sz w:val="24"/>
           <w:szCs w:val="24"/>
         </w:rPr>
@@ -521,7 +540,7 @@
       </w:r>
       <w:r>
         <w:rPr>
-          <w:rFonts w:ascii="Times New Roman" w:eastAsia="Times New Roman" w:hAnsi="Times New Roman"/>
+          <w:rFonts w:ascii="Times New Roman" w:eastAsia="Times New Roman" w:hAnsi="Times New Roman" w:cs="Times New Roman"/>
           <w:sz w:val="24"/>
           <w:szCs w:val="24"/>
         </w:rPr>
@@ -529,7 +548,7 @@
       </w:r>
       <w:r>
         <w:rPr>
-          <w:rFonts w:ascii="Times New Roman" w:eastAsia="Times New Roman" w:hAnsi="Times New Roman"/>
+          <w:rFonts w:ascii="Times New Roman" w:eastAsia="Times New Roman" w:hAnsi="Times New Roman" w:cs="Times New Roman"/>
           <w:sz w:val="24"/>
           <w:szCs w:val="24"/>
         </w:rPr>
@@ -537,7 +556,7 @@
       </w:r>
       <w:r>
         <w:rPr>
-          <w:rFonts w:ascii="Times New Roman" w:eastAsia="Times New Roman" w:hAnsi="Times New Roman"/>
+          <w:rFonts w:ascii="Times New Roman" w:eastAsia="Times New Roman" w:hAnsi="Times New Roman" w:cs="Times New Roman"/>
           <w:sz w:val="24"/>
           <w:szCs w:val="24"/>
         </w:rPr>
@@ -545,7 +564,7 @@
       </w:r>
       <w:r>
         <w:rPr>
-          <w:rFonts w:ascii="Times New Roman" w:eastAsia="Times New Roman" w:hAnsi="Times New Roman"/>
+          <w:rFonts w:ascii="Times New Roman" w:eastAsia="Times New Roman" w:hAnsi="Times New Roman" w:cs="Times New Roman"/>
           <w:sz w:val="24"/>
           <w:szCs w:val="24"/>
         </w:rPr>
@@ -556,7 +575,7 @@
           <m:fPr>
             <m:ctrlPr>
               <w:rPr>
-                <w:rFonts w:ascii="Cambria Math" w:eastAsia="Times New Roman" w:hAnsi="Cambria Math"/>
+                <w:rFonts w:ascii="Cambria Math" w:eastAsia="Times New Roman" w:hAnsi="Cambria Math" w:cs="Times New Roman"/>
                 <w:i/>
                 <w:sz w:val="24"/>
                 <w:szCs w:val="24"/>
@@ -568,7 +587,7 @@
               <m:sSupPr>
                 <m:ctrlPr>
                   <w:rPr>
-                    <w:rFonts w:ascii="Cambria Math" w:eastAsia="Times New Roman" w:hAnsi="Cambria Math"/>
+                    <w:rFonts w:ascii="Cambria Math" w:eastAsia="Times New Roman" w:hAnsi="Cambria Math" w:cs="Times New Roman"/>
                     <w:i/>
                     <w:sz w:val="24"/>
                     <w:szCs w:val="24"/>
@@ -578,7 +597,7 @@
               <m:e>
                 <m:r>
                   <w:rPr>
-                    <w:rFonts w:ascii="Cambria Math" w:eastAsia="Times New Roman" w:hAnsi="Cambria Math"/>
+                    <w:rFonts w:ascii="Cambria Math" w:eastAsia="Times New Roman" w:hAnsi="Cambria Math" w:cs="Times New Roman"/>
                     <w:sz w:val="24"/>
                     <w:szCs w:val="24"/>
                   </w:rPr>
@@ -588,7 +607,7 @@
               <m:sup>
                 <m:r>
                   <w:rPr>
-                    <w:rFonts w:ascii="Cambria Math" w:eastAsia="Times New Roman" w:hAnsi="Cambria Math"/>
+                    <w:rFonts w:ascii="Cambria Math" w:eastAsia="Times New Roman" w:hAnsi="Cambria Math" w:cs="Times New Roman"/>
                     <w:sz w:val="24"/>
                     <w:szCs w:val="24"/>
                   </w:rPr>
@@ -602,7 +621,7 @@
               <m:sSupPr>
                 <m:ctrlPr>
                   <w:rPr>
-                    <w:rFonts w:ascii="Cambria Math" w:eastAsia="Times New Roman" w:hAnsi="Cambria Math"/>
+                    <w:rFonts w:ascii="Cambria Math" w:eastAsia="Times New Roman" w:hAnsi="Cambria Math" w:cs="Times New Roman"/>
                     <w:i/>
                     <w:sz w:val="24"/>
                     <w:szCs w:val="24"/>
@@ -612,7 +631,7 @@
               <m:e>
                 <m:r>
                   <w:rPr>
-                    <w:rFonts w:ascii="Cambria Math" w:eastAsia="Times New Roman" w:hAnsi="Cambria Math"/>
+                    <w:rFonts w:ascii="Cambria Math" w:eastAsia="Times New Roman" w:hAnsi="Cambria Math" w:cs="Times New Roman"/>
                     <w:sz w:val="24"/>
                     <w:szCs w:val="24"/>
                   </w:rPr>
@@ -622,7 +641,7 @@
               <m:sup>
                 <m:r>
                   <w:rPr>
-                    <w:rFonts w:ascii="Cambria Math" w:eastAsia="Times New Roman" w:hAnsi="Cambria Math"/>
+                    <w:rFonts w:ascii="Cambria Math" w:eastAsia="Times New Roman" w:hAnsi="Cambria Math" w:cs="Times New Roman"/>
                     <w:sz w:val="24"/>
                     <w:szCs w:val="24"/>
                   </w:rPr>
@@ -636,7 +655,7 @@
           <m:sSupPr>
             <m:ctrlPr>
               <w:rPr>
-                <w:rFonts w:ascii="Cambria Math" w:eastAsia="Times New Roman" w:hAnsi="Cambria Math"/>
+                <w:rFonts w:ascii="Cambria Math" w:eastAsia="Times New Roman" w:hAnsi="Cambria Math" w:cs="Times New Roman"/>
                 <w:i/>
                 <w:sz w:val="24"/>
                 <w:szCs w:val="24"/>
@@ -646,7 +665,7 @@
           <m:e>
             <m:r>
               <w:rPr>
-                <w:rFonts w:ascii="Cambria Math" w:eastAsia="Times New Roman" w:hAnsi="Cambria Math"/>
+                <w:rFonts w:ascii="Cambria Math" w:eastAsia="Times New Roman" w:hAnsi="Cambria Math" w:cs="Times New Roman"/>
                 <w:sz w:val="24"/>
                 <w:szCs w:val="24"/>
               </w:rPr>
@@ -656,7 +675,7 @@
           <m:sup>
             <m:r>
               <w:rPr>
-                <w:rFonts w:ascii="Cambria Math" w:eastAsia="Times New Roman" w:hAnsi="Cambria Math"/>
+                <w:rFonts w:ascii="Cambria Math" w:eastAsia="Times New Roman" w:hAnsi="Cambria Math" w:cs="Times New Roman"/>
                 <w:sz w:val="24"/>
                 <w:szCs w:val="24"/>
               </w:rPr>
@@ -668,17 +687,18 @@
     </w:p>
     <w:p>
       <w:pPr>
+        <w:spacing w:line="240" w:lineRule="auto"/>
         <w:ind w:left="-426"/>
         <w:jc w:val="both"/>
         <w:rPr>
-          <w:rFonts w:ascii="Times New Roman" w:eastAsia="Times New Roman" w:hAnsi="Times New Roman"/>
+          <w:rFonts w:ascii="Times New Roman" w:eastAsia="Times New Roman" w:hAnsi="Times New Roman" w:cs="Times New Roman"/>
           <w:sz w:val="24"/>
           <w:szCs w:val="24"/>
         </w:rPr>
       </w:pPr>
       <w:r>
         <w:rPr>
-          <w:rFonts w:ascii="Times New Roman" w:hAnsi="Times New Roman"/>
+          <w:rFonts w:ascii="Times New Roman" w:hAnsi="Times New Roman" w:cs="Times New Roman"/>
           <w:sz w:val="24"/>
           <w:szCs w:val="24"/>
         </w:rPr>
@@ -689,7 +709,7 @@
           <m:sSupPr>
             <m:ctrlPr>
               <w:rPr>
-                <w:rFonts w:ascii="Cambria Math" w:hAnsi="Cambria Math"/>
+                <w:rFonts w:ascii="Cambria Math" w:hAnsi="Cambria Math" w:cs="Times New Roman"/>
                 <w:i/>
                 <w:sz w:val="24"/>
                 <w:szCs w:val="24"/>
@@ -699,7 +719,7 @@
           <m:e>
             <m:r>
               <w:rPr>
-                <w:rFonts w:ascii="Cambria Math" w:hAnsi="Cambria Math"/>
+                <w:rFonts w:ascii="Cambria Math" w:hAnsi="Cambria Math" w:cs="Times New Roman"/>
                 <w:sz w:val="24"/>
                 <w:szCs w:val="24"/>
               </w:rPr>
@@ -709,7 +729,7 @@
           <m:sup>
             <m:r>
               <w:rPr>
-                <w:rFonts w:ascii="Cambria Math" w:hAnsi="Cambria Math"/>
+                <w:rFonts w:ascii="Cambria Math" w:hAnsi="Cambria Math" w:cs="Times New Roman"/>
                 <w:sz w:val="24"/>
                 <w:szCs w:val="24"/>
               </w:rPr>
@@ -719,7 +739,7 @@
         </m:sSup>
         <m:r>
           <w:rPr>
-            <w:rFonts w:ascii="Cambria Math" w:hAnsi="Cambria Math"/>
+            <w:rFonts w:ascii="Cambria Math" w:hAnsi="Cambria Math" w:cs="Times New Roman"/>
             <w:sz w:val="24"/>
             <w:szCs w:val="24"/>
           </w:rPr>
@@ -729,7 +749,7 @@
           <m:sSupPr>
             <m:ctrlPr>
               <w:rPr>
-                <w:rFonts w:ascii="Cambria Math" w:eastAsia="Times New Roman" w:hAnsi="Cambria Math"/>
+                <w:rFonts w:ascii="Cambria Math" w:eastAsia="Times New Roman" w:hAnsi="Cambria Math" w:cs="Times New Roman"/>
                 <w:i/>
                 <w:sz w:val="24"/>
                 <w:szCs w:val="24"/>
@@ -739,7 +759,7 @@
           <m:e>
             <m:r>
               <w:rPr>
-                <w:rFonts w:ascii="Cambria Math" w:eastAsia="Times New Roman" w:hAnsi="Cambria Math"/>
+                <w:rFonts w:ascii="Cambria Math" w:eastAsia="Times New Roman" w:hAnsi="Cambria Math" w:cs="Times New Roman"/>
                 <w:sz w:val="24"/>
                 <w:szCs w:val="24"/>
               </w:rPr>
@@ -749,7 +769,7 @@
           <m:sup>
             <m:r>
               <w:rPr>
-                <w:rFonts w:ascii="Cambria Math" w:eastAsia="Times New Roman" w:hAnsi="Cambria Math"/>
+                <w:rFonts w:ascii="Cambria Math" w:eastAsia="Times New Roman" w:hAnsi="Cambria Math" w:cs="Times New Roman"/>
                 <w:sz w:val="24"/>
                 <w:szCs w:val="24"/>
               </w:rPr>
@@ -759,7 +779,7 @@
         </m:sSup>
         <m:r>
           <w:rPr>
-            <w:rFonts w:ascii="Cambria Math" w:eastAsia="Times New Roman" w:hAnsi="Cambria Math"/>
+            <w:rFonts w:ascii="Cambria Math" w:eastAsia="Times New Roman" w:hAnsi="Cambria Math" w:cs="Times New Roman"/>
             <w:sz w:val="24"/>
             <w:szCs w:val="24"/>
           </w:rPr>
@@ -769,7 +789,7 @@
           <m:sSupPr>
             <m:ctrlPr>
               <w:rPr>
-                <w:rFonts w:ascii="Cambria Math" w:eastAsia="Times New Roman" w:hAnsi="Cambria Math"/>
+                <w:rFonts w:ascii="Cambria Math" w:eastAsia="Times New Roman" w:hAnsi="Cambria Math" w:cs="Times New Roman"/>
                 <w:i/>
                 <w:sz w:val="24"/>
                 <w:szCs w:val="24"/>
@@ -779,7 +799,7 @@
           <m:e>
             <m:r>
               <w:rPr>
-                <w:rFonts w:ascii="Cambria Math" w:eastAsia="Times New Roman" w:hAnsi="Cambria Math"/>
+                <w:rFonts w:ascii="Cambria Math" w:eastAsia="Times New Roman" w:hAnsi="Cambria Math" w:cs="Times New Roman"/>
                 <w:sz w:val="24"/>
                 <w:szCs w:val="24"/>
               </w:rPr>
@@ -789,7 +809,7 @@
           <m:sup>
             <m:r>
               <w:rPr>
-                <w:rFonts w:ascii="Cambria Math" w:eastAsia="Times New Roman" w:hAnsi="Cambria Math"/>
+                <w:rFonts w:ascii="Cambria Math" w:eastAsia="Times New Roman" w:hAnsi="Cambria Math" w:cs="Times New Roman"/>
                 <w:sz w:val="24"/>
                 <w:szCs w:val="24"/>
               </w:rPr>
@@ -799,7 +819,7 @@
         </m:sSup>
         <m:r>
           <w:rPr>
-            <w:rFonts w:ascii="Cambria Math" w:eastAsia="Times New Roman" w:hAnsi="Cambria Math"/>
+            <w:rFonts w:ascii="Cambria Math" w:eastAsia="Times New Roman" w:hAnsi="Cambria Math" w:cs="Times New Roman"/>
             <w:sz w:val="24"/>
             <w:szCs w:val="24"/>
           </w:rPr>
@@ -808,7 +828,7 @@
       </m:oMath>
       <w:r>
         <w:rPr>
-          <w:rFonts w:ascii="Times New Roman" w:eastAsia="Times New Roman" w:hAnsi="Times New Roman"/>
+          <w:rFonts w:ascii="Times New Roman" w:eastAsia="Times New Roman" w:hAnsi="Times New Roman" w:cs="Times New Roman"/>
           <w:sz w:val="24"/>
           <w:szCs w:val="24"/>
         </w:rPr>
@@ -816,7 +836,7 @@
       </w:r>
       <w:r>
         <w:rPr>
-          <w:rFonts w:ascii="Times New Roman" w:eastAsia="Times New Roman" w:hAnsi="Times New Roman"/>
+          <w:rFonts w:ascii="Times New Roman" w:eastAsia="Times New Roman" w:hAnsi="Times New Roman" w:cs="Times New Roman"/>
           <w:sz w:val="24"/>
           <w:szCs w:val="24"/>
         </w:rPr>
@@ -828,7 +848,7 @@
           <m:sSupPr>
             <m:ctrlPr>
               <w:rPr>
-                <w:rFonts w:ascii="Cambria Math" w:hAnsi="Cambria Math"/>
+                <w:rFonts w:ascii="Cambria Math" w:hAnsi="Cambria Math" w:cs="Times New Roman"/>
                 <w:i/>
                 <w:sz w:val="24"/>
                 <w:szCs w:val="24"/>
@@ -838,7 +858,7 @@
           <m:e>
             <m:r>
               <w:rPr>
-                <w:rFonts w:ascii="Cambria Math" w:hAnsi="Cambria Math"/>
+                <w:rFonts w:ascii="Cambria Math" w:hAnsi="Cambria Math" w:cs="Times New Roman"/>
                 <w:sz w:val="24"/>
                 <w:szCs w:val="24"/>
               </w:rPr>
@@ -848,7 +868,7 @@
           <m:sup>
             <m:r>
               <w:rPr>
-                <w:rFonts w:ascii="Cambria Math" w:hAnsi="Cambria Math"/>
+                <w:rFonts w:ascii="Cambria Math" w:hAnsi="Cambria Math" w:cs="Times New Roman"/>
                 <w:sz w:val="24"/>
                 <w:szCs w:val="24"/>
               </w:rPr>
@@ -858,7 +878,7 @@
         </m:sSup>
         <m:r>
           <w:rPr>
-            <w:rFonts w:ascii="Cambria Math" w:hAnsi="Cambria Math"/>
+            <w:rFonts w:ascii="Cambria Math" w:hAnsi="Cambria Math" w:cs="Times New Roman"/>
             <w:sz w:val="24"/>
             <w:szCs w:val="24"/>
           </w:rPr>
@@ -868,7 +888,7 @@
           <m:sSupPr>
             <m:ctrlPr>
               <w:rPr>
-                <w:rFonts w:ascii="Cambria Math" w:hAnsi="Cambria Math"/>
+                <w:rFonts w:ascii="Cambria Math" w:hAnsi="Cambria Math" w:cs="Times New Roman"/>
                 <w:i/>
                 <w:sz w:val="24"/>
                 <w:szCs w:val="24"/>
@@ -880,7 +900,7 @@
               <m:dPr>
                 <m:ctrlPr>
                   <w:rPr>
-                    <w:rFonts w:ascii="Cambria Math" w:hAnsi="Cambria Math"/>
+                    <w:rFonts w:ascii="Cambria Math" w:hAnsi="Cambria Math" w:cs="Times New Roman"/>
                     <w:i/>
                     <w:sz w:val="24"/>
                     <w:szCs w:val="24"/>
@@ -892,7 +912,7 @@
                   <m:sSupPr>
                     <m:ctrlPr>
                       <w:rPr>
-                        <w:rFonts w:ascii="Cambria Math" w:hAnsi="Cambria Math"/>
+                        <w:rFonts w:ascii="Cambria Math" w:hAnsi="Cambria Math" w:cs="Times New Roman"/>
                         <w:i/>
                         <w:sz w:val="24"/>
                         <w:szCs w:val="24"/>
@@ -902,7 +922,7 @@
                   <m:e>
                     <m:r>
                       <w:rPr>
-                        <w:rFonts w:ascii="Cambria Math" w:hAnsi="Cambria Math"/>
+                        <w:rFonts w:ascii="Cambria Math" w:hAnsi="Cambria Math" w:cs="Times New Roman"/>
                         <w:sz w:val="24"/>
                         <w:szCs w:val="24"/>
                       </w:rPr>
@@ -912,7 +932,7 @@
                   <m:sup>
                     <m:r>
                       <w:rPr>
-                        <w:rFonts w:ascii="Cambria Math" w:hAnsi="Cambria Math"/>
+                        <w:rFonts w:ascii="Cambria Math" w:hAnsi="Cambria Math" w:cs="Times New Roman"/>
                         <w:sz w:val="24"/>
                         <w:szCs w:val="24"/>
                       </w:rPr>
@@ -926,7 +946,7 @@
           <m:sup>
             <m:r>
               <w:rPr>
-                <w:rFonts w:ascii="Cambria Math" w:hAnsi="Cambria Math"/>
+                <w:rFonts w:ascii="Cambria Math" w:hAnsi="Cambria Math" w:cs="Times New Roman"/>
                 <w:sz w:val="24"/>
                 <w:szCs w:val="24"/>
               </w:rPr>
@@ -937,7 +957,7 @@
       </m:oMath>
       <w:r>
         <w:rPr>
-          <w:rFonts w:ascii="Times New Roman" w:eastAsia="Times New Roman" w:hAnsi="Times New Roman"/>
+          <w:rFonts w:ascii="Times New Roman" w:eastAsia="Times New Roman" w:hAnsi="Times New Roman" w:cs="Times New Roman"/>
           <w:sz w:val="24"/>
           <w:szCs w:val="24"/>
         </w:rPr>
@@ -945,7 +965,7 @@
       </w:r>
       <w:r>
         <w:rPr>
-          <w:rFonts w:ascii="Times New Roman" w:eastAsia="Times New Roman" w:hAnsi="Times New Roman"/>
+          <w:rFonts w:ascii="Times New Roman" w:eastAsia="Times New Roman" w:hAnsi="Times New Roman" w:cs="Times New Roman"/>
           <w:sz w:val="24"/>
           <w:szCs w:val="24"/>
         </w:rPr>
@@ -953,7 +973,7 @@
       </w:r>
       <w:r>
         <w:rPr>
-          <w:rFonts w:ascii="Times New Roman" w:eastAsia="Times New Roman" w:hAnsi="Times New Roman"/>
+          <w:rFonts w:ascii="Times New Roman" w:eastAsia="Times New Roman" w:hAnsi="Times New Roman" w:cs="Times New Roman"/>
           <w:sz w:val="24"/>
           <w:szCs w:val="24"/>
         </w:rPr>
@@ -965,7 +985,7 @@
           <m:sSupPr>
             <m:ctrlPr>
               <w:rPr>
-                <w:rFonts w:ascii="Cambria Math" w:eastAsia="Times New Roman" w:hAnsi="Cambria Math"/>
+                <w:rFonts w:ascii="Cambria Math" w:eastAsia="Times New Roman" w:hAnsi="Cambria Math" w:cs="Times New Roman"/>
                 <w:i/>
                 <w:sz w:val="24"/>
                 <w:szCs w:val="24"/>
@@ -977,7 +997,7 @@
               <m:sSupPr>
                 <m:ctrlPr>
                   <w:rPr>
-                    <w:rFonts w:ascii="Cambria Math" w:eastAsia="Times New Roman" w:hAnsi="Cambria Math"/>
+                    <w:rFonts w:ascii="Cambria Math" w:eastAsia="Times New Roman" w:hAnsi="Cambria Math" w:cs="Times New Roman"/>
                     <w:i/>
                     <w:sz w:val="24"/>
                     <w:szCs w:val="24"/>
@@ -987,7 +1007,7 @@
               <m:e>
                 <m:r>
                   <w:rPr>
-                    <w:rFonts w:ascii="Cambria Math" w:eastAsia="Times New Roman" w:hAnsi="Cambria Math"/>
+                    <w:rFonts w:ascii="Cambria Math" w:eastAsia="Times New Roman" w:hAnsi="Cambria Math" w:cs="Times New Roman"/>
                     <w:sz w:val="24"/>
                     <w:szCs w:val="24"/>
                   </w:rPr>
@@ -997,7 +1017,7 @@
               <m:sup>
                 <m:r>
                   <w:rPr>
-                    <w:rFonts w:ascii="Cambria Math" w:eastAsia="Times New Roman" w:hAnsi="Cambria Math"/>
+                    <w:rFonts w:ascii="Cambria Math" w:eastAsia="Times New Roman" w:hAnsi="Cambria Math" w:cs="Times New Roman"/>
                     <w:sz w:val="24"/>
                     <w:szCs w:val="24"/>
                   </w:rPr>
@@ -1007,7 +1027,7 @@
             </m:sSup>
             <m:r>
               <w:rPr>
-                <w:rFonts w:ascii="Cambria Math" w:eastAsia="Times New Roman" w:hAnsi="Cambria Math"/>
+                <w:rFonts w:ascii="Cambria Math" w:eastAsia="Times New Roman" w:hAnsi="Cambria Math" w:cs="Times New Roman"/>
                 <w:sz w:val="24"/>
                 <w:szCs w:val="24"/>
               </w:rPr>
@@ -1017,7 +1037,7 @@
               <m:sSupPr>
                 <m:ctrlPr>
                   <w:rPr>
-                    <w:rFonts w:ascii="Cambria Math" w:eastAsia="Times New Roman" w:hAnsi="Cambria Math"/>
+                    <w:rFonts w:ascii="Cambria Math" w:eastAsia="Times New Roman" w:hAnsi="Cambria Math" w:cs="Times New Roman"/>
                     <w:i/>
                     <w:sz w:val="24"/>
                     <w:szCs w:val="24"/>
@@ -1027,7 +1047,7 @@
               <m:e>
                 <m:r>
                   <w:rPr>
-                    <w:rFonts w:ascii="Cambria Math" w:eastAsia="Times New Roman" w:hAnsi="Cambria Math"/>
+                    <w:rFonts w:ascii="Cambria Math" w:eastAsia="Times New Roman" w:hAnsi="Cambria Math" w:cs="Times New Roman"/>
                     <w:sz w:val="24"/>
                     <w:szCs w:val="24"/>
                   </w:rPr>
@@ -1037,7 +1057,7 @@
               <m:sup>
                 <m:r>
                   <w:rPr>
-                    <w:rFonts w:ascii="Cambria Math" w:eastAsia="Times New Roman" w:hAnsi="Cambria Math"/>
+                    <w:rFonts w:ascii="Cambria Math" w:eastAsia="Times New Roman" w:hAnsi="Cambria Math" w:cs="Times New Roman"/>
                     <w:sz w:val="24"/>
                     <w:szCs w:val="24"/>
                   </w:rPr>
@@ -1047,7 +1067,7 @@
             </m:sSup>
             <m:r>
               <w:rPr>
-                <w:rFonts w:ascii="Cambria Math" w:eastAsia="Times New Roman" w:hAnsi="Cambria Math"/>
+                <w:rFonts w:ascii="Cambria Math" w:eastAsia="Times New Roman" w:hAnsi="Cambria Math" w:cs="Times New Roman"/>
                 <w:sz w:val="24"/>
                 <w:szCs w:val="24"/>
               </w:rPr>
@@ -1057,7 +1077,7 @@
           <m:sup>
             <m:r>
               <w:rPr>
-                <w:rFonts w:ascii="Cambria Math" w:eastAsia="Times New Roman" w:hAnsi="Cambria Math"/>
+                <w:rFonts w:ascii="Cambria Math" w:eastAsia="Times New Roman" w:hAnsi="Cambria Math" w:cs="Times New Roman"/>
                 <w:sz w:val="24"/>
                 <w:szCs w:val="24"/>
               </w:rPr>
@@ -1068,7 +1088,7 @@
       </m:oMath>
       <w:r>
         <w:rPr>
-          <w:rFonts w:ascii="Times New Roman" w:eastAsia="Times New Roman" w:hAnsi="Times New Roman"/>
+          <w:rFonts w:ascii="Times New Roman" w:eastAsia="Times New Roman" w:hAnsi="Times New Roman" w:cs="Times New Roman"/>
           <w:sz w:val="24"/>
           <w:szCs w:val="24"/>
         </w:rPr>
@@ -1076,7 +1096,7 @@
       </w:r>
       <w:r>
         <w:rPr>
-          <w:rFonts w:ascii="Times New Roman" w:eastAsia="Times New Roman" w:hAnsi="Times New Roman"/>
+          <w:rFonts w:ascii="Times New Roman" w:eastAsia="Times New Roman" w:hAnsi="Times New Roman" w:cs="Times New Roman"/>
           <w:sz w:val="24"/>
           <w:szCs w:val="24"/>
         </w:rPr>
@@ -1084,7 +1104,7 @@
       </w:r>
       <w:r>
         <w:rPr>
-          <w:rFonts w:ascii="Times New Roman" w:eastAsia="Times New Roman" w:hAnsi="Times New Roman"/>
+          <w:rFonts w:ascii="Times New Roman" w:eastAsia="Times New Roman" w:hAnsi="Times New Roman" w:cs="Times New Roman"/>
           <w:sz w:val="24"/>
           <w:szCs w:val="24"/>
         </w:rPr>
@@ -1096,7 +1116,7 @@
           <m:sSupPr>
             <m:ctrlPr>
               <w:rPr>
-                <w:rFonts w:ascii="Cambria Math" w:eastAsia="Times New Roman" w:hAnsi="Cambria Math"/>
+                <w:rFonts w:ascii="Cambria Math" w:eastAsia="Times New Roman" w:hAnsi="Cambria Math" w:cs="Times New Roman"/>
                 <w:i/>
                 <w:sz w:val="24"/>
                 <w:szCs w:val="24"/>
@@ -1106,7 +1126,7 @@
           <m:e>
             <m:r>
               <w:rPr>
-                <w:rFonts w:ascii="Cambria Math" w:eastAsia="Times New Roman" w:hAnsi="Cambria Math"/>
+                <w:rFonts w:ascii="Cambria Math" w:eastAsia="Times New Roman" w:hAnsi="Cambria Math" w:cs="Times New Roman"/>
                 <w:sz w:val="24"/>
                 <w:szCs w:val="24"/>
               </w:rPr>
@@ -1116,7 +1136,7 @@
           <m:sup>
             <m:r>
               <w:rPr>
-                <w:rFonts w:ascii="Cambria Math" w:eastAsia="Times New Roman" w:hAnsi="Cambria Math"/>
+                <w:rFonts w:ascii="Cambria Math" w:eastAsia="Times New Roman" w:hAnsi="Cambria Math" w:cs="Times New Roman"/>
                 <w:sz w:val="24"/>
                 <w:szCs w:val="24"/>
               </w:rPr>
@@ -1126,7 +1146,7 @@
         </m:sSup>
         <m:r>
           <w:rPr>
-            <w:rFonts w:ascii="Cambria Math" w:eastAsia="Times New Roman" w:hAnsi="Cambria Math"/>
+            <w:rFonts w:ascii="Cambria Math" w:eastAsia="Times New Roman" w:hAnsi="Cambria Math" w:cs="Times New Roman"/>
             <w:sz w:val="24"/>
             <w:szCs w:val="24"/>
           </w:rPr>
@@ -1136,7 +1156,7 @@
           <m:sSupPr>
             <m:ctrlPr>
               <w:rPr>
-                <w:rFonts w:ascii="Cambria Math" w:eastAsia="Times New Roman" w:hAnsi="Cambria Math"/>
+                <w:rFonts w:ascii="Cambria Math" w:eastAsia="Times New Roman" w:hAnsi="Cambria Math" w:cs="Times New Roman"/>
                 <w:i/>
                 <w:sz w:val="24"/>
                 <w:szCs w:val="24"/>
@@ -1146,7 +1166,7 @@
           <m:e>
             <m:r>
               <w:rPr>
-                <w:rFonts w:ascii="Cambria Math" w:eastAsia="Times New Roman" w:hAnsi="Cambria Math"/>
+                <w:rFonts w:ascii="Cambria Math" w:eastAsia="Times New Roman" w:hAnsi="Cambria Math" w:cs="Times New Roman"/>
                 <w:sz w:val="24"/>
                 <w:szCs w:val="24"/>
               </w:rPr>
@@ -1156,7 +1176,7 @@
           <m:sup>
             <m:r>
               <w:rPr>
-                <w:rFonts w:ascii="Cambria Math" w:eastAsia="Times New Roman" w:hAnsi="Cambria Math"/>
+                <w:rFonts w:ascii="Cambria Math" w:eastAsia="Times New Roman" w:hAnsi="Cambria Math" w:cs="Times New Roman"/>
                 <w:sz w:val="24"/>
                 <w:szCs w:val="24"/>
               </w:rPr>
@@ -1166,7 +1186,7 @@
         </m:sSup>
         <m:r>
           <w:rPr>
-            <w:rFonts w:ascii="Cambria Math" w:eastAsia="Times New Roman" w:hAnsi="Cambria Math"/>
+            <w:rFonts w:ascii="Cambria Math" w:eastAsia="Times New Roman" w:hAnsi="Cambria Math" w:cs="Times New Roman"/>
             <w:sz w:val="24"/>
             <w:szCs w:val="24"/>
           </w:rPr>
@@ -1176,7 +1196,7 @@
           <m:sSupPr>
             <m:ctrlPr>
               <w:rPr>
-                <w:rFonts w:ascii="Cambria Math" w:eastAsia="Times New Roman" w:hAnsi="Cambria Math"/>
+                <w:rFonts w:ascii="Cambria Math" w:eastAsia="Times New Roman" w:hAnsi="Cambria Math" w:cs="Times New Roman"/>
                 <w:i/>
                 <w:sz w:val="24"/>
                 <w:szCs w:val="24"/>
@@ -1188,7 +1208,7 @@
               <m:dPr>
                 <m:ctrlPr>
                   <w:rPr>
-                    <w:rFonts w:ascii="Cambria Math" w:eastAsia="Times New Roman" w:hAnsi="Cambria Math"/>
+                    <w:rFonts w:ascii="Cambria Math" w:eastAsia="Times New Roman" w:hAnsi="Cambria Math" w:cs="Times New Roman"/>
                     <w:i/>
                     <w:sz w:val="24"/>
                     <w:szCs w:val="24"/>
@@ -1200,7 +1220,7 @@
                   <m:fPr>
                     <m:ctrlPr>
                       <w:rPr>
-                        <w:rFonts w:ascii="Cambria Math" w:eastAsia="Times New Roman" w:hAnsi="Cambria Math"/>
+                        <w:rFonts w:ascii="Cambria Math" w:eastAsia="Times New Roman" w:hAnsi="Cambria Math" w:cs="Times New Roman"/>
                         <w:i/>
                         <w:sz w:val="24"/>
                         <w:szCs w:val="24"/>
@@ -1210,7 +1230,7 @@
                   <m:num>
                     <m:r>
                       <w:rPr>
-                        <w:rFonts w:ascii="Cambria Math" w:eastAsia="Times New Roman" w:hAnsi="Cambria Math"/>
+                        <w:rFonts w:ascii="Cambria Math" w:eastAsia="Times New Roman" w:hAnsi="Cambria Math" w:cs="Times New Roman"/>
                         <w:sz w:val="24"/>
                         <w:szCs w:val="24"/>
                       </w:rPr>
@@ -1220,7 +1240,7 @@
                   <m:den>
                     <m:r>
                       <w:rPr>
-                        <w:rFonts w:ascii="Cambria Math" w:eastAsia="Times New Roman" w:hAnsi="Cambria Math"/>
+                        <w:rFonts w:ascii="Cambria Math" w:eastAsia="Times New Roman" w:hAnsi="Cambria Math" w:cs="Times New Roman"/>
                         <w:sz w:val="24"/>
                         <w:szCs w:val="24"/>
                       </w:rPr>
@@ -1234,7 +1254,7 @@
           <m:sup>
             <m:r>
               <w:rPr>
-                <w:rFonts w:ascii="Cambria Math" w:eastAsia="Times New Roman" w:hAnsi="Cambria Math"/>
+                <w:rFonts w:ascii="Cambria Math" w:eastAsia="Times New Roman" w:hAnsi="Cambria Math" w:cs="Times New Roman"/>
                 <w:sz w:val="24"/>
                 <w:szCs w:val="24"/>
               </w:rPr>
@@ -1244,7 +1264,7 @@
         </m:sSup>
         <m:r>
           <w:rPr>
-            <w:rFonts w:ascii="Cambria Math" w:eastAsia="Times New Roman" w:hAnsi="Cambria Math"/>
+            <w:rFonts w:ascii="Cambria Math" w:eastAsia="Times New Roman" w:hAnsi="Cambria Math" w:cs="Times New Roman"/>
             <w:sz w:val="24"/>
             <w:szCs w:val="24"/>
           </w:rPr>
@@ -1254,17 +1274,18 @@
     </w:p>
     <w:p>
       <w:pPr>
+        <w:spacing w:line="240" w:lineRule="auto"/>
         <w:ind w:left="-426"/>
         <w:jc w:val="both"/>
         <w:rPr>
-          <w:rFonts w:ascii="Times New Roman" w:hAnsi="Times New Roman"/>
+          <w:rFonts w:ascii="Times New Roman" w:hAnsi="Times New Roman" w:cs="Times New Roman"/>
           <w:sz w:val="24"/>
           <w:szCs w:val="24"/>
         </w:rPr>
       </w:pPr>
       <w:r>
         <w:rPr>
-          <w:rFonts w:ascii="Times New Roman" w:hAnsi="Times New Roman"/>
+          <w:rFonts w:ascii="Times New Roman" w:hAnsi="Times New Roman" w:cs="Times New Roman"/>
           <w:sz w:val="24"/>
           <w:szCs w:val="24"/>
         </w:rPr>
@@ -1273,17 +1294,18 @@
     </w:p>
     <w:p>
       <w:pPr>
+        <w:spacing w:line="240" w:lineRule="auto"/>
         <w:ind w:left="-426"/>
         <w:jc w:val="both"/>
         <w:rPr>
-          <w:rFonts w:ascii="Times New Roman" w:eastAsia="Times New Roman" w:hAnsi="Times New Roman"/>
+          <w:rFonts w:ascii="Times New Roman" w:eastAsia="Times New Roman" w:hAnsi="Times New Roman" w:cs="Times New Roman"/>
           <w:sz w:val="24"/>
           <w:szCs w:val="24"/>
         </w:rPr>
       </w:pPr>
       <w:r>
         <w:rPr>
-          <w:rFonts w:ascii="Times New Roman" w:hAnsi="Times New Roman"/>
+          <w:rFonts w:ascii="Times New Roman" w:hAnsi="Times New Roman" w:cs="Times New Roman"/>
           <w:sz w:val="24"/>
           <w:szCs w:val="24"/>
         </w:rPr>
@@ -1294,7 +1316,7 @@
           <m:sSupPr>
             <m:ctrlPr>
               <w:rPr>
-                <w:rFonts w:ascii="Cambria Math" w:hAnsi="Cambria Math"/>
+                <w:rFonts w:ascii="Cambria Math" w:hAnsi="Cambria Math" w:cs="Times New Roman"/>
                 <w:i/>
                 <w:sz w:val="24"/>
                 <w:szCs w:val="24"/>
@@ -1304,7 +1326,7 @@
           <m:e>
             <m:r>
               <w:rPr>
-                <w:rFonts w:ascii="Cambria Math" w:hAnsi="Cambria Math"/>
+                <w:rFonts w:ascii="Cambria Math" w:hAnsi="Cambria Math" w:cs="Times New Roman"/>
                 <w:sz w:val="24"/>
                 <w:szCs w:val="24"/>
               </w:rPr>
@@ -1314,7 +1336,7 @@
           <m:sup>
             <m:r>
               <w:rPr>
-                <w:rFonts w:ascii="Cambria Math" w:hAnsi="Cambria Math"/>
+                <w:rFonts w:ascii="Cambria Math" w:hAnsi="Cambria Math" w:cs="Times New Roman"/>
                 <w:sz w:val="24"/>
                 <w:szCs w:val="24"/>
               </w:rPr>
@@ -1324,7 +1346,7 @@
         </m:sSup>
         <m:r>
           <w:rPr>
-            <w:rFonts w:ascii="Cambria Math" w:hAnsi="Cambria Math"/>
+            <w:rFonts w:ascii="Cambria Math" w:hAnsi="Cambria Math" w:cs="Times New Roman"/>
             <w:sz w:val="24"/>
             <w:szCs w:val="24"/>
           </w:rPr>
@@ -1335,7 +1357,7 @@
             <m:lit/>
           </m:rPr>
           <w:rPr>
-            <w:rFonts w:ascii="Cambria Math" w:hAnsi="Cambria Math"/>
+            <w:rFonts w:ascii="Cambria Math" w:hAnsi="Cambria Math" w:cs="Times New Roman"/>
             <w:sz w:val="24"/>
             <w:szCs w:val="24"/>
           </w:rPr>
@@ -1345,7 +1367,7 @@
           <m:sSupPr>
             <m:ctrlPr>
               <w:rPr>
-                <w:rFonts w:ascii="Cambria Math" w:eastAsia="Times New Roman" w:hAnsi="Cambria Math"/>
+                <w:rFonts w:ascii="Cambria Math" w:eastAsia="Times New Roman" w:hAnsi="Cambria Math" w:cs="Times New Roman"/>
                 <w:i/>
                 <w:sz w:val="24"/>
                 <w:szCs w:val="24"/>
@@ -1355,7 +1377,7 @@
           <m:e>
             <m:r>
               <w:rPr>
-                <w:rFonts w:ascii="Cambria Math" w:eastAsia="Times New Roman" w:hAnsi="Cambria Math"/>
+                <w:rFonts w:ascii="Cambria Math" w:eastAsia="Times New Roman" w:hAnsi="Cambria Math" w:cs="Times New Roman"/>
                 <w:sz w:val="24"/>
                 <w:szCs w:val="24"/>
               </w:rPr>
@@ -1365,7 +1387,7 @@
           <m:sup>
             <m:r>
               <w:rPr>
-                <w:rFonts w:ascii="Cambria Math" w:eastAsia="Times New Roman" w:hAnsi="Cambria Math"/>
+                <w:rFonts w:ascii="Cambria Math" w:eastAsia="Times New Roman" w:hAnsi="Cambria Math" w:cs="Times New Roman"/>
                 <w:sz w:val="24"/>
                 <w:szCs w:val="24"/>
               </w:rPr>
@@ -1375,7 +1397,7 @@
         </m:sSup>
         <m:r>
           <w:rPr>
-            <w:rFonts w:ascii="Cambria Math" w:eastAsia="Times New Roman" w:hAnsi="Cambria Math"/>
+            <w:rFonts w:ascii="Cambria Math" w:eastAsia="Times New Roman" w:hAnsi="Cambria Math" w:cs="Times New Roman"/>
             <w:sz w:val="24"/>
             <w:szCs w:val="24"/>
           </w:rPr>
@@ -1385,7 +1407,7 @@
           <m:sSupPr>
             <m:ctrlPr>
               <w:rPr>
-                <w:rFonts w:ascii="Cambria Math" w:eastAsia="Times New Roman" w:hAnsi="Cambria Math"/>
+                <w:rFonts w:ascii="Cambria Math" w:eastAsia="Times New Roman" w:hAnsi="Cambria Math" w:cs="Times New Roman"/>
                 <w:i/>
                 <w:sz w:val="24"/>
                 <w:szCs w:val="24"/>
@@ -1395,7 +1417,7 @@
           <m:e>
             <m:r>
               <w:rPr>
-                <w:rFonts w:ascii="Cambria Math" w:eastAsia="Times New Roman" w:hAnsi="Cambria Math"/>
+                <w:rFonts w:ascii="Cambria Math" w:eastAsia="Times New Roman" w:hAnsi="Cambria Math" w:cs="Times New Roman"/>
                 <w:sz w:val="24"/>
                 <w:szCs w:val="24"/>
               </w:rPr>
@@ -1405,7 +1427,7 @@
           <m:sup>
             <m:r>
               <w:rPr>
-                <w:rFonts w:ascii="Cambria Math" w:eastAsia="Times New Roman" w:hAnsi="Cambria Math"/>
+                <w:rFonts w:ascii="Cambria Math" w:eastAsia="Times New Roman" w:hAnsi="Cambria Math" w:cs="Times New Roman"/>
                 <w:sz w:val="24"/>
                 <w:szCs w:val="24"/>
               </w:rPr>
@@ -1415,7 +1437,7 @@
         </m:sSup>
         <m:r>
           <w:rPr>
-            <w:rFonts w:ascii="Cambria Math" w:eastAsia="Times New Roman" w:hAnsi="Cambria Math"/>
+            <w:rFonts w:ascii="Cambria Math" w:eastAsia="Times New Roman" w:hAnsi="Cambria Math" w:cs="Times New Roman"/>
             <w:sz w:val="24"/>
             <w:szCs w:val="24"/>
           </w:rPr>
@@ -1424,7 +1446,7 @@
       </m:oMath>
       <w:r>
         <w:rPr>
-          <w:rFonts w:ascii="Times New Roman" w:eastAsia="Times New Roman" w:hAnsi="Times New Roman"/>
+          <w:rFonts w:ascii="Times New Roman" w:eastAsia="Times New Roman" w:hAnsi="Times New Roman" w:cs="Times New Roman"/>
           <w:sz w:val="24"/>
           <w:szCs w:val="24"/>
         </w:rPr>
@@ -1432,7 +1454,7 @@
       </w:r>
       <w:r>
         <w:rPr>
-          <w:rFonts w:ascii="Times New Roman" w:eastAsia="Times New Roman" w:hAnsi="Times New Roman"/>
+          <w:rFonts w:ascii="Times New Roman" w:eastAsia="Times New Roman" w:hAnsi="Times New Roman" w:cs="Times New Roman"/>
           <w:sz w:val="24"/>
           <w:szCs w:val="24"/>
         </w:rPr>
@@ -1444,7 +1466,7 @@
           <m:fPr>
             <m:ctrlPr>
               <w:rPr>
-                <w:rFonts w:ascii="Cambria Math" w:eastAsia="Times New Roman" w:hAnsi="Cambria Math"/>
+                <w:rFonts w:ascii="Cambria Math" w:eastAsia="Times New Roman" w:hAnsi="Cambria Math" w:cs="Times New Roman"/>
                 <w:i/>
                 <w:sz w:val="24"/>
                 <w:szCs w:val="24"/>
@@ -1456,7 +1478,7 @@
               <m:sSupPr>
                 <m:ctrlPr>
                   <w:rPr>
-                    <w:rFonts w:ascii="Cambria Math" w:eastAsia="Times New Roman" w:hAnsi="Cambria Math"/>
+                    <w:rFonts w:ascii="Cambria Math" w:eastAsia="Times New Roman" w:hAnsi="Cambria Math" w:cs="Times New Roman"/>
                     <w:i/>
                     <w:sz w:val="24"/>
                     <w:szCs w:val="24"/>
@@ -1468,7 +1490,7 @@
                   <m:dPr>
                     <m:ctrlPr>
                       <w:rPr>
-                        <w:rFonts w:ascii="Cambria Math" w:eastAsia="Times New Roman" w:hAnsi="Cambria Math"/>
+                        <w:rFonts w:ascii="Cambria Math" w:eastAsia="Times New Roman" w:hAnsi="Cambria Math" w:cs="Times New Roman"/>
                         <w:i/>
                         <w:sz w:val="24"/>
                         <w:szCs w:val="24"/>
@@ -1480,7 +1502,7 @@
                       <m:sSupPr>
                         <m:ctrlPr>
                           <w:rPr>
-                            <w:rFonts w:ascii="Cambria Math" w:eastAsia="Times New Roman" w:hAnsi="Cambria Math"/>
+                            <w:rFonts w:ascii="Cambria Math" w:eastAsia="Times New Roman" w:hAnsi="Cambria Math" w:cs="Times New Roman"/>
                             <w:i/>
                             <w:sz w:val="24"/>
                             <w:szCs w:val="24"/>
@@ -1490,7 +1512,7 @@
                       <m:e>
                         <m:r>
                           <w:rPr>
-                            <w:rFonts w:ascii="Cambria Math" w:eastAsia="Times New Roman" w:hAnsi="Cambria Math"/>
+                            <w:rFonts w:ascii="Cambria Math" w:eastAsia="Times New Roman" w:hAnsi="Cambria Math" w:cs="Times New Roman"/>
                             <w:sz w:val="24"/>
                             <w:szCs w:val="24"/>
                           </w:rPr>
@@ -1500,7 +1522,7 @@
                       <m:sup>
                         <m:r>
                           <w:rPr>
-                            <w:rFonts w:ascii="Cambria Math" w:eastAsia="Times New Roman" w:hAnsi="Cambria Math"/>
+                            <w:rFonts w:ascii="Cambria Math" w:eastAsia="Times New Roman" w:hAnsi="Cambria Math" w:cs="Times New Roman"/>
                             <w:sz w:val="24"/>
                             <w:szCs w:val="24"/>
                           </w:rPr>
@@ -1514,7 +1536,7 @@
               <m:sup>
                 <m:r>
                   <w:rPr>
-                    <w:rFonts w:ascii="Cambria Math" w:eastAsia="Times New Roman" w:hAnsi="Cambria Math"/>
+                    <w:rFonts w:ascii="Cambria Math" w:eastAsia="Times New Roman" w:hAnsi="Cambria Math" w:cs="Times New Roman"/>
                     <w:sz w:val="24"/>
                     <w:szCs w:val="24"/>
                   </w:rPr>
@@ -1528,7 +1550,7 @@
               <m:sSupPr>
                 <m:ctrlPr>
                   <w:rPr>
-                    <w:rFonts w:ascii="Cambria Math" w:eastAsia="Times New Roman" w:hAnsi="Cambria Math"/>
+                    <w:rFonts w:ascii="Cambria Math" w:eastAsia="Times New Roman" w:hAnsi="Cambria Math" w:cs="Times New Roman"/>
                     <w:i/>
                     <w:sz w:val="24"/>
                     <w:szCs w:val="24"/>
@@ -1538,7 +1560,7 @@
               <m:e>
                 <m:r>
                   <w:rPr>
-                    <w:rFonts w:ascii="Cambria Math" w:eastAsia="Times New Roman" w:hAnsi="Cambria Math"/>
+                    <w:rFonts w:ascii="Cambria Math" w:eastAsia="Times New Roman" w:hAnsi="Cambria Math" w:cs="Times New Roman"/>
                     <w:sz w:val="24"/>
                     <w:szCs w:val="24"/>
                   </w:rPr>
@@ -1548,7 +1570,7 @@
               <m:sup>
                 <m:r>
                   <w:rPr>
-                    <w:rFonts w:ascii="Cambria Math" w:eastAsia="Times New Roman" w:hAnsi="Cambria Math"/>
+                    <w:rFonts w:ascii="Cambria Math" w:eastAsia="Times New Roman" w:hAnsi="Cambria Math" w:cs="Times New Roman"/>
                     <w:sz w:val="24"/>
                     <w:szCs w:val="24"/>
                   </w:rPr>
@@ -1561,7 +1583,7 @@
       </m:oMath>
       <w:r>
         <w:rPr>
-          <w:rFonts w:ascii="Times New Roman" w:eastAsia="Times New Roman" w:hAnsi="Times New Roman"/>
+          <w:rFonts w:ascii="Times New Roman" w:eastAsia="Times New Roman" w:hAnsi="Times New Roman" w:cs="Times New Roman"/>
           <w:sz w:val="24"/>
           <w:szCs w:val="24"/>
         </w:rPr>
@@ -1569,7 +1591,7 @@
       </w:r>
       <w:r>
         <w:rPr>
-          <w:rFonts w:ascii="Times New Roman" w:eastAsia="Times New Roman" w:hAnsi="Times New Roman"/>
+          <w:rFonts w:ascii="Times New Roman" w:eastAsia="Times New Roman" w:hAnsi="Times New Roman" w:cs="Times New Roman"/>
           <w:sz w:val="24"/>
           <w:szCs w:val="24"/>
         </w:rPr>
@@ -1577,7 +1599,7 @@
       </w:r>
       <w:r>
         <w:rPr>
-          <w:rFonts w:ascii="Times New Roman" w:eastAsia="Times New Roman" w:hAnsi="Times New Roman"/>
+          <w:rFonts w:ascii="Times New Roman" w:eastAsia="Times New Roman" w:hAnsi="Times New Roman" w:cs="Times New Roman"/>
           <w:sz w:val="24"/>
           <w:szCs w:val="24"/>
         </w:rPr>
@@ -1589,7 +1611,7 @@
           <m:sSupPr>
             <m:ctrlPr>
               <w:rPr>
-                <w:rFonts w:ascii="Cambria Math" w:hAnsi="Cambria Math"/>
+                <w:rFonts w:ascii="Cambria Math" w:hAnsi="Cambria Math" w:cs="Times New Roman"/>
                 <w:i/>
                 <w:sz w:val="24"/>
                 <w:szCs w:val="24"/>
@@ -1601,7 +1623,7 @@
               <m:sSupPr>
                 <m:ctrlPr>
                   <w:rPr>
-                    <w:rFonts w:ascii="Cambria Math" w:hAnsi="Cambria Math"/>
+                    <w:rFonts w:ascii="Cambria Math" w:hAnsi="Cambria Math" w:cs="Times New Roman"/>
                     <w:i/>
                     <w:sz w:val="24"/>
                     <w:szCs w:val="24"/>
@@ -1611,7 +1633,7 @@
               <m:e>
                 <m:r>
                   <w:rPr>
-                    <w:rFonts w:ascii="Cambria Math" w:hAnsi="Cambria Math"/>
+                    <w:rFonts w:ascii="Cambria Math" w:hAnsi="Cambria Math" w:cs="Times New Roman"/>
                     <w:sz w:val="24"/>
                     <w:szCs w:val="24"/>
                   </w:rPr>
@@ -1621,7 +1643,7 @@
               <m:sup>
                 <m:r>
                   <w:rPr>
-                    <w:rFonts w:ascii="Cambria Math" w:hAnsi="Cambria Math"/>
+                    <w:rFonts w:ascii="Cambria Math" w:hAnsi="Cambria Math" w:cs="Times New Roman"/>
                     <w:sz w:val="24"/>
                     <w:szCs w:val="24"/>
                   </w:rPr>
@@ -1631,7 +1653,7 @@
             </m:sSup>
             <m:r>
               <w:rPr>
-                <w:rFonts w:ascii="Cambria Math" w:hAnsi="Cambria Math"/>
+                <w:rFonts w:ascii="Cambria Math" w:hAnsi="Cambria Math" w:cs="Times New Roman"/>
                 <w:sz w:val="24"/>
                 <w:szCs w:val="24"/>
               </w:rPr>
@@ -1641,7 +1663,7 @@
           <m:sup>
             <m:r>
               <w:rPr>
-                <w:rFonts w:ascii="Cambria Math" w:hAnsi="Cambria Math"/>
+                <w:rFonts w:ascii="Cambria Math" w:hAnsi="Cambria Math" w:cs="Times New Roman"/>
                 <w:sz w:val="24"/>
                 <w:szCs w:val="24"/>
               </w:rPr>
@@ -1651,7 +1673,7 @@
         </m:sSup>
         <m:r>
           <w:rPr>
-            <w:rFonts w:ascii="Cambria Math" w:hAnsi="Cambria Math"/>
+            <w:rFonts w:ascii="Cambria Math" w:hAnsi="Cambria Math" w:cs="Times New Roman"/>
             <w:sz w:val="24"/>
             <w:szCs w:val="24"/>
           </w:rPr>
@@ -1662,7 +1684,7 @@
             <m:lit/>
           </m:rPr>
           <w:rPr>
-            <w:rFonts w:ascii="Cambria Math" w:hAnsi="Cambria Math"/>
+            <w:rFonts w:ascii="Cambria Math" w:hAnsi="Cambria Math" w:cs="Times New Roman"/>
             <w:sz w:val="24"/>
             <w:szCs w:val="24"/>
           </w:rPr>
@@ -1672,7 +1694,7 @@
           <m:sSupPr>
             <m:ctrlPr>
               <w:rPr>
-                <w:rFonts w:ascii="Cambria Math" w:eastAsia="Times New Roman" w:hAnsi="Cambria Math"/>
+                <w:rFonts w:ascii="Cambria Math" w:eastAsia="Times New Roman" w:hAnsi="Cambria Math" w:cs="Times New Roman"/>
                 <w:i/>
                 <w:sz w:val="24"/>
                 <w:szCs w:val="24"/>
@@ -1682,7 +1704,7 @@
           <m:e>
             <m:r>
               <w:rPr>
-                <w:rFonts w:ascii="Cambria Math" w:eastAsia="Times New Roman" w:hAnsi="Cambria Math"/>
+                <w:rFonts w:ascii="Cambria Math" w:eastAsia="Times New Roman" w:hAnsi="Cambria Math" w:cs="Times New Roman"/>
                 <w:sz w:val="24"/>
                 <w:szCs w:val="24"/>
               </w:rPr>
@@ -1692,7 +1714,7 @@
           <m:sup>
             <m:r>
               <w:rPr>
-                <w:rFonts w:ascii="Cambria Math" w:eastAsia="Times New Roman" w:hAnsi="Cambria Math"/>
+                <w:rFonts w:ascii="Cambria Math" w:eastAsia="Times New Roman" w:hAnsi="Cambria Math" w:cs="Times New Roman"/>
                 <w:sz w:val="24"/>
                 <w:szCs w:val="24"/>
               </w:rPr>
@@ -1702,7 +1724,7 @@
         </m:sSup>
         <m:r>
           <w:rPr>
-            <w:rFonts w:ascii="Cambria Math" w:eastAsia="Times New Roman" w:hAnsi="Cambria Math"/>
+            <w:rFonts w:ascii="Cambria Math" w:eastAsia="Times New Roman" w:hAnsi="Cambria Math" w:cs="Times New Roman"/>
             <w:sz w:val="24"/>
             <w:szCs w:val="24"/>
           </w:rPr>
@@ -1712,7 +1734,7 @@
           <m:sSupPr>
             <m:ctrlPr>
               <w:rPr>
-                <w:rFonts w:ascii="Cambria Math" w:eastAsia="Times New Roman" w:hAnsi="Cambria Math"/>
+                <w:rFonts w:ascii="Cambria Math" w:eastAsia="Times New Roman" w:hAnsi="Cambria Math" w:cs="Times New Roman"/>
                 <w:i/>
                 <w:sz w:val="24"/>
                 <w:szCs w:val="24"/>
@@ -1722,7 +1744,7 @@
           <m:e>
             <m:r>
               <w:rPr>
-                <w:rFonts w:ascii="Cambria Math" w:eastAsia="Times New Roman" w:hAnsi="Cambria Math"/>
+                <w:rFonts w:ascii="Cambria Math" w:eastAsia="Times New Roman" w:hAnsi="Cambria Math" w:cs="Times New Roman"/>
                 <w:sz w:val="24"/>
                 <w:szCs w:val="24"/>
               </w:rPr>
@@ -1732,7 +1754,7 @@
           <m:sup>
             <m:r>
               <w:rPr>
-                <w:rFonts w:ascii="Cambria Math" w:eastAsia="Times New Roman" w:hAnsi="Cambria Math"/>
+                <w:rFonts w:ascii="Cambria Math" w:eastAsia="Times New Roman" w:hAnsi="Cambria Math" w:cs="Times New Roman"/>
                 <w:sz w:val="24"/>
                 <w:szCs w:val="24"/>
               </w:rPr>
@@ -1742,7 +1764,7 @@
         </m:sSup>
         <m:r>
           <w:rPr>
-            <w:rFonts w:ascii="Cambria Math" w:eastAsia="Times New Roman" w:hAnsi="Cambria Math"/>
+            <w:rFonts w:ascii="Cambria Math" w:eastAsia="Times New Roman" w:hAnsi="Cambria Math" w:cs="Times New Roman"/>
             <w:sz w:val="24"/>
             <w:szCs w:val="24"/>
           </w:rPr>
@@ -1751,7 +1773,7 @@
       </m:oMath>
       <w:r>
         <w:rPr>
-          <w:rFonts w:ascii="Times New Roman" w:eastAsia="Times New Roman" w:hAnsi="Times New Roman"/>
+          <w:rFonts w:ascii="Times New Roman" w:eastAsia="Times New Roman" w:hAnsi="Times New Roman" w:cs="Times New Roman"/>
           <w:sz w:val="24"/>
           <w:szCs w:val="24"/>
         </w:rPr>
@@ -1759,7 +1781,7 @@
       </w:r>
       <w:r>
         <w:rPr>
-          <w:rFonts w:ascii="Times New Roman" w:eastAsia="Times New Roman" w:hAnsi="Times New Roman"/>
+          <w:rFonts w:ascii="Times New Roman" w:eastAsia="Times New Roman" w:hAnsi="Times New Roman" w:cs="Times New Roman"/>
           <w:sz w:val="24"/>
           <w:szCs w:val="24"/>
         </w:rPr>
@@ -1767,7 +1789,7 @@
       </w:r>
       <w:r>
         <w:rPr>
-          <w:rFonts w:ascii="Times New Roman" w:eastAsia="Times New Roman" w:hAnsi="Times New Roman"/>
+          <w:rFonts w:ascii="Times New Roman" w:eastAsia="Times New Roman" w:hAnsi="Times New Roman" w:cs="Times New Roman"/>
           <w:sz w:val="24"/>
           <w:szCs w:val="24"/>
         </w:rPr>
@@ -1775,7 +1797,7 @@
       </w:r>
       <w:r>
         <w:rPr>
-          <w:rFonts w:ascii="Times New Roman" w:eastAsia="Times New Roman" w:hAnsi="Times New Roman"/>
+          <w:rFonts w:ascii="Times New Roman" w:eastAsia="Times New Roman" w:hAnsi="Times New Roman" w:cs="Times New Roman"/>
           <w:sz w:val="24"/>
           <w:szCs w:val="24"/>
         </w:rPr>
@@ -1786,7 +1808,7 @@
           <m:sSupPr>
             <m:ctrlPr>
               <w:rPr>
-                <w:rFonts w:ascii="Cambria Math" w:eastAsia="Times New Roman" w:hAnsi="Cambria Math"/>
+                <w:rFonts w:ascii="Cambria Math" w:eastAsia="Times New Roman" w:hAnsi="Cambria Math" w:cs="Times New Roman"/>
                 <w:i/>
                 <w:sz w:val="24"/>
                 <w:szCs w:val="24"/>
@@ -1798,7 +1820,7 @@
               <m:dPr>
                 <m:ctrlPr>
                   <w:rPr>
-                    <w:rFonts w:ascii="Cambria Math" w:eastAsia="Times New Roman" w:hAnsi="Cambria Math"/>
+                    <w:rFonts w:ascii="Cambria Math" w:eastAsia="Times New Roman" w:hAnsi="Cambria Math" w:cs="Times New Roman"/>
                     <w:i/>
                     <w:sz w:val="24"/>
                     <w:szCs w:val="24"/>
@@ -1810,7 +1832,7 @@
                   <m:sSupPr>
                     <m:ctrlPr>
                       <w:rPr>
-                        <w:rFonts w:ascii="Cambria Math" w:eastAsia="Times New Roman" w:hAnsi="Cambria Math"/>
+                        <w:rFonts w:ascii="Cambria Math" w:eastAsia="Times New Roman" w:hAnsi="Cambria Math" w:cs="Times New Roman"/>
                         <w:i/>
                         <w:sz w:val="24"/>
                         <w:szCs w:val="24"/>
@@ -1820,7 +1842,7 @@
                   <m:e>
                     <m:r>
                       <w:rPr>
-                        <w:rFonts w:ascii="Cambria Math" w:eastAsia="Times New Roman" w:hAnsi="Cambria Math"/>
+                        <w:rFonts w:ascii="Cambria Math" w:eastAsia="Times New Roman" w:hAnsi="Cambria Math" w:cs="Times New Roman"/>
                         <w:sz w:val="24"/>
                         <w:szCs w:val="24"/>
                       </w:rPr>
@@ -1830,7 +1852,7 @@
                   <m:sup>
                     <m:r>
                       <w:rPr>
-                        <w:rFonts w:ascii="Cambria Math" w:eastAsia="Times New Roman" w:hAnsi="Cambria Math"/>
+                        <w:rFonts w:ascii="Cambria Math" w:eastAsia="Times New Roman" w:hAnsi="Cambria Math" w:cs="Times New Roman"/>
                         <w:sz w:val="24"/>
                         <w:szCs w:val="24"/>
                       </w:rPr>
@@ -1840,7 +1862,7 @@
                 </m:sSup>
                 <m:r>
                   <w:rPr>
-                    <w:rFonts w:ascii="Cambria Math" w:eastAsia="Times New Roman" w:hAnsi="Cambria Math"/>
+                    <w:rFonts w:ascii="Cambria Math" w:eastAsia="Times New Roman" w:hAnsi="Cambria Math" w:cs="Times New Roman"/>
                     <w:sz w:val="24"/>
                     <w:szCs w:val="24"/>
                   </w:rPr>
@@ -1850,7 +1872,7 @@
                   <m:sSupPr>
                     <m:ctrlPr>
                       <w:rPr>
-                        <w:rFonts w:ascii="Cambria Math" w:eastAsia="Times New Roman" w:hAnsi="Cambria Math"/>
+                        <w:rFonts w:ascii="Cambria Math" w:eastAsia="Times New Roman" w:hAnsi="Cambria Math" w:cs="Times New Roman"/>
                         <w:i/>
                         <w:sz w:val="24"/>
                         <w:szCs w:val="24"/>
@@ -1860,7 +1882,7 @@
                   <m:e>
                     <m:r>
                       <w:rPr>
-                        <w:rFonts w:ascii="Cambria Math" w:eastAsia="Times New Roman" w:hAnsi="Cambria Math"/>
+                        <w:rFonts w:ascii="Cambria Math" w:eastAsia="Times New Roman" w:hAnsi="Cambria Math" w:cs="Times New Roman"/>
                         <w:sz w:val="24"/>
                         <w:szCs w:val="24"/>
                       </w:rPr>
@@ -1870,7 +1892,7 @@
                   <m:sup>
                     <m:r>
                       <w:rPr>
-                        <w:rFonts w:ascii="Cambria Math" w:eastAsia="Times New Roman" w:hAnsi="Cambria Math"/>
+                        <w:rFonts w:ascii="Cambria Math" w:eastAsia="Times New Roman" w:hAnsi="Cambria Math" w:cs="Times New Roman"/>
                         <w:sz w:val="24"/>
                         <w:szCs w:val="24"/>
                       </w:rPr>
@@ -1884,7 +1906,7 @@
           <m:sup>
             <m:r>
               <w:rPr>
-                <w:rFonts w:ascii="Cambria Math" w:eastAsia="Times New Roman" w:hAnsi="Cambria Math"/>
+                <w:rFonts w:ascii="Cambria Math" w:eastAsia="Times New Roman" w:hAnsi="Cambria Math" w:cs="Times New Roman"/>
                 <w:sz w:val="24"/>
                 <w:szCs w:val="24"/>
               </w:rPr>
@@ -1894,7 +1916,7 @@
         </m:sSup>
         <m:r>
           <w:rPr>
-            <w:rFonts w:ascii="Cambria Math" w:eastAsia="Times New Roman" w:hAnsi="Cambria Math"/>
+            <w:rFonts w:ascii="Cambria Math" w:eastAsia="Times New Roman" w:hAnsi="Cambria Math" w:cs="Times New Roman"/>
             <w:sz w:val="24"/>
             <w:szCs w:val="24"/>
           </w:rPr>
@@ -1904,7 +1926,7 @@
           <m:sSupPr>
             <m:ctrlPr>
               <w:rPr>
-                <w:rFonts w:ascii="Cambria Math" w:eastAsia="Times New Roman" w:hAnsi="Cambria Math"/>
+                <w:rFonts w:ascii="Cambria Math" w:eastAsia="Times New Roman" w:hAnsi="Cambria Math" w:cs="Times New Roman"/>
                 <w:i/>
                 <w:sz w:val="24"/>
                 <w:szCs w:val="24"/>
@@ -1914,7 +1936,7 @@
           <m:e>
             <m:r>
               <w:rPr>
-                <w:rFonts w:ascii="Cambria Math" w:eastAsia="Times New Roman" w:hAnsi="Cambria Math"/>
+                <w:rFonts w:ascii="Cambria Math" w:eastAsia="Times New Roman" w:hAnsi="Cambria Math" w:cs="Times New Roman"/>
                 <w:sz w:val="24"/>
                 <w:szCs w:val="24"/>
               </w:rPr>
@@ -1924,7 +1946,7 @@
           <m:sup>
             <m:r>
               <w:rPr>
-                <w:rFonts w:ascii="Cambria Math" w:eastAsia="Times New Roman" w:hAnsi="Cambria Math"/>
+                <w:rFonts w:ascii="Cambria Math" w:eastAsia="Times New Roman" w:hAnsi="Cambria Math" w:cs="Times New Roman"/>
                 <w:sz w:val="24"/>
                 <w:szCs w:val="24"/>
               </w:rPr>
@@ -1936,17 +1958,18 @@
     </w:p>
     <w:p>
       <w:pPr>
+        <w:spacing w:line="240" w:lineRule="auto"/>
         <w:ind w:left="-426" w:right="-853"/>
         <w:jc w:val="both"/>
         <w:rPr>
-          <w:rFonts w:ascii="Times New Roman" w:eastAsia="Times New Roman" w:hAnsi="Times New Roman"/>
+          <w:rFonts w:ascii="Times New Roman" w:eastAsia="Times New Roman" w:hAnsi="Times New Roman" w:cs="Times New Roman"/>
           <w:sz w:val="24"/>
           <w:szCs w:val="24"/>
         </w:rPr>
       </w:pPr>
       <w:r>
         <w:rPr>
-          <w:rFonts w:ascii="Times New Roman" w:hAnsi="Times New Roman"/>
+          <w:rFonts w:ascii="Times New Roman" w:hAnsi="Times New Roman" w:cs="Times New Roman"/>
           <w:sz w:val="24"/>
           <w:szCs w:val="24"/>
         </w:rPr>
@@ -1957,7 +1980,7 @@
           <m:sSupPr>
             <m:ctrlPr>
               <w:rPr>
-                <w:rFonts w:ascii="Cambria Math" w:eastAsia="Times New Roman" w:hAnsi="Cambria Math"/>
+                <w:rFonts w:ascii="Cambria Math" w:eastAsia="Times New Roman" w:hAnsi="Cambria Math" w:cs="Times New Roman"/>
                 <w:i/>
                 <w:sz w:val="24"/>
                 <w:szCs w:val="24"/>
@@ -1969,7 +1992,7 @@
               <m:sSupPr>
                 <m:ctrlPr>
                   <w:rPr>
-                    <w:rFonts w:ascii="Cambria Math" w:eastAsia="Times New Roman" w:hAnsi="Cambria Math"/>
+                    <w:rFonts w:ascii="Cambria Math" w:eastAsia="Times New Roman" w:hAnsi="Cambria Math" w:cs="Times New Roman"/>
                     <w:i/>
                     <w:sz w:val="24"/>
                     <w:szCs w:val="24"/>
@@ -1979,7 +2002,7 @@
               <m:e>
                 <m:r>
                   <w:rPr>
-                    <w:rFonts w:ascii="Cambria Math" w:eastAsia="Times New Roman" w:hAnsi="Cambria Math"/>
+                    <w:rFonts w:ascii="Cambria Math" w:eastAsia="Times New Roman" w:hAnsi="Cambria Math" w:cs="Times New Roman"/>
                     <w:sz w:val="24"/>
                     <w:szCs w:val="24"/>
                   </w:rPr>
@@ -1989,7 +2012,7 @@
               <m:sup>
                 <m:r>
                   <w:rPr>
-                    <w:rFonts w:ascii="Cambria Math" w:eastAsia="Times New Roman" w:hAnsi="Cambria Math"/>
+                    <w:rFonts w:ascii="Cambria Math" w:eastAsia="Times New Roman" w:hAnsi="Cambria Math" w:cs="Times New Roman"/>
                     <w:sz w:val="24"/>
                     <w:szCs w:val="24"/>
                   </w:rPr>
@@ -1999,7 +2022,7 @@
             </m:sSup>
             <m:r>
               <w:rPr>
-                <w:rFonts w:ascii="Cambria Math" w:eastAsia="Times New Roman" w:hAnsi="Cambria Math"/>
+                <w:rFonts w:ascii="Cambria Math" w:eastAsia="Times New Roman" w:hAnsi="Cambria Math" w:cs="Times New Roman"/>
                 <w:sz w:val="24"/>
                 <w:szCs w:val="24"/>
               </w:rPr>
@@ -2009,7 +2032,7 @@
               <m:sSupPr>
                 <m:ctrlPr>
                   <w:rPr>
-                    <w:rFonts w:ascii="Cambria Math" w:eastAsia="Times New Roman" w:hAnsi="Cambria Math"/>
+                    <w:rFonts w:ascii="Cambria Math" w:eastAsia="Times New Roman" w:hAnsi="Cambria Math" w:cs="Times New Roman"/>
                     <w:i/>
                     <w:sz w:val="24"/>
                     <w:szCs w:val="24"/>
@@ -2019,7 +2042,7 @@
               <m:e>
                 <m:r>
                   <w:rPr>
-                    <w:rFonts w:ascii="Cambria Math" w:eastAsia="Times New Roman" w:hAnsi="Cambria Math"/>
+                    <w:rFonts w:ascii="Cambria Math" w:eastAsia="Times New Roman" w:hAnsi="Cambria Math" w:cs="Times New Roman"/>
                     <w:sz w:val="24"/>
                     <w:szCs w:val="24"/>
                   </w:rPr>
@@ -2029,7 +2052,7 @@
               <m:sup>
                 <m:r>
                   <w:rPr>
-                    <w:rFonts w:ascii="Cambria Math" w:eastAsia="Times New Roman" w:hAnsi="Cambria Math"/>
+                    <w:rFonts w:ascii="Cambria Math" w:eastAsia="Times New Roman" w:hAnsi="Cambria Math" w:cs="Times New Roman"/>
                     <w:sz w:val="24"/>
                     <w:szCs w:val="24"/>
                   </w:rPr>
@@ -2039,7 +2062,7 @@
             </m:sSup>
             <m:r>
               <w:rPr>
-                <w:rFonts w:ascii="Cambria Math" w:eastAsia="Times New Roman" w:hAnsi="Cambria Math"/>
+                <w:rFonts w:ascii="Cambria Math" w:eastAsia="Times New Roman" w:hAnsi="Cambria Math" w:cs="Times New Roman"/>
                 <w:sz w:val="24"/>
                 <w:szCs w:val="24"/>
               </w:rPr>
@@ -2049,7 +2072,7 @@
           <m:sup>
             <m:r>
               <w:rPr>
-                <w:rFonts w:ascii="Cambria Math" w:eastAsia="Times New Roman" w:hAnsi="Cambria Math"/>
+                <w:rFonts w:ascii="Cambria Math" w:eastAsia="Times New Roman" w:hAnsi="Cambria Math" w:cs="Times New Roman"/>
                 <w:sz w:val="24"/>
                 <w:szCs w:val="24"/>
               </w:rPr>
@@ -2060,7 +2083,7 @@
       </m:oMath>
       <w:r>
         <w:rPr>
-          <w:rFonts w:ascii="Times New Roman" w:eastAsia="Times New Roman" w:hAnsi="Times New Roman"/>
+          <w:rFonts w:ascii="Times New Roman" w:eastAsia="Times New Roman" w:hAnsi="Times New Roman" w:cs="Times New Roman"/>
           <w:sz w:val="24"/>
           <w:szCs w:val="24"/>
         </w:rPr>
@@ -2068,7 +2091,7 @@
       </w:r>
       <w:r>
         <w:rPr>
-          <w:rFonts w:ascii="Times New Roman" w:eastAsia="Times New Roman" w:hAnsi="Times New Roman"/>
+          <w:rFonts w:ascii="Times New Roman" w:eastAsia="Times New Roman" w:hAnsi="Times New Roman" w:cs="Times New Roman"/>
           <w:sz w:val="24"/>
           <w:szCs w:val="24"/>
         </w:rPr>
@@ -2080,7 +2103,7 @@
           <m:sSupPr>
             <m:ctrlPr>
               <w:rPr>
-                <w:rFonts w:ascii="Cambria Math" w:hAnsi="Cambria Math"/>
+                <w:rFonts w:ascii="Cambria Math" w:hAnsi="Cambria Math" w:cs="Times New Roman"/>
                 <w:i/>
                 <w:sz w:val="24"/>
                 <w:szCs w:val="24"/>
@@ -2092,7 +2115,7 @@
               <m:dPr>
                 <m:ctrlPr>
                   <w:rPr>
-                    <w:rFonts w:ascii="Cambria Math" w:hAnsi="Cambria Math"/>
+                    <w:rFonts w:ascii="Cambria Math" w:hAnsi="Cambria Math" w:cs="Times New Roman"/>
                     <w:i/>
                     <w:sz w:val="24"/>
                     <w:szCs w:val="24"/>
@@ -2104,7 +2127,7 @@
                   <m:sSupPr>
                     <m:ctrlPr>
                       <w:rPr>
-                        <w:rFonts w:ascii="Cambria Math" w:hAnsi="Cambria Math"/>
+                        <w:rFonts w:ascii="Cambria Math" w:hAnsi="Cambria Math" w:cs="Times New Roman"/>
                         <w:i/>
                         <w:sz w:val="24"/>
                         <w:szCs w:val="24"/>
@@ -2114,7 +2137,7 @@
                   <m:e>
                     <m:r>
                       <w:rPr>
-                        <w:rFonts w:ascii="Cambria Math" w:hAnsi="Cambria Math"/>
+                        <w:rFonts w:ascii="Cambria Math" w:hAnsi="Cambria Math" w:cs="Times New Roman"/>
                         <w:sz w:val="24"/>
                         <w:szCs w:val="24"/>
                       </w:rPr>
@@ -2124,7 +2147,7 @@
                   <m:sup>
                     <m:r>
                       <w:rPr>
-                        <w:rFonts w:ascii="Cambria Math" w:hAnsi="Cambria Math"/>
+                        <w:rFonts w:ascii="Cambria Math" w:hAnsi="Cambria Math" w:cs="Times New Roman"/>
                         <w:sz w:val="24"/>
                         <w:szCs w:val="24"/>
                       </w:rPr>
@@ -2138,7 +2161,7 @@
           <m:sup>
             <m:r>
               <w:rPr>
-                <w:rFonts w:ascii="Cambria Math" w:hAnsi="Cambria Math"/>
+                <w:rFonts w:ascii="Cambria Math" w:hAnsi="Cambria Math" w:cs="Times New Roman"/>
                 <w:sz w:val="24"/>
                 <w:szCs w:val="24"/>
               </w:rPr>
@@ -2148,7 +2171,7 @@
         </m:sSup>
         <m:r>
           <w:rPr>
-            <w:rFonts w:ascii="Cambria Math" w:hAnsi="Cambria Math"/>
+            <w:rFonts w:ascii="Cambria Math" w:hAnsi="Cambria Math" w:cs="Times New Roman"/>
             <w:sz w:val="24"/>
             <w:szCs w:val="24"/>
           </w:rPr>
@@ -2158,7 +2181,7 @@
           <m:sSupPr>
             <m:ctrlPr>
               <w:rPr>
-                <w:rFonts w:ascii="Cambria Math" w:hAnsi="Cambria Math"/>
+                <w:rFonts w:ascii="Cambria Math" w:hAnsi="Cambria Math" w:cs="Times New Roman"/>
                 <w:i/>
                 <w:sz w:val="24"/>
                 <w:szCs w:val="24"/>
@@ -2170,7 +2193,7 @@
               <m:dPr>
                 <m:ctrlPr>
                   <w:rPr>
-                    <w:rFonts w:ascii="Cambria Math" w:hAnsi="Cambria Math"/>
+                    <w:rFonts w:ascii="Cambria Math" w:hAnsi="Cambria Math" w:cs="Times New Roman"/>
                     <w:i/>
                     <w:sz w:val="24"/>
                     <w:szCs w:val="24"/>
@@ -2182,7 +2205,7 @@
                   <m:sSupPr>
                     <m:ctrlPr>
                       <w:rPr>
-                        <w:rFonts w:ascii="Cambria Math" w:hAnsi="Cambria Math"/>
+                        <w:rFonts w:ascii="Cambria Math" w:hAnsi="Cambria Math" w:cs="Times New Roman"/>
                         <w:i/>
                         <w:sz w:val="24"/>
                         <w:szCs w:val="24"/>
@@ -2192,7 +2215,7 @@
                   <m:e>
                     <m:r>
                       <w:rPr>
-                        <w:rFonts w:ascii="Cambria Math" w:hAnsi="Cambria Math"/>
+                        <w:rFonts w:ascii="Cambria Math" w:hAnsi="Cambria Math" w:cs="Times New Roman"/>
                         <w:sz w:val="24"/>
                         <w:szCs w:val="24"/>
                       </w:rPr>
@@ -2202,7 +2225,7 @@
                   <m:sup>
                     <m:r>
                       <w:rPr>
-                        <w:rFonts w:ascii="Cambria Math" w:hAnsi="Cambria Math"/>
+                        <w:rFonts w:ascii="Cambria Math" w:hAnsi="Cambria Math" w:cs="Times New Roman"/>
                         <w:sz w:val="24"/>
                         <w:szCs w:val="24"/>
                       </w:rPr>
@@ -2216,7 +2239,7 @@
           <m:sup>
             <m:r>
               <w:rPr>
-                <w:rFonts w:ascii="Cambria Math" w:hAnsi="Cambria Math"/>
+                <w:rFonts w:ascii="Cambria Math" w:hAnsi="Cambria Math" w:cs="Times New Roman"/>
                 <w:sz w:val="24"/>
                 <w:szCs w:val="24"/>
               </w:rPr>
@@ -2227,7 +2250,7 @@
       </m:oMath>
       <w:r>
         <w:rPr>
-          <w:rFonts w:ascii="Times New Roman" w:eastAsia="Times New Roman" w:hAnsi="Times New Roman"/>
+          <w:rFonts w:ascii="Times New Roman" w:eastAsia="Times New Roman" w:hAnsi="Times New Roman" w:cs="Times New Roman"/>
           <w:sz w:val="24"/>
           <w:szCs w:val="24"/>
         </w:rPr>
@@ -2236,7 +2259,7 @@
       </w:r>
       <w:r>
         <w:rPr>
-          <w:rFonts w:ascii="Times New Roman" w:eastAsia="Times New Roman" w:hAnsi="Times New Roman"/>
+          <w:rFonts w:ascii="Times New Roman" w:eastAsia="Times New Roman" w:hAnsi="Times New Roman" w:cs="Times New Roman"/>
           <w:sz w:val="24"/>
           <w:szCs w:val="24"/>
         </w:rPr>
@@ -2247,7 +2270,7 @@
           <m:dPr>
             <m:ctrlPr>
               <w:rPr>
-                <w:rFonts w:ascii="Cambria Math" w:eastAsia="Times New Roman" w:hAnsi="Cambria Math"/>
+                <w:rFonts w:ascii="Cambria Math" w:eastAsia="Times New Roman" w:hAnsi="Cambria Math" w:cs="Times New Roman"/>
                 <w:i/>
                 <w:sz w:val="24"/>
                 <w:szCs w:val="24"/>
@@ -2259,7 +2282,7 @@
               <m:sSupPr>
                 <m:ctrlPr>
                   <w:rPr>
-                    <w:rFonts w:ascii="Cambria Math" w:eastAsia="Times New Roman" w:hAnsi="Cambria Math"/>
+                    <w:rFonts w:ascii="Cambria Math" w:eastAsia="Times New Roman" w:hAnsi="Cambria Math" w:cs="Times New Roman"/>
                     <w:i/>
                     <w:sz w:val="24"/>
                     <w:szCs w:val="24"/>
@@ -2269,7 +2292,7 @@
               <m:e>
                 <m:r>
                   <w:rPr>
-                    <w:rFonts w:ascii="Cambria Math" w:eastAsia="Times New Roman" w:hAnsi="Cambria Math"/>
+                    <w:rFonts w:ascii="Cambria Math" w:eastAsia="Times New Roman" w:hAnsi="Cambria Math" w:cs="Times New Roman"/>
                     <w:sz w:val="24"/>
                     <w:szCs w:val="24"/>
                   </w:rPr>
@@ -2279,7 +2302,7 @@
               <m:sup>
                 <m:r>
                   <w:rPr>
-                    <w:rFonts w:ascii="Cambria Math" w:eastAsia="Times New Roman" w:hAnsi="Cambria Math"/>
+                    <w:rFonts w:ascii="Cambria Math" w:eastAsia="Times New Roman" w:hAnsi="Cambria Math" w:cs="Times New Roman"/>
                     <w:sz w:val="24"/>
                     <w:szCs w:val="24"/>
                   </w:rPr>
@@ -2289,7 +2312,7 @@
             </m:sSup>
             <m:r>
               <w:rPr>
-                <w:rFonts w:ascii="Cambria Math" w:eastAsia="Times New Roman" w:hAnsi="Cambria Math"/>
+                <w:rFonts w:ascii="Cambria Math" w:eastAsia="Times New Roman" w:hAnsi="Cambria Math" w:cs="Times New Roman"/>
                 <w:sz w:val="24"/>
                 <w:szCs w:val="24"/>
               </w:rPr>
@@ -2299,7 +2322,7 @@
               <m:sSupPr>
                 <m:ctrlPr>
                   <w:rPr>
-                    <w:rFonts w:ascii="Cambria Math" w:eastAsia="Times New Roman" w:hAnsi="Cambria Math"/>
+                    <w:rFonts w:ascii="Cambria Math" w:eastAsia="Times New Roman" w:hAnsi="Cambria Math" w:cs="Times New Roman"/>
                     <w:i/>
                     <w:sz w:val="24"/>
                     <w:szCs w:val="24"/>
@@ -2309,7 +2332,7 @@
               <m:e>
                 <m:r>
                   <w:rPr>
-                    <w:rFonts w:ascii="Cambria Math" w:eastAsia="Times New Roman" w:hAnsi="Cambria Math"/>
+                    <w:rFonts w:ascii="Cambria Math" w:eastAsia="Times New Roman" w:hAnsi="Cambria Math" w:cs="Times New Roman"/>
                     <w:sz w:val="24"/>
                     <w:szCs w:val="24"/>
                   </w:rPr>
@@ -2319,7 +2342,7 @@
               <m:sup>
                 <m:r>
                   <w:rPr>
-                    <w:rFonts w:ascii="Cambria Math" w:eastAsia="Times New Roman" w:hAnsi="Cambria Math"/>
+                    <w:rFonts w:ascii="Cambria Math" w:eastAsia="Times New Roman" w:hAnsi="Cambria Math" w:cs="Times New Roman"/>
                     <w:sz w:val="24"/>
                     <w:szCs w:val="24"/>
                   </w:rPr>
@@ -2331,7 +2354,7 @@
         </m:d>
         <m:r>
           <w:rPr>
-            <w:rFonts w:ascii="Cambria Math" w:eastAsia="Times New Roman" w:hAnsi="Cambria Math"/>
+            <w:rFonts w:ascii="Cambria Math" w:eastAsia="Times New Roman" w:hAnsi="Cambria Math" w:cs="Times New Roman"/>
             <w:sz w:val="24"/>
             <w:szCs w:val="24"/>
           </w:rPr>
@@ -2341,7 +2364,7 @@
           <m:sSupPr>
             <m:ctrlPr>
               <w:rPr>
-                <w:rFonts w:ascii="Cambria Math" w:eastAsia="Times New Roman" w:hAnsi="Cambria Math"/>
+                <w:rFonts w:ascii="Cambria Math" w:eastAsia="Times New Roman" w:hAnsi="Cambria Math" w:cs="Times New Roman"/>
                 <w:i/>
                 <w:sz w:val="24"/>
                 <w:szCs w:val="24"/>
@@ -2353,7 +2376,7 @@
               <m:dPr>
                 <m:ctrlPr>
                   <w:rPr>
-                    <w:rFonts w:ascii="Cambria Math" w:eastAsia="Times New Roman" w:hAnsi="Cambria Math"/>
+                    <w:rFonts w:ascii="Cambria Math" w:eastAsia="Times New Roman" w:hAnsi="Cambria Math" w:cs="Times New Roman"/>
                     <w:i/>
                     <w:sz w:val="24"/>
                     <w:szCs w:val="24"/>
@@ -2365,7 +2388,7 @@
                   <m:sSupPr>
                     <m:ctrlPr>
                       <w:rPr>
-                        <w:rFonts w:ascii="Cambria Math" w:eastAsia="Times New Roman" w:hAnsi="Cambria Math"/>
+                        <w:rFonts w:ascii="Cambria Math" w:eastAsia="Times New Roman" w:hAnsi="Cambria Math" w:cs="Times New Roman"/>
                         <w:i/>
                         <w:sz w:val="24"/>
                         <w:szCs w:val="24"/>
@@ -2375,7 +2398,7 @@
                   <m:e>
                     <m:r>
                       <w:rPr>
-                        <w:rFonts w:ascii="Cambria Math" w:eastAsia="Times New Roman" w:hAnsi="Cambria Math"/>
+                        <w:rFonts w:ascii="Cambria Math" w:eastAsia="Times New Roman" w:hAnsi="Cambria Math" w:cs="Times New Roman"/>
                         <w:sz w:val="24"/>
                         <w:szCs w:val="24"/>
                       </w:rPr>
@@ -2385,7 +2408,7 @@
                   <m:sup>
                     <m:r>
                       <w:rPr>
-                        <w:rFonts w:ascii="Cambria Math" w:eastAsia="Times New Roman" w:hAnsi="Cambria Math"/>
+                        <w:rFonts w:ascii="Cambria Math" w:eastAsia="Times New Roman" w:hAnsi="Cambria Math" w:cs="Times New Roman"/>
                         <w:sz w:val="24"/>
                         <w:szCs w:val="24"/>
                       </w:rPr>
@@ -2399,7 +2422,7 @@
           <m:sup>
             <m:r>
               <w:rPr>
-                <w:rFonts w:ascii="Cambria Math" w:eastAsia="Times New Roman" w:hAnsi="Cambria Math"/>
+                <w:rFonts w:ascii="Cambria Math" w:eastAsia="Times New Roman" w:hAnsi="Cambria Math" w:cs="Times New Roman"/>
                 <w:sz w:val="24"/>
                 <w:szCs w:val="24"/>
               </w:rPr>
@@ -2410,7 +2433,7 @@
       </m:oMath>
       <w:r>
         <w:rPr>
-          <w:rFonts w:ascii="Times New Roman" w:eastAsia="Times New Roman" w:hAnsi="Times New Roman"/>
+          <w:rFonts w:ascii="Times New Roman" w:eastAsia="Times New Roman" w:hAnsi="Times New Roman" w:cs="Times New Roman"/>
           <w:sz w:val="24"/>
           <w:szCs w:val="24"/>
         </w:rPr>
@@ -2418,7 +2441,7 @@
       </w:r>
       <w:r>
         <w:rPr>
-          <w:rFonts w:ascii="Times New Roman" w:eastAsia="Times New Roman" w:hAnsi="Times New Roman"/>
+          <w:rFonts w:ascii="Times New Roman" w:eastAsia="Times New Roman" w:hAnsi="Times New Roman" w:cs="Times New Roman"/>
           <w:sz w:val="24"/>
           <w:szCs w:val="24"/>
         </w:rPr>
@@ -2426,7 +2449,7 @@
       </w:r>
       <w:r>
         <w:rPr>
-          <w:rFonts w:ascii="Times New Roman" w:eastAsia="Times New Roman" w:hAnsi="Times New Roman"/>
+          <w:rFonts w:ascii="Times New Roman" w:eastAsia="Times New Roman" w:hAnsi="Times New Roman" w:cs="Times New Roman"/>
           <w:sz w:val="24"/>
           <w:szCs w:val="24"/>
         </w:rPr>
@@ -2434,7 +2457,7 @@
       </w:r>
       <w:r>
         <w:rPr>
-          <w:rFonts w:ascii="Times New Roman" w:eastAsia="Times New Roman" w:hAnsi="Times New Roman"/>
+          <w:rFonts w:ascii="Times New Roman" w:eastAsia="Times New Roman" w:hAnsi="Times New Roman" w:cs="Times New Roman"/>
           <w:sz w:val="24"/>
           <w:szCs w:val="24"/>
         </w:rPr>
@@ -2445,7 +2468,7 @@
           <m:sSupPr>
             <m:ctrlPr>
               <w:rPr>
-                <w:rFonts w:ascii="Cambria Math" w:eastAsia="Times New Roman" w:hAnsi="Cambria Math"/>
+                <w:rFonts w:ascii="Cambria Math" w:eastAsia="Times New Roman" w:hAnsi="Cambria Math" w:cs="Times New Roman"/>
                 <w:i/>
                 <w:sz w:val="24"/>
                 <w:szCs w:val="24"/>
@@ -2457,7 +2480,7 @@
               <m:dPr>
                 <m:ctrlPr>
                   <w:rPr>
-                    <w:rFonts w:ascii="Cambria Math" w:eastAsia="Times New Roman" w:hAnsi="Cambria Math"/>
+                    <w:rFonts w:ascii="Cambria Math" w:eastAsia="Times New Roman" w:hAnsi="Cambria Math" w:cs="Times New Roman"/>
                     <w:i/>
                     <w:sz w:val="24"/>
                     <w:szCs w:val="24"/>
@@ -2469,7 +2492,7 @@
                   <m:sSupPr>
                     <m:ctrlPr>
                       <w:rPr>
-                        <w:rFonts w:ascii="Cambria Math" w:eastAsia="Times New Roman" w:hAnsi="Cambria Math"/>
+                        <w:rFonts w:ascii="Cambria Math" w:eastAsia="Times New Roman" w:hAnsi="Cambria Math" w:cs="Times New Roman"/>
                         <w:i/>
                         <w:sz w:val="24"/>
                         <w:szCs w:val="24"/>
@@ -2479,7 +2502,7 @@
                   <m:e>
                     <m:r>
                       <w:rPr>
-                        <w:rFonts w:ascii="Cambria Math" w:eastAsia="Times New Roman" w:hAnsi="Cambria Math"/>
+                        <w:rFonts w:ascii="Cambria Math" w:eastAsia="Times New Roman" w:hAnsi="Cambria Math" w:cs="Times New Roman"/>
                         <w:sz w:val="24"/>
                         <w:szCs w:val="24"/>
                       </w:rPr>
@@ -2489,7 +2512,7 @@
                   <m:sup>
                     <m:r>
                       <w:rPr>
-                        <w:rFonts w:ascii="Cambria Math" w:eastAsia="Times New Roman" w:hAnsi="Cambria Math"/>
+                        <w:rFonts w:ascii="Cambria Math" w:eastAsia="Times New Roman" w:hAnsi="Cambria Math" w:cs="Times New Roman"/>
                         <w:sz w:val="24"/>
                         <w:szCs w:val="24"/>
                       </w:rPr>
@@ -2499,7 +2522,7 @@
                 </m:sSup>
                 <m:r>
                   <w:rPr>
-                    <w:rFonts w:ascii="Cambria Math" w:eastAsia="Times New Roman" w:hAnsi="Cambria Math"/>
+                    <w:rFonts w:ascii="Cambria Math" w:eastAsia="Times New Roman" w:hAnsi="Cambria Math" w:cs="Times New Roman"/>
                     <w:sz w:val="24"/>
                     <w:szCs w:val="24"/>
                   </w:rPr>
@@ -2509,7 +2532,7 @@
                   <m:sSupPr>
                     <m:ctrlPr>
                       <w:rPr>
-                        <w:rFonts w:ascii="Cambria Math" w:eastAsia="Times New Roman" w:hAnsi="Cambria Math"/>
+                        <w:rFonts w:ascii="Cambria Math" w:eastAsia="Times New Roman" w:hAnsi="Cambria Math" w:cs="Times New Roman"/>
                         <w:i/>
                         <w:sz w:val="24"/>
                         <w:szCs w:val="24"/>
@@ -2519,7 +2542,7 @@
                   <m:e>
                     <m:r>
                       <w:rPr>
-                        <w:rFonts w:ascii="Cambria Math" w:eastAsia="Times New Roman" w:hAnsi="Cambria Math"/>
+                        <w:rFonts w:ascii="Cambria Math" w:eastAsia="Times New Roman" w:hAnsi="Cambria Math" w:cs="Times New Roman"/>
                         <w:sz w:val="24"/>
                         <w:szCs w:val="24"/>
                       </w:rPr>
@@ -2529,7 +2552,7 @@
                   <m:sup>
                     <m:r>
                       <w:rPr>
-                        <w:rFonts w:ascii="Cambria Math" w:eastAsia="Times New Roman" w:hAnsi="Cambria Math"/>
+                        <w:rFonts w:ascii="Cambria Math" w:eastAsia="Times New Roman" w:hAnsi="Cambria Math" w:cs="Times New Roman"/>
                         <w:sz w:val="24"/>
                         <w:szCs w:val="24"/>
                       </w:rPr>
@@ -2543,7 +2566,7 @@
           <m:sup>
             <m:r>
               <w:rPr>
-                <w:rFonts w:ascii="Cambria Math" w:eastAsia="Times New Roman" w:hAnsi="Cambria Math"/>
+                <w:rFonts w:ascii="Cambria Math" w:eastAsia="Times New Roman" w:hAnsi="Cambria Math" w:cs="Times New Roman"/>
                 <w:sz w:val="24"/>
                 <w:szCs w:val="24"/>
               </w:rPr>
@@ -2553,7 +2576,7 @@
         </m:sSup>
         <m:r>
           <w:rPr>
-            <w:rFonts w:ascii="Cambria Math" w:eastAsia="Times New Roman" w:hAnsi="Cambria Math"/>
+            <w:rFonts w:ascii="Cambria Math" w:eastAsia="Times New Roman" w:hAnsi="Cambria Math" w:cs="Times New Roman"/>
             <w:sz w:val="24"/>
             <w:szCs w:val="24"/>
           </w:rPr>
@@ -2563,7 +2586,7 @@
           <m:sSupPr>
             <m:ctrlPr>
               <w:rPr>
-                <w:rFonts w:ascii="Cambria Math" w:eastAsia="Times New Roman" w:hAnsi="Cambria Math"/>
+                <w:rFonts w:ascii="Cambria Math" w:eastAsia="Times New Roman" w:hAnsi="Cambria Math" w:cs="Times New Roman"/>
                 <w:i/>
                 <w:sz w:val="24"/>
                 <w:szCs w:val="24"/>
@@ -2573,7 +2596,7 @@
           <m:e>
             <m:r>
               <w:rPr>
-                <w:rFonts w:ascii="Cambria Math" w:eastAsia="Times New Roman" w:hAnsi="Cambria Math"/>
+                <w:rFonts w:ascii="Cambria Math" w:eastAsia="Times New Roman" w:hAnsi="Cambria Math" w:cs="Times New Roman"/>
                 <w:sz w:val="24"/>
                 <w:szCs w:val="24"/>
               </w:rPr>
@@ -2583,7 +2606,7 @@
           <m:sup>
             <m:r>
               <w:rPr>
-                <w:rFonts w:ascii="Cambria Math" w:eastAsia="Times New Roman" w:hAnsi="Cambria Math"/>
+                <w:rFonts w:ascii="Cambria Math" w:eastAsia="Times New Roman" w:hAnsi="Cambria Math" w:cs="Times New Roman"/>
                 <w:sz w:val="24"/>
                 <w:szCs w:val="24"/>
               </w:rPr>
@@ -2595,17 +2618,18 @@
     </w:p>
     <w:p>
       <w:pPr>
+        <w:spacing w:line="240" w:lineRule="auto"/>
         <w:ind w:left="-426" w:right="-853"/>
         <w:jc w:val="both"/>
         <w:rPr>
-          <w:rFonts w:ascii="Times New Roman" w:hAnsi="Times New Roman"/>
+          <w:rFonts w:ascii="Times New Roman" w:hAnsi="Times New Roman" w:cs="Times New Roman"/>
           <w:sz w:val="24"/>
           <w:szCs w:val="24"/>
         </w:rPr>
       </w:pPr>
       <w:r>
         <w:rPr>
-          <w:rFonts w:ascii="Times New Roman" w:hAnsi="Times New Roman"/>
+          <w:rFonts w:ascii="Times New Roman" w:hAnsi="Times New Roman" w:cs="Times New Roman"/>
           <w:sz w:val="24"/>
           <w:szCs w:val="24"/>
         </w:rPr>
@@ -2614,17 +2638,18 @@
     </w:p>
     <w:p>
       <w:pPr>
+        <w:spacing w:line="240" w:lineRule="auto"/>
         <w:ind w:left="-426" w:right="-853"/>
         <w:jc w:val="both"/>
         <w:rPr>
-          <w:rFonts w:ascii="Times New Roman" w:eastAsia="Times New Roman" w:hAnsi="Times New Roman"/>
+          <w:rFonts w:ascii="Times New Roman" w:eastAsia="Times New Roman" w:hAnsi="Times New Roman" w:cs="Times New Roman"/>
           <w:sz w:val="24"/>
           <w:szCs w:val="24"/>
         </w:rPr>
       </w:pPr>
       <w:r>
         <w:rPr>
-          <w:rFonts w:ascii="Times New Roman" w:hAnsi="Times New Roman"/>
+          <w:rFonts w:ascii="Times New Roman" w:hAnsi="Times New Roman" w:cs="Times New Roman"/>
           <w:sz w:val="24"/>
           <w:szCs w:val="24"/>
         </w:rPr>
@@ -2635,7 +2660,7 @@
           <m:fPr>
             <m:ctrlPr>
               <w:rPr>
-                <w:rFonts w:ascii="Cambria Math" w:hAnsi="Cambria Math"/>
+                <w:rFonts w:ascii="Cambria Math" w:hAnsi="Cambria Math" w:cs="Times New Roman"/>
                 <w:i/>
                 <w:sz w:val="24"/>
                 <w:szCs w:val="24"/>
@@ -2647,7 +2672,7 @@
               <m:sSupPr>
                 <m:ctrlPr>
                   <w:rPr>
-                    <w:rFonts w:ascii="Cambria Math" w:hAnsi="Cambria Math"/>
+                    <w:rFonts w:ascii="Cambria Math" w:hAnsi="Cambria Math" w:cs="Times New Roman"/>
                     <w:i/>
                     <w:sz w:val="24"/>
                     <w:szCs w:val="24"/>
@@ -2659,7 +2684,7 @@
                   <m:sSupPr>
                     <m:ctrlPr>
                       <w:rPr>
-                        <w:rFonts w:ascii="Cambria Math" w:hAnsi="Cambria Math"/>
+                        <w:rFonts w:ascii="Cambria Math" w:hAnsi="Cambria Math" w:cs="Times New Roman"/>
                         <w:i/>
                         <w:sz w:val="24"/>
                         <w:szCs w:val="24"/>
@@ -2669,7 +2694,7 @@
                   <m:e>
                     <m:r>
                       <w:rPr>
-                        <w:rFonts w:ascii="Cambria Math" w:hAnsi="Cambria Math"/>
+                        <w:rFonts w:ascii="Cambria Math" w:hAnsi="Cambria Math" w:cs="Times New Roman"/>
                         <w:sz w:val="24"/>
                         <w:szCs w:val="24"/>
                       </w:rPr>
@@ -2679,7 +2704,7 @@
                   <m:sup>
                     <m:r>
                       <w:rPr>
-                        <w:rFonts w:ascii="Cambria Math" w:hAnsi="Cambria Math"/>
+                        <w:rFonts w:ascii="Cambria Math" w:hAnsi="Cambria Math" w:cs="Times New Roman"/>
                         <w:sz w:val="24"/>
                         <w:szCs w:val="24"/>
                       </w:rPr>
@@ -2689,7 +2714,7 @@
                 </m:sSup>
                 <m:r>
                   <w:rPr>
-                    <w:rFonts w:ascii="Cambria Math" w:hAnsi="Cambria Math"/>
+                    <w:rFonts w:ascii="Cambria Math" w:hAnsi="Cambria Math" w:cs="Times New Roman"/>
                     <w:sz w:val="24"/>
                     <w:szCs w:val="24"/>
                   </w:rPr>
@@ -2699,7 +2724,7 @@
               <m:sup>
                 <m:r>
                   <w:rPr>
-                    <w:rFonts w:ascii="Cambria Math" w:hAnsi="Cambria Math"/>
+                    <w:rFonts w:ascii="Cambria Math" w:hAnsi="Cambria Math" w:cs="Times New Roman"/>
                     <w:sz w:val="24"/>
                     <w:szCs w:val="24"/>
                   </w:rPr>
@@ -2709,7 +2734,7 @@
             </m:sSup>
             <m:r>
               <w:rPr>
-                <w:rFonts w:ascii="Cambria Math" w:hAnsi="Cambria Math"/>
+                <w:rFonts w:ascii="Cambria Math" w:hAnsi="Cambria Math" w:cs="Times New Roman"/>
                 <w:sz w:val="24"/>
                 <w:szCs w:val="24"/>
               </w:rPr>
@@ -2719,7 +2744,7 @@
               <m:sSupPr>
                 <m:ctrlPr>
                   <w:rPr>
-                    <w:rFonts w:ascii="Cambria Math" w:hAnsi="Cambria Math"/>
+                    <w:rFonts w:ascii="Cambria Math" w:hAnsi="Cambria Math" w:cs="Times New Roman"/>
                     <w:i/>
                     <w:sz w:val="24"/>
                     <w:szCs w:val="24"/>
@@ -2729,7 +2754,7 @@
               <m:e>
                 <m:r>
                   <w:rPr>
-                    <w:rFonts w:ascii="Cambria Math" w:hAnsi="Cambria Math"/>
+                    <w:rFonts w:ascii="Cambria Math" w:hAnsi="Cambria Math" w:cs="Times New Roman"/>
                     <w:sz w:val="24"/>
                     <w:szCs w:val="24"/>
                   </w:rPr>
@@ -2739,7 +2764,7 @@
               <m:sup>
                 <m:r>
                   <w:rPr>
-                    <w:rFonts w:ascii="Cambria Math" w:hAnsi="Cambria Math"/>
+                    <w:rFonts w:ascii="Cambria Math" w:hAnsi="Cambria Math" w:cs="Times New Roman"/>
                     <w:sz w:val="24"/>
                     <w:szCs w:val="24"/>
                   </w:rPr>
@@ -2749,7 +2774,7 @@
             </m:sSup>
             <m:r>
               <w:rPr>
-                <w:rFonts w:ascii="Cambria Math" w:hAnsi="Cambria Math"/>
+                <w:rFonts w:ascii="Cambria Math" w:hAnsi="Cambria Math" w:cs="Times New Roman"/>
                 <w:sz w:val="24"/>
                 <w:szCs w:val="24"/>
               </w:rPr>
@@ -2761,7 +2786,7 @@
               <m:sSupPr>
                 <m:ctrlPr>
                   <w:rPr>
-                    <w:rFonts w:ascii="Cambria Math" w:hAnsi="Cambria Math"/>
+                    <w:rFonts w:ascii="Cambria Math" w:hAnsi="Cambria Math" w:cs="Times New Roman"/>
                     <w:i/>
                     <w:sz w:val="24"/>
                     <w:szCs w:val="24"/>
@@ -2771,7 +2796,7 @@
               <m:e>
                 <m:r>
                   <w:rPr>
-                    <w:rFonts w:ascii="Cambria Math" w:hAnsi="Cambria Math"/>
+                    <w:rFonts w:ascii="Cambria Math" w:hAnsi="Cambria Math" w:cs="Times New Roman"/>
                     <w:sz w:val="24"/>
                     <w:szCs w:val="24"/>
                   </w:rPr>
@@ -2781,7 +2806,7 @@
               <m:sup>
                 <m:r>
                   <w:rPr>
-                    <w:rFonts w:ascii="Cambria Math" w:hAnsi="Cambria Math"/>
+                    <w:rFonts w:ascii="Cambria Math" w:hAnsi="Cambria Math" w:cs="Times New Roman"/>
                     <w:sz w:val="24"/>
                     <w:szCs w:val="24"/>
                   </w:rPr>
@@ -2791,7 +2816,7 @@
             </m:sSup>
             <m:r>
               <w:rPr>
-                <w:rFonts w:ascii="Cambria Math" w:hAnsi="Cambria Math"/>
+                <w:rFonts w:ascii="Cambria Math" w:hAnsi="Cambria Math" w:cs="Times New Roman"/>
                 <w:sz w:val="24"/>
                 <w:szCs w:val="24"/>
               </w:rPr>
@@ -2801,7 +2826,7 @@
               <m:sSupPr>
                 <m:ctrlPr>
                   <w:rPr>
-                    <w:rFonts w:ascii="Cambria Math" w:hAnsi="Cambria Math"/>
+                    <w:rFonts w:ascii="Cambria Math" w:hAnsi="Cambria Math" w:cs="Times New Roman"/>
                     <w:i/>
                     <w:sz w:val="24"/>
                     <w:szCs w:val="24"/>
@@ -2811,7 +2836,7 @@
               <m:e>
                 <m:r>
                   <w:rPr>
-                    <w:rFonts w:ascii="Cambria Math" w:hAnsi="Cambria Math"/>
+                    <w:rFonts w:ascii="Cambria Math" w:hAnsi="Cambria Math" w:cs="Times New Roman"/>
                     <w:sz w:val="24"/>
                     <w:szCs w:val="24"/>
                   </w:rPr>
@@ -2821,7 +2846,7 @@
               <m:sup>
                 <m:r>
                   <w:rPr>
-                    <w:rFonts w:ascii="Cambria Math" w:hAnsi="Cambria Math"/>
+                    <w:rFonts w:ascii="Cambria Math" w:hAnsi="Cambria Math" w:cs="Times New Roman"/>
                     <w:sz w:val="24"/>
                     <w:szCs w:val="24"/>
                   </w:rPr>
@@ -2834,7 +2859,7 @@
       </m:oMath>
       <w:r>
         <w:rPr>
-          <w:rFonts w:ascii="Times New Roman" w:eastAsia="Times New Roman" w:hAnsi="Times New Roman"/>
+          <w:rFonts w:ascii="Times New Roman" w:eastAsia="Times New Roman" w:hAnsi="Times New Roman" w:cs="Times New Roman"/>
           <w:sz w:val="24"/>
           <w:szCs w:val="24"/>
         </w:rPr>
@@ -2842,7 +2867,7 @@
       </w:r>
       <w:r>
         <w:rPr>
-          <w:rFonts w:ascii="Times New Roman" w:eastAsia="Times New Roman" w:hAnsi="Times New Roman"/>
+          <w:rFonts w:ascii="Times New Roman" w:eastAsia="Times New Roman" w:hAnsi="Times New Roman" w:cs="Times New Roman"/>
           <w:sz w:val="24"/>
           <w:szCs w:val="24"/>
         </w:rPr>
@@ -2850,7 +2875,7 @@
       </w:r>
       <w:r>
         <w:rPr>
-          <w:rFonts w:ascii="Times New Roman" w:eastAsia="Times New Roman" w:hAnsi="Times New Roman"/>
+          <w:rFonts w:ascii="Times New Roman" w:eastAsia="Times New Roman" w:hAnsi="Times New Roman" w:cs="Times New Roman"/>
           <w:sz w:val="24"/>
           <w:szCs w:val="24"/>
         </w:rPr>
@@ -2858,7 +2883,7 @@
       </w:r>
       <w:r>
         <w:rPr>
-          <w:rFonts w:ascii="Times New Roman" w:eastAsia="Times New Roman" w:hAnsi="Times New Roman"/>
+          <w:rFonts w:ascii="Times New Roman" w:eastAsia="Times New Roman" w:hAnsi="Times New Roman" w:cs="Times New Roman"/>
           <w:sz w:val="24"/>
           <w:szCs w:val="24"/>
         </w:rPr>
@@ -2870,7 +2895,7 @@
           <m:sSupPr>
             <m:ctrlPr>
               <w:rPr>
-                <w:rFonts w:ascii="Cambria Math" w:eastAsia="Times New Roman" w:hAnsi="Cambria Math"/>
+                <w:rFonts w:ascii="Cambria Math" w:eastAsia="Times New Roman" w:hAnsi="Cambria Math" w:cs="Times New Roman"/>
                 <w:i/>
                 <w:sz w:val="24"/>
                 <w:szCs w:val="24"/>
@@ -2880,7 +2905,7 @@
           <m:e>
             <m:r>
               <w:rPr>
-                <w:rFonts w:ascii="Cambria Math" w:eastAsia="Times New Roman" w:hAnsi="Cambria Math"/>
+                <w:rFonts w:ascii="Cambria Math" w:eastAsia="Times New Roman" w:hAnsi="Cambria Math" w:cs="Times New Roman"/>
                 <w:sz w:val="24"/>
                 <w:szCs w:val="24"/>
               </w:rPr>
@@ -2890,7 +2915,7 @@
               <m:sSupPr>
                 <m:ctrlPr>
                   <w:rPr>
-                    <w:rFonts w:ascii="Cambria Math" w:eastAsia="Times New Roman" w:hAnsi="Cambria Math"/>
+                    <w:rFonts w:ascii="Cambria Math" w:eastAsia="Times New Roman" w:hAnsi="Cambria Math" w:cs="Times New Roman"/>
                     <w:i/>
                     <w:sz w:val="24"/>
                     <w:szCs w:val="24"/>
@@ -2902,7 +2927,7 @@
                   <m:dPr>
                     <m:ctrlPr>
                       <w:rPr>
-                        <w:rFonts w:ascii="Cambria Math" w:eastAsia="Times New Roman" w:hAnsi="Cambria Math"/>
+                        <w:rFonts w:ascii="Cambria Math" w:eastAsia="Times New Roman" w:hAnsi="Cambria Math" w:cs="Times New Roman"/>
                         <w:i/>
                         <w:sz w:val="24"/>
                         <w:szCs w:val="24"/>
@@ -2914,7 +2939,7 @@
                       <m:sSupPr>
                         <m:ctrlPr>
                           <w:rPr>
-                            <w:rFonts w:ascii="Cambria Math" w:eastAsia="Times New Roman" w:hAnsi="Cambria Math"/>
+                            <w:rFonts w:ascii="Cambria Math" w:eastAsia="Times New Roman" w:hAnsi="Cambria Math" w:cs="Times New Roman"/>
                             <w:i/>
                             <w:sz w:val="24"/>
                             <w:szCs w:val="24"/>
@@ -2924,7 +2949,7 @@
                       <m:e>
                         <m:r>
                           <w:rPr>
-                            <w:rFonts w:ascii="Cambria Math" w:eastAsia="Times New Roman" w:hAnsi="Cambria Math"/>
+                            <w:rFonts w:ascii="Cambria Math" w:eastAsia="Times New Roman" w:hAnsi="Cambria Math" w:cs="Times New Roman"/>
                             <w:sz w:val="24"/>
                             <w:szCs w:val="24"/>
                           </w:rPr>
@@ -2934,7 +2959,7 @@
                       <m:sup>
                         <m:r>
                           <w:rPr>
-                            <w:rFonts w:ascii="Cambria Math" w:eastAsia="Times New Roman" w:hAnsi="Cambria Math"/>
+                            <w:rFonts w:ascii="Cambria Math" w:eastAsia="Times New Roman" w:hAnsi="Cambria Math" w:cs="Times New Roman"/>
                             <w:sz w:val="24"/>
                             <w:szCs w:val="24"/>
                           </w:rPr>
@@ -2944,7 +2969,7 @@
                     </m:sSup>
                     <m:r>
                       <w:rPr>
-                        <w:rFonts w:ascii="Cambria Math" w:eastAsia="Times New Roman" w:hAnsi="Cambria Math"/>
+                        <w:rFonts w:ascii="Cambria Math" w:eastAsia="Times New Roman" w:hAnsi="Cambria Math" w:cs="Times New Roman"/>
                         <w:sz w:val="24"/>
                         <w:szCs w:val="24"/>
                       </w:rPr>
@@ -2954,7 +2979,7 @@
                       <m:sSupPr>
                         <m:ctrlPr>
                           <w:rPr>
-                            <w:rFonts w:ascii="Cambria Math" w:eastAsia="Times New Roman" w:hAnsi="Cambria Math"/>
+                            <w:rFonts w:ascii="Cambria Math" w:eastAsia="Times New Roman" w:hAnsi="Cambria Math" w:cs="Times New Roman"/>
                             <w:i/>
                             <w:sz w:val="24"/>
                             <w:szCs w:val="24"/>
@@ -2964,7 +2989,7 @@
                       <m:e>
                         <m:r>
                           <w:rPr>
-                            <w:rFonts w:ascii="Cambria Math" w:eastAsia="Times New Roman" w:hAnsi="Cambria Math"/>
+                            <w:rFonts w:ascii="Cambria Math" w:eastAsia="Times New Roman" w:hAnsi="Cambria Math" w:cs="Times New Roman"/>
                             <w:sz w:val="24"/>
                             <w:szCs w:val="24"/>
                           </w:rPr>
@@ -2974,7 +2999,7 @@
                       <m:sup>
                         <m:r>
                           <w:rPr>
-                            <w:rFonts w:ascii="Cambria Math" w:eastAsia="Times New Roman" w:hAnsi="Cambria Math"/>
+                            <w:rFonts w:ascii="Cambria Math" w:eastAsia="Times New Roman" w:hAnsi="Cambria Math" w:cs="Times New Roman"/>
                             <w:sz w:val="24"/>
                             <w:szCs w:val="24"/>
                           </w:rPr>
@@ -2988,7 +3013,7 @@
               <m:sup>
                 <m:r>
                   <w:rPr>
-                    <w:rFonts w:ascii="Cambria Math" w:eastAsia="Times New Roman" w:hAnsi="Cambria Math"/>
+                    <w:rFonts w:ascii="Cambria Math" w:eastAsia="Times New Roman" w:hAnsi="Cambria Math" w:cs="Times New Roman"/>
                     <w:sz w:val="24"/>
                     <w:szCs w:val="24"/>
                   </w:rPr>
@@ -2998,7 +3023,7 @@
             </m:sSup>
             <m:r>
               <w:rPr>
-                <w:rFonts w:ascii="Cambria Math" w:eastAsia="Times New Roman" w:hAnsi="Cambria Math"/>
+                <w:rFonts w:ascii="Cambria Math" w:eastAsia="Times New Roman" w:hAnsi="Cambria Math" w:cs="Times New Roman"/>
                 <w:sz w:val="24"/>
                 <w:szCs w:val="24"/>
               </w:rPr>
@@ -3008,7 +3033,7 @@
               <m:sSupPr>
                 <m:ctrlPr>
                   <w:rPr>
-                    <w:rFonts w:ascii="Cambria Math" w:eastAsia="Times New Roman" w:hAnsi="Cambria Math"/>
+                    <w:rFonts w:ascii="Cambria Math" w:eastAsia="Times New Roman" w:hAnsi="Cambria Math" w:cs="Times New Roman"/>
                     <w:i/>
                     <w:sz w:val="24"/>
                     <w:szCs w:val="24"/>
@@ -3018,7 +3043,7 @@
               <m:e>
                 <m:r>
                   <w:rPr>
-                    <w:rFonts w:ascii="Cambria Math" w:eastAsia="Times New Roman" w:hAnsi="Cambria Math"/>
+                    <w:rFonts w:ascii="Cambria Math" w:eastAsia="Times New Roman" w:hAnsi="Cambria Math" w:cs="Times New Roman"/>
                     <w:sz w:val="24"/>
                     <w:szCs w:val="24"/>
                   </w:rPr>
@@ -3028,7 +3053,7 @@
               <m:sup>
                 <m:r>
                   <w:rPr>
-                    <w:rFonts w:ascii="Cambria Math" w:eastAsia="Times New Roman" w:hAnsi="Cambria Math"/>
+                    <w:rFonts w:ascii="Cambria Math" w:eastAsia="Times New Roman" w:hAnsi="Cambria Math" w:cs="Times New Roman"/>
                     <w:sz w:val="24"/>
                     <w:szCs w:val="24"/>
                   </w:rPr>
@@ -3038,7 +3063,7 @@
             </m:sSup>
             <m:r>
               <w:rPr>
-                <w:rFonts w:ascii="Cambria Math" w:eastAsia="Times New Roman" w:hAnsi="Cambria Math"/>
+                <w:rFonts w:ascii="Cambria Math" w:eastAsia="Times New Roman" w:hAnsi="Cambria Math" w:cs="Times New Roman"/>
                 <w:sz w:val="24"/>
                 <w:szCs w:val="24"/>
               </w:rPr>
@@ -3048,7 +3073,7 @@
           <m:sup>
             <m:r>
               <w:rPr>
-                <w:rFonts w:ascii="Cambria Math" w:eastAsia="Times New Roman" w:hAnsi="Cambria Math"/>
+                <w:rFonts w:ascii="Cambria Math" w:eastAsia="Times New Roman" w:hAnsi="Cambria Math" w:cs="Times New Roman"/>
                 <w:sz w:val="24"/>
                 <w:szCs w:val="24"/>
               </w:rPr>
@@ -3059,7 +3084,7 @@
       </m:oMath>
       <w:r>
         <w:rPr>
-          <w:rFonts w:ascii="Times New Roman" w:eastAsia="Times New Roman" w:hAnsi="Times New Roman"/>
+          <w:rFonts w:ascii="Times New Roman" w:eastAsia="Times New Roman" w:hAnsi="Times New Roman" w:cs="Times New Roman"/>
           <w:sz w:val="24"/>
           <w:szCs w:val="24"/>
         </w:rPr>
@@ -3067,7 +3092,7 @@
       </w:r>
       <w:r>
         <w:rPr>
-          <w:rFonts w:ascii="Times New Roman" w:eastAsia="Times New Roman" w:hAnsi="Times New Roman"/>
+          <w:rFonts w:ascii="Times New Roman" w:eastAsia="Times New Roman" w:hAnsi="Times New Roman" w:cs="Times New Roman"/>
           <w:sz w:val="24"/>
           <w:szCs w:val="24"/>
         </w:rPr>
@@ -3075,7 +3100,7 @@
       </w:r>
       <w:r>
         <w:rPr>
-          <w:rFonts w:ascii="Times New Roman" w:eastAsia="Times New Roman" w:hAnsi="Times New Roman"/>
+          <w:rFonts w:ascii="Times New Roman" w:eastAsia="Times New Roman" w:hAnsi="Times New Roman" w:cs="Times New Roman"/>
           <w:sz w:val="24"/>
           <w:szCs w:val="24"/>
         </w:rPr>
@@ -3087,7 +3112,7 @@
           <m:fPr>
             <m:ctrlPr>
               <w:rPr>
-                <w:rFonts w:ascii="Cambria Math" w:eastAsia="Times New Roman" w:hAnsi="Cambria Math"/>
+                <w:rFonts w:ascii="Cambria Math" w:eastAsia="Times New Roman" w:hAnsi="Cambria Math" w:cs="Times New Roman"/>
                 <w:i/>
                 <w:sz w:val="24"/>
                 <w:szCs w:val="24"/>
@@ -3099,7 +3124,7 @@
               <m:sSupPr>
                 <m:ctrlPr>
                   <w:rPr>
-                    <w:rFonts w:ascii="Cambria Math" w:eastAsia="Times New Roman" w:hAnsi="Cambria Math"/>
+                    <w:rFonts w:ascii="Cambria Math" w:eastAsia="Times New Roman" w:hAnsi="Cambria Math" w:cs="Times New Roman"/>
                     <w:i/>
                     <w:sz w:val="24"/>
                     <w:szCs w:val="24"/>
@@ -3111,7 +3136,7 @@
                   <m:dPr>
                     <m:ctrlPr>
                       <w:rPr>
-                        <w:rFonts w:ascii="Cambria Math" w:eastAsia="Times New Roman" w:hAnsi="Cambria Math"/>
+                        <w:rFonts w:ascii="Cambria Math" w:eastAsia="Times New Roman" w:hAnsi="Cambria Math" w:cs="Times New Roman"/>
                         <w:i/>
                         <w:sz w:val="24"/>
                         <w:szCs w:val="24"/>
@@ -3123,7 +3148,7 @@
                       <m:sSupPr>
                         <m:ctrlPr>
                           <w:rPr>
-                            <w:rFonts w:ascii="Cambria Math" w:eastAsia="Times New Roman" w:hAnsi="Cambria Math"/>
+                            <w:rFonts w:ascii="Cambria Math" w:eastAsia="Times New Roman" w:hAnsi="Cambria Math" w:cs="Times New Roman"/>
                             <w:i/>
                             <w:sz w:val="24"/>
                             <w:szCs w:val="24"/>
@@ -3133,7 +3158,7 @@
                       <m:e>
                         <m:r>
                           <w:rPr>
-                            <w:rFonts w:ascii="Cambria Math" w:eastAsia="Times New Roman" w:hAnsi="Cambria Math"/>
+                            <w:rFonts w:ascii="Cambria Math" w:eastAsia="Times New Roman" w:hAnsi="Cambria Math" w:cs="Times New Roman"/>
                             <w:sz w:val="24"/>
                             <w:szCs w:val="24"/>
                           </w:rPr>
@@ -3143,7 +3168,7 @@
                       <m:sup>
                         <m:r>
                           <w:rPr>
-                            <w:rFonts w:ascii="Cambria Math" w:eastAsia="Times New Roman" w:hAnsi="Cambria Math"/>
+                            <w:rFonts w:ascii="Cambria Math" w:eastAsia="Times New Roman" w:hAnsi="Cambria Math" w:cs="Times New Roman"/>
                             <w:sz w:val="24"/>
                             <w:szCs w:val="24"/>
                           </w:rPr>
@@ -3153,7 +3178,7 @@
                     </m:sSup>
                     <m:r>
                       <w:rPr>
-                        <w:rFonts w:ascii="Cambria Math" w:eastAsia="Times New Roman" w:hAnsi="Cambria Math"/>
+                        <w:rFonts w:ascii="Cambria Math" w:eastAsia="Times New Roman" w:hAnsi="Cambria Math" w:cs="Times New Roman"/>
                         <w:sz w:val="24"/>
                         <w:szCs w:val="24"/>
                       </w:rPr>
@@ -3163,7 +3188,7 @@
                       <m:sSupPr>
                         <m:ctrlPr>
                           <w:rPr>
-                            <w:rFonts w:ascii="Cambria Math" w:eastAsia="Times New Roman" w:hAnsi="Cambria Math"/>
+                            <w:rFonts w:ascii="Cambria Math" w:eastAsia="Times New Roman" w:hAnsi="Cambria Math" w:cs="Times New Roman"/>
                             <w:i/>
                             <w:sz w:val="24"/>
                             <w:szCs w:val="24"/>
@@ -3173,7 +3198,7 @@
                       <m:e>
                         <m:r>
                           <w:rPr>
-                            <w:rFonts w:ascii="Cambria Math" w:eastAsia="Times New Roman" w:hAnsi="Cambria Math"/>
+                            <w:rFonts w:ascii="Cambria Math" w:eastAsia="Times New Roman" w:hAnsi="Cambria Math" w:cs="Times New Roman"/>
                             <w:sz w:val="24"/>
                             <w:szCs w:val="24"/>
                           </w:rPr>
@@ -3183,7 +3208,7 @@
                       <m:sup>
                         <m:r>
                           <w:rPr>
-                            <w:rFonts w:ascii="Cambria Math" w:eastAsia="Times New Roman" w:hAnsi="Cambria Math"/>
+                            <w:rFonts w:ascii="Cambria Math" w:eastAsia="Times New Roman" w:hAnsi="Cambria Math" w:cs="Times New Roman"/>
                             <w:sz w:val="24"/>
                             <w:szCs w:val="24"/>
                           </w:rPr>
@@ -3197,7 +3222,7 @@
               <m:sup>
                 <m:r>
                   <w:rPr>
-                    <w:rFonts w:ascii="Cambria Math" w:eastAsia="Times New Roman" w:hAnsi="Cambria Math"/>
+                    <w:rFonts w:ascii="Cambria Math" w:eastAsia="Times New Roman" w:hAnsi="Cambria Math" w:cs="Times New Roman"/>
                     <w:sz w:val="24"/>
                     <w:szCs w:val="24"/>
                   </w:rPr>
@@ -3211,7 +3236,7 @@
               <m:sSupPr>
                 <m:ctrlPr>
                   <w:rPr>
-                    <w:rFonts w:ascii="Cambria Math" w:eastAsia="Times New Roman" w:hAnsi="Cambria Math"/>
+                    <w:rFonts w:ascii="Cambria Math" w:eastAsia="Times New Roman" w:hAnsi="Cambria Math" w:cs="Times New Roman"/>
                     <w:i/>
                     <w:sz w:val="24"/>
                     <w:szCs w:val="24"/>
@@ -3223,7 +3248,7 @@
                   <m:dPr>
                     <m:ctrlPr>
                       <w:rPr>
-                        <w:rFonts w:ascii="Cambria Math" w:eastAsia="Times New Roman" w:hAnsi="Cambria Math"/>
+                        <w:rFonts w:ascii="Cambria Math" w:eastAsia="Times New Roman" w:hAnsi="Cambria Math" w:cs="Times New Roman"/>
                         <w:i/>
                         <w:sz w:val="24"/>
                         <w:szCs w:val="24"/>
@@ -3235,7 +3260,7 @@
                       <m:sSupPr>
                         <m:ctrlPr>
                           <w:rPr>
-                            <w:rFonts w:ascii="Cambria Math" w:eastAsia="Times New Roman" w:hAnsi="Cambria Math"/>
+                            <w:rFonts w:ascii="Cambria Math" w:eastAsia="Times New Roman" w:hAnsi="Cambria Math" w:cs="Times New Roman"/>
                             <w:i/>
                             <w:sz w:val="24"/>
                             <w:szCs w:val="24"/>
@@ -3245,7 +3270,7 @@
                       <m:e>
                         <m:r>
                           <w:rPr>
-                            <w:rFonts w:ascii="Cambria Math" w:eastAsia="Times New Roman" w:hAnsi="Cambria Math"/>
+                            <w:rFonts w:ascii="Cambria Math" w:eastAsia="Times New Roman" w:hAnsi="Cambria Math" w:cs="Times New Roman"/>
                             <w:sz w:val="24"/>
                             <w:szCs w:val="24"/>
                           </w:rPr>
@@ -3255,7 +3280,7 @@
                       <m:sup>
                         <m:r>
                           <w:rPr>
-                            <w:rFonts w:ascii="Cambria Math" w:eastAsia="Times New Roman" w:hAnsi="Cambria Math"/>
+                            <w:rFonts w:ascii="Cambria Math" w:eastAsia="Times New Roman" w:hAnsi="Cambria Math" w:cs="Times New Roman"/>
                             <w:sz w:val="24"/>
                             <w:szCs w:val="24"/>
                           </w:rPr>
@@ -3265,7 +3290,7 @@
                     </m:sSup>
                     <m:r>
                       <w:rPr>
-                        <w:rFonts w:ascii="Cambria Math" w:eastAsia="Times New Roman" w:hAnsi="Cambria Math"/>
+                        <w:rFonts w:ascii="Cambria Math" w:eastAsia="Times New Roman" w:hAnsi="Cambria Math" w:cs="Times New Roman"/>
                         <w:sz w:val="24"/>
                         <w:szCs w:val="24"/>
                       </w:rPr>
@@ -3275,7 +3300,7 @@
                       <m:sSupPr>
                         <m:ctrlPr>
                           <w:rPr>
-                            <w:rFonts w:ascii="Cambria Math" w:eastAsia="Times New Roman" w:hAnsi="Cambria Math"/>
+                            <w:rFonts w:ascii="Cambria Math" w:eastAsia="Times New Roman" w:hAnsi="Cambria Math" w:cs="Times New Roman"/>
                             <w:i/>
                             <w:sz w:val="24"/>
                             <w:szCs w:val="24"/>
@@ -3285,7 +3310,7 @@
                       <m:e>
                         <m:r>
                           <w:rPr>
-                            <w:rFonts w:ascii="Cambria Math" w:eastAsia="Times New Roman" w:hAnsi="Cambria Math"/>
+                            <w:rFonts w:ascii="Cambria Math" w:eastAsia="Times New Roman" w:hAnsi="Cambria Math" w:cs="Times New Roman"/>
                             <w:sz w:val="24"/>
                             <w:szCs w:val="24"/>
                           </w:rPr>
@@ -3295,7 +3320,7 @@
                       <m:sup>
                         <m:r>
                           <w:rPr>
-                            <w:rFonts w:ascii="Cambria Math" w:eastAsia="Times New Roman" w:hAnsi="Cambria Math"/>
+                            <w:rFonts w:ascii="Cambria Math" w:eastAsia="Times New Roman" w:hAnsi="Cambria Math" w:cs="Times New Roman"/>
                             <w:sz w:val="24"/>
                             <w:szCs w:val="24"/>
                           </w:rPr>
@@ -3309,7 +3334,7 @@
               <m:sup>
                 <m:r>
                   <w:rPr>
-                    <w:rFonts w:ascii="Cambria Math" w:eastAsia="Times New Roman" w:hAnsi="Cambria Math"/>
+                    <w:rFonts w:ascii="Cambria Math" w:eastAsia="Times New Roman" w:hAnsi="Cambria Math" w:cs="Times New Roman"/>
                     <w:sz w:val="24"/>
                     <w:szCs w:val="24"/>
                   </w:rPr>
@@ -3323,17 +3348,18 @@
     </w:p>
     <w:p>
       <w:pPr>
+        <w:spacing w:line="240" w:lineRule="auto"/>
         <w:ind w:left="-426" w:right="-853"/>
         <w:jc w:val="both"/>
         <w:rPr>
-          <w:rFonts w:ascii="Times New Roman" w:eastAsia="Times New Roman" w:hAnsi="Times New Roman"/>
+          <w:rFonts w:ascii="Times New Roman" w:eastAsia="Times New Roman" w:hAnsi="Times New Roman" w:cs="Times New Roman"/>
           <w:sz w:val="24"/>
           <w:szCs w:val="24"/>
         </w:rPr>
       </w:pPr>
       <w:r>
         <w:rPr>
-          <w:rFonts w:ascii="Times New Roman" w:hAnsi="Times New Roman"/>
+          <w:rFonts w:ascii="Times New Roman" w:hAnsi="Times New Roman" w:cs="Times New Roman"/>
           <w:sz w:val="24"/>
           <w:szCs w:val="24"/>
         </w:rPr>
@@ -3344,7 +3370,7 @@
           <m:sSupPr>
             <m:ctrlPr>
               <w:rPr>
-                <w:rFonts w:ascii="Cambria Math" w:eastAsia="Times New Roman" w:hAnsi="Cambria Math"/>
+                <w:rFonts w:ascii="Cambria Math" w:eastAsia="Times New Roman" w:hAnsi="Cambria Math" w:cs="Times New Roman"/>
                 <w:i/>
                 <w:sz w:val="24"/>
                 <w:szCs w:val="24"/>
@@ -3356,7 +3382,7 @@
               <m:dPr>
                 <m:ctrlPr>
                   <w:rPr>
-                    <w:rFonts w:ascii="Cambria Math" w:eastAsia="Times New Roman" w:hAnsi="Cambria Math"/>
+                    <w:rFonts w:ascii="Cambria Math" w:eastAsia="Times New Roman" w:hAnsi="Cambria Math" w:cs="Times New Roman"/>
                     <w:i/>
                     <w:sz w:val="24"/>
                     <w:szCs w:val="24"/>
@@ -3368,7 +3394,7 @@
                   <m:sSupPr>
                     <m:ctrlPr>
                       <w:rPr>
-                        <w:rFonts w:ascii="Cambria Math" w:eastAsia="Times New Roman" w:hAnsi="Cambria Math"/>
+                        <w:rFonts w:ascii="Cambria Math" w:eastAsia="Times New Roman" w:hAnsi="Cambria Math" w:cs="Times New Roman"/>
                         <w:i/>
                         <w:sz w:val="24"/>
                         <w:szCs w:val="24"/>
@@ -3378,7 +3404,7 @@
                   <m:e>
                     <m:r>
                       <w:rPr>
-                        <w:rFonts w:ascii="Cambria Math" w:eastAsia="Times New Roman" w:hAnsi="Cambria Math"/>
+                        <w:rFonts w:ascii="Cambria Math" w:eastAsia="Times New Roman" w:hAnsi="Cambria Math" w:cs="Times New Roman"/>
                         <w:sz w:val="24"/>
                         <w:szCs w:val="24"/>
                       </w:rPr>
@@ -3388,7 +3414,7 @@
                   <m:sup>
                     <m:r>
                       <w:rPr>
-                        <w:rFonts w:ascii="Cambria Math" w:eastAsia="Times New Roman" w:hAnsi="Cambria Math"/>
+                        <w:rFonts w:ascii="Cambria Math" w:eastAsia="Times New Roman" w:hAnsi="Cambria Math" w:cs="Times New Roman"/>
                         <w:sz w:val="24"/>
                         <w:szCs w:val="24"/>
                       </w:rPr>
@@ -3398,19 +3424,11 @@
                 </m:sSup>
                 <m:r>
                   <w:rPr>
-                    <w:rFonts w:ascii="Cambria Math" w:eastAsia="Times New Roman" w:hAnsi="Cambria Math"/>
-                    <w:sz w:val="24"/>
-                    <w:szCs w:val="24"/>
-                  </w:rPr>
-                  <m:t xml:space="preserve"> :</m:t>
-                </m:r>
-                <m:r>
-                  <w:rPr>
-                    <w:rFonts w:ascii="Cambria Math" w:eastAsia="Times New Roman" w:hAnsi="Cambria Math"/>
-                    <w:sz w:val="24"/>
-                    <w:szCs w:val="24"/>
-                  </w:rPr>
-                  <m:t>10</m:t>
+                    <w:rFonts w:ascii="Cambria Math" w:eastAsia="Times New Roman" w:hAnsi="Cambria Math" w:cs="Times New Roman"/>
+                    <w:sz w:val="24"/>
+                    <w:szCs w:val="24"/>
+                  </w:rPr>
+                  <m:t xml:space="preserve"> :10</m:t>
                 </m:r>
               </m:e>
             </m:d>
@@ -3418,7 +3436,7 @@
           <m:sup>
             <m:r>
               <w:rPr>
-                <w:rFonts w:ascii="Cambria Math" w:eastAsia="Times New Roman" w:hAnsi="Cambria Math"/>
+                <w:rFonts w:ascii="Cambria Math" w:eastAsia="Times New Roman" w:hAnsi="Cambria Math" w:cs="Times New Roman"/>
                 <w:sz w:val="24"/>
                 <w:szCs w:val="24"/>
               </w:rPr>
@@ -3428,7 +3446,7 @@
         </m:sSup>
         <m:r>
           <w:rPr>
-            <w:rFonts w:ascii="Cambria Math" w:eastAsia="Times New Roman" w:hAnsi="Cambria Math"/>
+            <w:rFonts w:ascii="Cambria Math" w:eastAsia="Times New Roman" w:hAnsi="Cambria Math" w:cs="Times New Roman"/>
             <w:sz w:val="24"/>
             <w:szCs w:val="24"/>
           </w:rPr>
@@ -3438,7 +3456,7 @@
           <m:sSupPr>
             <m:ctrlPr>
               <w:rPr>
-                <w:rFonts w:ascii="Cambria Math" w:eastAsia="Times New Roman" w:hAnsi="Cambria Math"/>
+                <w:rFonts w:ascii="Cambria Math" w:eastAsia="Times New Roman" w:hAnsi="Cambria Math" w:cs="Times New Roman"/>
                 <w:i/>
                 <w:sz w:val="24"/>
                 <w:szCs w:val="24"/>
@@ -3448,7 +3466,7 @@
           <m:e>
             <m:r>
               <w:rPr>
-                <w:rFonts w:ascii="Cambria Math" w:eastAsia="Times New Roman" w:hAnsi="Cambria Math"/>
+                <w:rFonts w:ascii="Cambria Math" w:eastAsia="Times New Roman" w:hAnsi="Cambria Math" w:cs="Times New Roman"/>
                 <w:sz w:val="24"/>
                 <w:szCs w:val="24"/>
               </w:rPr>
@@ -3458,7 +3476,7 @@
           <m:sup>
             <m:r>
               <w:rPr>
-                <w:rFonts w:ascii="Cambria Math" w:eastAsia="Times New Roman" w:hAnsi="Cambria Math"/>
+                <w:rFonts w:ascii="Cambria Math" w:eastAsia="Times New Roman" w:hAnsi="Cambria Math" w:cs="Times New Roman"/>
                 <w:sz w:val="24"/>
                 <w:szCs w:val="24"/>
               </w:rPr>
@@ -3469,7 +3487,7 @@
       </m:oMath>
       <w:r>
         <w:rPr>
-          <w:rFonts w:ascii="Times New Roman" w:eastAsia="Times New Roman" w:hAnsi="Times New Roman"/>
+          <w:rFonts w:ascii="Times New Roman" w:eastAsia="Times New Roman" w:hAnsi="Times New Roman" w:cs="Times New Roman"/>
           <w:sz w:val="24"/>
           <w:szCs w:val="24"/>
         </w:rPr>
@@ -3477,7 +3495,7 @@
       </w:r>
       <w:r>
         <w:rPr>
-          <w:rFonts w:ascii="Times New Roman" w:eastAsia="Times New Roman" w:hAnsi="Times New Roman"/>
+          <w:rFonts w:ascii="Times New Roman" w:eastAsia="Times New Roman" w:hAnsi="Times New Roman" w:cs="Times New Roman"/>
           <w:sz w:val="24"/>
           <w:szCs w:val="24"/>
         </w:rPr>
@@ -3489,7 +3507,7 @@
           <m:fPr>
             <m:ctrlPr>
               <w:rPr>
-                <w:rFonts w:ascii="Cambria Math" w:eastAsia="Times New Roman" w:hAnsi="Cambria Math"/>
+                <w:rFonts w:ascii="Cambria Math" w:eastAsia="Times New Roman" w:hAnsi="Cambria Math" w:cs="Times New Roman"/>
                 <w:i/>
                 <w:sz w:val="24"/>
                 <w:szCs w:val="24"/>
@@ -3501,7 +3519,7 @@
               <m:sSupPr>
                 <m:ctrlPr>
                   <w:rPr>
-                    <w:rFonts w:ascii="Cambria Math" w:eastAsia="Times New Roman" w:hAnsi="Cambria Math"/>
+                    <w:rFonts w:ascii="Cambria Math" w:eastAsia="Times New Roman" w:hAnsi="Cambria Math" w:cs="Times New Roman"/>
                     <w:i/>
                     <w:sz w:val="24"/>
                     <w:szCs w:val="24"/>
@@ -3511,7 +3529,7 @@
               <m:e>
                 <m:r>
                   <w:rPr>
-                    <w:rFonts w:ascii="Cambria Math" w:eastAsia="Times New Roman" w:hAnsi="Cambria Math"/>
+                    <w:rFonts w:ascii="Cambria Math" w:eastAsia="Times New Roman" w:hAnsi="Cambria Math" w:cs="Times New Roman"/>
                     <w:sz w:val="24"/>
                     <w:szCs w:val="24"/>
                   </w:rPr>
@@ -3521,7 +3539,7 @@
               <m:sup>
                 <m:r>
                   <w:rPr>
-                    <w:rFonts w:ascii="Cambria Math" w:eastAsia="Times New Roman" w:hAnsi="Cambria Math"/>
+                    <w:rFonts w:ascii="Cambria Math" w:eastAsia="Times New Roman" w:hAnsi="Cambria Math" w:cs="Times New Roman"/>
                     <w:sz w:val="24"/>
                     <w:szCs w:val="24"/>
                   </w:rPr>
@@ -3531,7 +3549,7 @@
             </m:sSup>
             <m:r>
               <w:rPr>
-                <w:rFonts w:ascii="Cambria Math" w:eastAsia="Times New Roman" w:hAnsi="Cambria Math"/>
+                <w:rFonts w:ascii="Cambria Math" w:eastAsia="Times New Roman" w:hAnsi="Cambria Math" w:cs="Times New Roman"/>
                 <w:sz w:val="24"/>
                 <w:szCs w:val="24"/>
               </w:rPr>
@@ -3541,7 +3559,7 @@
               <m:sSupPr>
                 <m:ctrlPr>
                   <w:rPr>
-                    <w:rFonts w:ascii="Cambria Math" w:eastAsia="Times New Roman" w:hAnsi="Cambria Math"/>
+                    <w:rFonts w:ascii="Cambria Math" w:eastAsia="Times New Roman" w:hAnsi="Cambria Math" w:cs="Times New Roman"/>
                     <w:i/>
                     <w:sz w:val="24"/>
                     <w:szCs w:val="24"/>
@@ -3551,7 +3569,7 @@
               <m:e>
                 <m:r>
                   <w:rPr>
-                    <w:rFonts w:ascii="Cambria Math" w:eastAsia="Times New Roman" w:hAnsi="Cambria Math"/>
+                    <w:rFonts w:ascii="Cambria Math" w:eastAsia="Times New Roman" w:hAnsi="Cambria Math" w:cs="Times New Roman"/>
                     <w:sz w:val="24"/>
                     <w:szCs w:val="24"/>
                   </w:rPr>
@@ -3561,7 +3579,7 @@
               <m:sup>
                 <m:r>
                   <w:rPr>
-                    <w:rFonts w:ascii="Cambria Math" w:eastAsia="Times New Roman" w:hAnsi="Cambria Math"/>
+                    <w:rFonts w:ascii="Cambria Math" w:eastAsia="Times New Roman" w:hAnsi="Cambria Math" w:cs="Times New Roman"/>
                     <w:sz w:val="24"/>
                     <w:szCs w:val="24"/>
                   </w:rPr>
@@ -3571,7 +3589,7 @@
             </m:sSup>
             <m:r>
               <w:rPr>
-                <w:rFonts w:ascii="Cambria Math" w:eastAsia="Times New Roman" w:hAnsi="Cambria Math"/>
+                <w:rFonts w:ascii="Cambria Math" w:eastAsia="Times New Roman" w:hAnsi="Cambria Math" w:cs="Times New Roman"/>
                 <w:sz w:val="24"/>
                 <w:szCs w:val="24"/>
               </w:rPr>
@@ -3581,7 +3599,7 @@
               <m:sSupPr>
                 <m:ctrlPr>
                   <w:rPr>
-                    <w:rFonts w:ascii="Cambria Math" w:eastAsia="Times New Roman" w:hAnsi="Cambria Math"/>
+                    <w:rFonts w:ascii="Cambria Math" w:eastAsia="Times New Roman" w:hAnsi="Cambria Math" w:cs="Times New Roman"/>
                     <w:i/>
                     <w:sz w:val="24"/>
                     <w:szCs w:val="24"/>
@@ -3593,7 +3611,7 @@
                   <m:dPr>
                     <m:ctrlPr>
                       <w:rPr>
-                        <w:rFonts w:ascii="Cambria Math" w:eastAsia="Times New Roman" w:hAnsi="Cambria Math"/>
+                        <w:rFonts w:ascii="Cambria Math" w:eastAsia="Times New Roman" w:hAnsi="Cambria Math" w:cs="Times New Roman"/>
                         <w:i/>
                         <w:sz w:val="24"/>
                         <w:szCs w:val="24"/>
@@ -3605,7 +3623,7 @@
                       <m:sSupPr>
                         <m:ctrlPr>
                           <w:rPr>
-                            <w:rFonts w:ascii="Cambria Math" w:eastAsia="Times New Roman" w:hAnsi="Cambria Math"/>
+                            <w:rFonts w:ascii="Cambria Math" w:eastAsia="Times New Roman" w:hAnsi="Cambria Math" w:cs="Times New Roman"/>
                             <w:i/>
                             <w:sz w:val="24"/>
                             <w:szCs w:val="24"/>
@@ -3615,7 +3633,7 @@
                       <m:e>
                         <m:r>
                           <w:rPr>
-                            <w:rFonts w:ascii="Cambria Math" w:eastAsia="Times New Roman" w:hAnsi="Cambria Math"/>
+                            <w:rFonts w:ascii="Cambria Math" w:eastAsia="Times New Roman" w:hAnsi="Cambria Math" w:cs="Times New Roman"/>
                             <w:sz w:val="24"/>
                             <w:szCs w:val="24"/>
                           </w:rPr>
@@ -3625,7 +3643,7 @@
                       <m:sup>
                         <m:r>
                           <w:rPr>
-                            <w:rFonts w:ascii="Cambria Math" w:eastAsia="Times New Roman" w:hAnsi="Cambria Math"/>
+                            <w:rFonts w:ascii="Cambria Math" w:eastAsia="Times New Roman" w:hAnsi="Cambria Math" w:cs="Times New Roman"/>
                             <w:sz w:val="24"/>
                             <w:szCs w:val="24"/>
                           </w:rPr>
@@ -3639,7 +3657,7 @@
               <m:sup>
                 <m:r>
                   <w:rPr>
-                    <w:rFonts w:ascii="Cambria Math" w:eastAsia="Times New Roman" w:hAnsi="Cambria Math"/>
+                    <w:rFonts w:ascii="Cambria Math" w:eastAsia="Times New Roman" w:hAnsi="Cambria Math" w:cs="Times New Roman"/>
                     <w:sz w:val="24"/>
                     <w:szCs w:val="24"/>
                   </w:rPr>
@@ -3653,7 +3671,7 @@
               <m:sSupPr>
                 <m:ctrlPr>
                   <w:rPr>
-                    <w:rFonts w:ascii="Cambria Math" w:eastAsia="Times New Roman" w:hAnsi="Cambria Math"/>
+                    <w:rFonts w:ascii="Cambria Math" w:eastAsia="Times New Roman" w:hAnsi="Cambria Math" w:cs="Times New Roman"/>
                     <w:i/>
                     <w:sz w:val="24"/>
                     <w:szCs w:val="24"/>
@@ -3661,11 +3679,9 @@
                 </m:ctrlPr>
               </m:sSupPr>
               <m:e>
-                <w:bookmarkStart w:id="0" w:name="_GoBack"/>
-                <w:bookmarkEnd w:id="0"/>
-                <m:r>
-                  <w:rPr>
-                    <w:rFonts w:ascii="Cambria Math" w:eastAsia="Times New Roman" w:hAnsi="Cambria Math"/>
+                <m:r>
+                  <w:rPr>
+                    <w:rFonts w:ascii="Cambria Math" w:eastAsia="Times New Roman" w:hAnsi="Cambria Math" w:cs="Times New Roman"/>
                     <w:sz w:val="24"/>
                     <w:szCs w:val="24"/>
                   </w:rPr>
@@ -3675,7 +3691,7 @@
               <m:sup>
                 <m:r>
                   <w:rPr>
-                    <w:rFonts w:ascii="Cambria Math" w:eastAsia="Times New Roman" w:hAnsi="Cambria Math"/>
+                    <w:rFonts w:ascii="Cambria Math" w:eastAsia="Times New Roman" w:hAnsi="Cambria Math" w:cs="Times New Roman"/>
                     <w:sz w:val="24"/>
                     <w:szCs w:val="24"/>
                   </w:rPr>
@@ -3688,7 +3704,7 @@
       </m:oMath>
       <w:r>
         <w:rPr>
-          <w:rFonts w:ascii="Times New Roman" w:eastAsia="Times New Roman" w:hAnsi="Times New Roman"/>
+          <w:rFonts w:ascii="Times New Roman" w:eastAsia="Times New Roman" w:hAnsi="Times New Roman" w:cs="Times New Roman"/>
           <w:sz w:val="24"/>
           <w:szCs w:val="24"/>
         </w:rPr>
@@ -3696,7 +3712,7 @@
       </w:r>
       <w:r>
         <w:rPr>
-          <w:rFonts w:ascii="Times New Roman" w:eastAsia="Times New Roman" w:hAnsi="Times New Roman"/>
+          <w:rFonts w:ascii="Times New Roman" w:eastAsia="Times New Roman" w:hAnsi="Times New Roman" w:cs="Times New Roman"/>
           <w:sz w:val="24"/>
           <w:szCs w:val="24"/>
         </w:rPr>
@@ -3704,7 +3720,7 @@
       </w:r>
       <w:r>
         <w:rPr>
-          <w:rFonts w:ascii="Times New Roman" w:eastAsia="Times New Roman" w:hAnsi="Times New Roman"/>
+          <w:rFonts w:ascii="Times New Roman" w:eastAsia="Times New Roman" w:hAnsi="Times New Roman" w:cs="Times New Roman"/>
           <w:sz w:val="24"/>
           <w:szCs w:val="24"/>
         </w:rPr>
@@ -3716,7 +3732,7 @@
           <m:sSupPr>
             <m:ctrlPr>
               <w:rPr>
-                <w:rFonts w:ascii="Cambria Math" w:eastAsia="Times New Roman" w:hAnsi="Cambria Math"/>
+                <w:rFonts w:ascii="Cambria Math" w:eastAsia="Times New Roman" w:hAnsi="Cambria Math" w:cs="Times New Roman"/>
                 <w:i/>
                 <w:sz w:val="24"/>
                 <w:szCs w:val="24"/>
@@ -3726,7 +3742,7 @@
           <m:e>
             <m:r>
               <w:rPr>
-                <w:rFonts w:ascii="Cambria Math" w:eastAsia="Times New Roman" w:hAnsi="Cambria Math"/>
+                <w:rFonts w:ascii="Cambria Math" w:eastAsia="Times New Roman" w:hAnsi="Cambria Math" w:cs="Times New Roman"/>
                 <w:sz w:val="24"/>
                 <w:szCs w:val="24"/>
               </w:rPr>
@@ -3736,7 +3752,7 @@
           <m:sup>
             <m:r>
               <w:rPr>
-                <w:rFonts w:ascii="Cambria Math" w:eastAsia="Times New Roman" w:hAnsi="Cambria Math"/>
+                <w:rFonts w:ascii="Cambria Math" w:eastAsia="Times New Roman" w:hAnsi="Cambria Math" w:cs="Times New Roman"/>
                 <w:sz w:val="24"/>
                 <w:szCs w:val="24"/>
               </w:rPr>
@@ -3746,7 +3762,7 @@
         </m:sSup>
         <m:r>
           <w:rPr>
-            <w:rFonts w:ascii="Cambria Math" w:eastAsia="Times New Roman" w:hAnsi="Cambria Math"/>
+            <w:rFonts w:ascii="Cambria Math" w:eastAsia="Times New Roman" w:hAnsi="Cambria Math" w:cs="Times New Roman"/>
             <w:sz w:val="24"/>
             <w:szCs w:val="24"/>
           </w:rPr>
@@ -3756,7 +3772,7 @@
           <m:sSupPr>
             <m:ctrlPr>
               <w:rPr>
-                <w:rFonts w:ascii="Cambria Math" w:eastAsia="Times New Roman" w:hAnsi="Cambria Math"/>
+                <w:rFonts w:ascii="Cambria Math" w:eastAsia="Times New Roman" w:hAnsi="Cambria Math" w:cs="Times New Roman"/>
                 <w:i/>
                 <w:sz w:val="24"/>
                 <w:szCs w:val="24"/>
@@ -3768,7 +3784,7 @@
               <m:dPr>
                 <m:ctrlPr>
                   <w:rPr>
-                    <w:rFonts w:ascii="Cambria Math" w:eastAsia="Times New Roman" w:hAnsi="Cambria Math"/>
+                    <w:rFonts w:ascii="Cambria Math" w:eastAsia="Times New Roman" w:hAnsi="Cambria Math" w:cs="Times New Roman"/>
                     <w:i/>
                     <w:sz w:val="24"/>
                     <w:szCs w:val="24"/>
@@ -3780,7 +3796,7 @@
                   <m:sSupPr>
                     <m:ctrlPr>
                       <w:rPr>
-                        <w:rFonts w:ascii="Cambria Math" w:eastAsia="Times New Roman" w:hAnsi="Cambria Math"/>
+                        <w:rFonts w:ascii="Cambria Math" w:eastAsia="Times New Roman" w:hAnsi="Cambria Math" w:cs="Times New Roman"/>
                         <w:i/>
                         <w:sz w:val="24"/>
                         <w:szCs w:val="24"/>
@@ -3790,7 +3806,7 @@
                   <m:e>
                     <m:r>
                       <w:rPr>
-                        <w:rFonts w:ascii="Cambria Math" w:eastAsia="Times New Roman" w:hAnsi="Cambria Math"/>
+                        <w:rFonts w:ascii="Cambria Math" w:eastAsia="Times New Roman" w:hAnsi="Cambria Math" w:cs="Times New Roman"/>
                         <w:sz w:val="24"/>
                         <w:szCs w:val="24"/>
                       </w:rPr>
@@ -3800,7 +3816,7 @@
                   <m:sup>
                     <m:r>
                       <w:rPr>
-                        <w:rFonts w:ascii="Cambria Math" w:eastAsia="Times New Roman" w:hAnsi="Cambria Math"/>
+                        <w:rFonts w:ascii="Cambria Math" w:eastAsia="Times New Roman" w:hAnsi="Cambria Math" w:cs="Times New Roman"/>
                         <w:sz w:val="24"/>
                         <w:szCs w:val="24"/>
                       </w:rPr>
@@ -3810,7 +3826,7 @@
                 </m:sSup>
                 <m:r>
                   <w:rPr>
-                    <w:rFonts w:ascii="Cambria Math" w:eastAsia="Times New Roman" w:hAnsi="Cambria Math"/>
+                    <w:rFonts w:ascii="Cambria Math" w:eastAsia="Times New Roman" w:hAnsi="Cambria Math" w:cs="Times New Roman"/>
                     <w:sz w:val="24"/>
                     <w:szCs w:val="24"/>
                   </w:rPr>
@@ -3820,7 +3836,7 @@
                   <m:sSupPr>
                     <m:ctrlPr>
                       <w:rPr>
-                        <w:rFonts w:ascii="Cambria Math" w:eastAsia="Times New Roman" w:hAnsi="Cambria Math"/>
+                        <w:rFonts w:ascii="Cambria Math" w:eastAsia="Times New Roman" w:hAnsi="Cambria Math" w:cs="Times New Roman"/>
                         <w:i/>
                         <w:sz w:val="24"/>
                         <w:szCs w:val="24"/>
@@ -3830,7 +3846,7 @@
                   <m:e>
                     <m:r>
                       <w:rPr>
-                        <w:rFonts w:ascii="Cambria Math" w:eastAsia="Times New Roman" w:hAnsi="Cambria Math"/>
+                        <w:rFonts w:ascii="Cambria Math" w:eastAsia="Times New Roman" w:hAnsi="Cambria Math" w:cs="Times New Roman"/>
                         <w:sz w:val="24"/>
                         <w:szCs w:val="24"/>
                       </w:rPr>
@@ -3840,7 +3856,7 @@
                   <m:sup>
                     <m:r>
                       <w:rPr>
-                        <w:rFonts w:ascii="Cambria Math" w:eastAsia="Times New Roman" w:hAnsi="Cambria Math"/>
+                        <w:rFonts w:ascii="Cambria Math" w:eastAsia="Times New Roman" w:hAnsi="Cambria Math" w:cs="Times New Roman"/>
                         <w:sz w:val="24"/>
                         <w:szCs w:val="24"/>
                       </w:rPr>
@@ -3854,7 +3870,7 @@
           <m:sup>
             <m:r>
               <w:rPr>
-                <w:rFonts w:ascii="Cambria Math" w:eastAsia="Times New Roman" w:hAnsi="Cambria Math"/>
+                <w:rFonts w:ascii="Cambria Math" w:eastAsia="Times New Roman" w:hAnsi="Cambria Math" w:cs="Times New Roman"/>
                 <w:sz w:val="24"/>
                 <w:szCs w:val="24"/>
               </w:rPr>
@@ -3864,7 +3880,7 @@
         </m:sSup>
         <m:r>
           <w:rPr>
-            <w:rFonts w:ascii="Cambria Math" w:eastAsia="Times New Roman" w:hAnsi="Cambria Math"/>
+            <w:rFonts w:ascii="Cambria Math" w:eastAsia="Times New Roman" w:hAnsi="Cambria Math" w:cs="Times New Roman"/>
             <w:sz w:val="24"/>
             <w:szCs w:val="24"/>
           </w:rPr>
@@ -3874,7 +3890,7 @@
           <m:sSupPr>
             <m:ctrlPr>
               <w:rPr>
-                <w:rFonts w:ascii="Cambria Math" w:eastAsia="Times New Roman" w:hAnsi="Cambria Math"/>
+                <w:rFonts w:ascii="Cambria Math" w:eastAsia="Times New Roman" w:hAnsi="Cambria Math" w:cs="Times New Roman"/>
                 <w:i/>
                 <w:sz w:val="24"/>
                 <w:szCs w:val="24"/>
@@ -3886,7 +3902,7 @@
               <m:dPr>
                 <m:ctrlPr>
                   <w:rPr>
-                    <w:rFonts w:ascii="Cambria Math" w:eastAsia="Times New Roman" w:hAnsi="Cambria Math"/>
+                    <w:rFonts w:ascii="Cambria Math" w:eastAsia="Times New Roman" w:hAnsi="Cambria Math" w:cs="Times New Roman"/>
                     <w:i/>
                     <w:sz w:val="24"/>
                     <w:szCs w:val="24"/>
@@ -3898,7 +3914,7 @@
                   <m:sSupPr>
                     <m:ctrlPr>
                       <w:rPr>
-                        <w:rFonts w:ascii="Cambria Math" w:eastAsia="Times New Roman" w:hAnsi="Cambria Math"/>
+                        <w:rFonts w:ascii="Cambria Math" w:eastAsia="Times New Roman" w:hAnsi="Cambria Math" w:cs="Times New Roman"/>
                         <w:i/>
                         <w:sz w:val="24"/>
                         <w:szCs w:val="24"/>
@@ -3908,7 +3924,7 @@
                   <m:e>
                     <m:r>
                       <w:rPr>
-                        <w:rFonts w:ascii="Cambria Math" w:eastAsia="Times New Roman" w:hAnsi="Cambria Math"/>
+                        <w:rFonts w:ascii="Cambria Math" w:eastAsia="Times New Roman" w:hAnsi="Cambria Math" w:cs="Times New Roman"/>
                         <w:sz w:val="24"/>
                         <w:szCs w:val="24"/>
                       </w:rPr>
@@ -3918,7 +3934,7 @@
                   <m:sup>
                     <m:r>
                       <w:rPr>
-                        <w:rFonts w:ascii="Cambria Math" w:eastAsia="Times New Roman" w:hAnsi="Cambria Math"/>
+                        <w:rFonts w:ascii="Cambria Math" w:eastAsia="Times New Roman" w:hAnsi="Cambria Math" w:cs="Times New Roman"/>
                         <w:sz w:val="24"/>
                         <w:szCs w:val="24"/>
                       </w:rPr>
@@ -3932,7 +3948,7 @@
           <m:sup>
             <m:r>
               <w:rPr>
-                <w:rFonts w:ascii="Cambria Math" w:eastAsia="Times New Roman" w:hAnsi="Cambria Math"/>
+                <w:rFonts w:ascii="Cambria Math" w:eastAsia="Times New Roman" w:hAnsi="Cambria Math" w:cs="Times New Roman"/>
                 <w:sz w:val="24"/>
                 <w:szCs w:val="24"/>
               </w:rPr>
@@ -3944,17 +3960,18 @@
     </w:p>
     <w:p>
       <w:pPr>
+        <w:spacing w:line="240" w:lineRule="auto"/>
         <w:ind w:left="-426" w:right="-853"/>
         <w:jc w:val="both"/>
         <w:rPr>
-          <w:rFonts w:ascii="Times New Roman" w:eastAsia="Times New Roman" w:hAnsi="Times New Roman"/>
+          <w:rFonts w:ascii="Times New Roman" w:eastAsia="Times New Roman" w:hAnsi="Times New Roman" w:cs="Times New Roman"/>
           <w:sz w:val="24"/>
           <w:szCs w:val="24"/>
         </w:rPr>
       </w:pPr>
       <w:r>
         <w:rPr>
-          <w:rFonts w:ascii="Times New Roman" w:hAnsi="Times New Roman"/>
+          <w:rFonts w:ascii="Times New Roman" w:hAnsi="Times New Roman" w:cs="Times New Roman"/>
           <w:sz w:val="24"/>
           <w:szCs w:val="24"/>
         </w:rPr>
@@ -3963,7 +3980,7 @@
       <m:oMath>
         <m:r>
           <w:rPr>
-            <w:rFonts w:ascii="Cambria Math" w:hAnsi="Cambria Math"/>
+            <w:rFonts w:ascii="Cambria Math" w:hAnsi="Cambria Math" w:cs="Times New Roman"/>
             <w:sz w:val="24"/>
             <w:szCs w:val="24"/>
           </w:rPr>
@@ -3972,7 +3989,7 @@
       </m:oMath>
       <w:r>
         <w:rPr>
-          <w:rFonts w:ascii="Times New Roman" w:eastAsia="Times New Roman" w:hAnsi="Times New Roman"/>
+          <w:rFonts w:ascii="Times New Roman" w:eastAsia="Times New Roman" w:hAnsi="Times New Roman" w:cs="Times New Roman"/>
           <w:sz w:val="24"/>
           <w:szCs w:val="24"/>
         </w:rPr>
@@ -3981,17 +3998,18 @@
     </w:p>
     <w:p>
       <w:pPr>
+        <w:spacing w:line="240" w:lineRule="auto"/>
         <w:ind w:left="-426" w:right="-853"/>
         <w:jc w:val="both"/>
         <w:rPr>
-          <w:rFonts w:ascii="Times New Roman" w:eastAsia="Times New Roman" w:hAnsi="Times New Roman"/>
+          <w:rFonts w:ascii="Times New Roman" w:eastAsia="Times New Roman" w:hAnsi="Times New Roman" w:cs="Times New Roman"/>
           <w:sz w:val="24"/>
           <w:szCs w:val="24"/>
         </w:rPr>
       </w:pPr>
       <w:r>
         <w:rPr>
-          <w:rFonts w:ascii="Times New Roman" w:eastAsia="Times New Roman" w:hAnsi="Times New Roman"/>
+          <w:rFonts w:ascii="Times New Roman" w:eastAsia="Times New Roman" w:hAnsi="Times New Roman" w:cs="Times New Roman"/>
           <w:sz w:val="24"/>
           <w:szCs w:val="24"/>
         </w:rPr>
@@ -4002,7 +4020,7 @@
           <m:fPr>
             <m:ctrlPr>
               <w:rPr>
-                <w:rFonts w:ascii="Cambria Math" w:eastAsia="Times New Roman" w:hAnsi="Cambria Math"/>
+                <w:rFonts w:ascii="Cambria Math" w:eastAsia="Times New Roman" w:hAnsi="Cambria Math" w:cs="Times New Roman"/>
                 <w:i/>
                 <w:sz w:val="24"/>
                 <w:szCs w:val="24"/>
@@ -4014,7 +4032,7 @@
               <m:sSupPr>
                 <m:ctrlPr>
                   <w:rPr>
-                    <w:rFonts w:ascii="Cambria Math" w:eastAsia="Times New Roman" w:hAnsi="Cambria Math"/>
+                    <w:rFonts w:ascii="Cambria Math" w:eastAsia="Times New Roman" w:hAnsi="Cambria Math" w:cs="Times New Roman"/>
                     <w:i/>
                     <w:sz w:val="24"/>
                     <w:szCs w:val="24"/>
@@ -4026,7 +4044,7 @@
                   <m:dPr>
                     <m:ctrlPr>
                       <w:rPr>
-                        <w:rFonts w:ascii="Cambria Math" w:eastAsia="Times New Roman" w:hAnsi="Cambria Math"/>
+                        <w:rFonts w:ascii="Cambria Math" w:eastAsia="Times New Roman" w:hAnsi="Cambria Math" w:cs="Times New Roman"/>
                         <w:i/>
                         <w:sz w:val="24"/>
                         <w:szCs w:val="24"/>
@@ -4038,7 +4056,7 @@
                       <m:sSupPr>
                         <m:ctrlPr>
                           <w:rPr>
-                            <w:rFonts w:ascii="Cambria Math" w:eastAsia="Times New Roman" w:hAnsi="Cambria Math"/>
+                            <w:rFonts w:ascii="Cambria Math" w:eastAsia="Times New Roman" w:hAnsi="Cambria Math" w:cs="Times New Roman"/>
                             <w:i/>
                             <w:sz w:val="24"/>
                             <w:szCs w:val="24"/>
@@ -4048,7 +4066,7 @@
                       <m:e>
                         <m:r>
                           <w:rPr>
-                            <w:rFonts w:ascii="Cambria Math" w:eastAsia="Times New Roman" w:hAnsi="Cambria Math"/>
+                            <w:rFonts w:ascii="Cambria Math" w:eastAsia="Times New Roman" w:hAnsi="Cambria Math" w:cs="Times New Roman"/>
                             <w:sz w:val="24"/>
                             <w:szCs w:val="24"/>
                           </w:rPr>
@@ -4058,7 +4076,7 @@
                       <m:sup>
                         <m:r>
                           <w:rPr>
-                            <w:rFonts w:ascii="Cambria Math" w:eastAsia="Times New Roman" w:hAnsi="Cambria Math"/>
+                            <w:rFonts w:ascii="Cambria Math" w:eastAsia="Times New Roman" w:hAnsi="Cambria Math" w:cs="Times New Roman"/>
                             <w:sz w:val="24"/>
                             <w:szCs w:val="24"/>
                           </w:rPr>
@@ -4072,7 +4090,7 @@
               <m:sup>
                 <m:r>
                   <w:rPr>
-                    <w:rFonts w:ascii="Cambria Math" w:eastAsia="Times New Roman" w:hAnsi="Cambria Math"/>
+                    <w:rFonts w:ascii="Cambria Math" w:eastAsia="Times New Roman" w:hAnsi="Cambria Math" w:cs="Times New Roman"/>
                     <w:sz w:val="24"/>
                     <w:szCs w:val="24"/>
                   </w:rPr>
@@ -4082,7 +4100,7 @@
             </m:sSup>
             <m:r>
               <w:rPr>
-                <w:rFonts w:ascii="Cambria Math" w:eastAsia="Times New Roman" w:hAnsi="Cambria Math"/>
+                <w:rFonts w:ascii="Cambria Math" w:eastAsia="Times New Roman" w:hAnsi="Cambria Math" w:cs="Times New Roman"/>
                 <w:sz w:val="24"/>
                 <w:szCs w:val="24"/>
               </w:rPr>
@@ -4092,7 +4110,7 @@
               <m:sSupPr>
                 <m:ctrlPr>
                   <w:rPr>
-                    <w:rFonts w:ascii="Cambria Math" w:eastAsia="Times New Roman" w:hAnsi="Cambria Math"/>
+                    <w:rFonts w:ascii="Cambria Math" w:eastAsia="Times New Roman" w:hAnsi="Cambria Math" w:cs="Times New Roman"/>
                     <w:i/>
                     <w:sz w:val="24"/>
                     <w:szCs w:val="24"/>
@@ -4102,7 +4120,7 @@
               <m:e>
                 <m:r>
                   <w:rPr>
-                    <w:rFonts w:ascii="Cambria Math" w:eastAsia="Times New Roman" w:hAnsi="Cambria Math"/>
+                    <w:rFonts w:ascii="Cambria Math" w:eastAsia="Times New Roman" w:hAnsi="Cambria Math" w:cs="Times New Roman"/>
                     <w:sz w:val="24"/>
                     <w:szCs w:val="24"/>
                   </w:rPr>
@@ -4112,7 +4130,7 @@
               <m:sup>
                 <m:r>
                   <w:rPr>
-                    <w:rFonts w:ascii="Cambria Math" w:eastAsia="Times New Roman" w:hAnsi="Cambria Math"/>
+                    <w:rFonts w:ascii="Cambria Math" w:eastAsia="Times New Roman" w:hAnsi="Cambria Math" w:cs="Times New Roman"/>
                     <w:sz w:val="24"/>
                     <w:szCs w:val="24"/>
                   </w:rPr>
@@ -4126,7 +4144,7 @@
               <m:sSupPr>
                 <m:ctrlPr>
                   <w:rPr>
-                    <w:rFonts w:ascii="Cambria Math" w:eastAsia="Times New Roman" w:hAnsi="Cambria Math"/>
+                    <w:rFonts w:ascii="Cambria Math" w:eastAsia="Times New Roman" w:hAnsi="Cambria Math" w:cs="Times New Roman"/>
                     <w:i/>
                     <w:sz w:val="24"/>
                     <w:szCs w:val="24"/>
@@ -4136,7 +4154,7 @@
               <m:e>
                 <m:r>
                   <w:rPr>
-                    <w:rFonts w:ascii="Cambria Math" w:eastAsia="Times New Roman" w:hAnsi="Cambria Math"/>
+                    <w:rFonts w:ascii="Cambria Math" w:eastAsia="Times New Roman" w:hAnsi="Cambria Math" w:cs="Times New Roman"/>
                     <w:sz w:val="24"/>
                     <w:szCs w:val="24"/>
                   </w:rPr>
@@ -4146,7 +4164,7 @@
               <m:sup>
                 <m:r>
                   <w:rPr>
-                    <w:rFonts w:ascii="Cambria Math" w:eastAsia="Times New Roman" w:hAnsi="Cambria Math"/>
+                    <w:rFonts w:ascii="Cambria Math" w:eastAsia="Times New Roman" w:hAnsi="Cambria Math" w:cs="Times New Roman"/>
                     <w:sz w:val="24"/>
                     <w:szCs w:val="24"/>
                   </w:rPr>
@@ -4159,7 +4177,7 @@
       </m:oMath>
       <w:r>
         <w:rPr>
-          <w:rFonts w:ascii="Times New Roman" w:eastAsia="Times New Roman" w:hAnsi="Times New Roman"/>
+          <w:rFonts w:ascii="Times New Roman" w:eastAsia="Times New Roman" w:hAnsi="Times New Roman" w:cs="Times New Roman"/>
           <w:sz w:val="24"/>
           <w:szCs w:val="24"/>
         </w:rPr>
@@ -4167,7 +4185,7 @@
       </w:r>
       <w:r>
         <w:rPr>
-          <w:rFonts w:ascii="Times New Roman" w:eastAsia="Times New Roman" w:hAnsi="Times New Roman"/>
+          <w:rFonts w:ascii="Times New Roman" w:eastAsia="Times New Roman" w:hAnsi="Times New Roman" w:cs="Times New Roman"/>
           <w:sz w:val="24"/>
           <w:szCs w:val="24"/>
         </w:rPr>
@@ -4175,7 +4193,7 @@
       </w:r>
       <w:r>
         <w:rPr>
-          <w:rFonts w:ascii="Times New Roman" w:eastAsia="Times New Roman" w:hAnsi="Times New Roman"/>
+          <w:rFonts w:ascii="Times New Roman" w:eastAsia="Times New Roman" w:hAnsi="Times New Roman" w:cs="Times New Roman"/>
           <w:sz w:val="24"/>
           <w:szCs w:val="24"/>
         </w:rPr>
@@ -4183,7 +4201,7 @@
       </w:r>
       <w:r>
         <w:rPr>
-          <w:rFonts w:ascii="Times New Roman" w:eastAsia="Times New Roman" w:hAnsi="Times New Roman"/>
+          <w:rFonts w:ascii="Times New Roman" w:eastAsia="Times New Roman" w:hAnsi="Times New Roman" w:cs="Times New Roman"/>
           <w:sz w:val="24"/>
           <w:szCs w:val="24"/>
         </w:rPr>
@@ -4195,7 +4213,7 @@
           <m:fPr>
             <m:ctrlPr>
               <w:rPr>
-                <w:rFonts w:ascii="Cambria Math" w:eastAsia="Times New Roman" w:hAnsi="Cambria Math"/>
+                <w:rFonts w:ascii="Cambria Math" w:eastAsia="Times New Roman" w:hAnsi="Cambria Math" w:cs="Times New Roman"/>
                 <w:i/>
                 <w:sz w:val="24"/>
                 <w:szCs w:val="24"/>
@@ -4207,7 +4225,7 @@
               <m:sSupPr>
                 <m:ctrlPr>
                   <w:rPr>
-                    <w:rFonts w:ascii="Cambria Math" w:eastAsia="Times New Roman" w:hAnsi="Cambria Math"/>
+                    <w:rFonts w:ascii="Cambria Math" w:eastAsia="Times New Roman" w:hAnsi="Cambria Math" w:cs="Times New Roman"/>
                     <w:i/>
                     <w:sz w:val="24"/>
                     <w:szCs w:val="24"/>
@@ -4219,7 +4237,7 @@
                   <m:dPr>
                     <m:ctrlPr>
                       <w:rPr>
-                        <w:rFonts w:ascii="Cambria Math" w:eastAsia="Times New Roman" w:hAnsi="Cambria Math"/>
+                        <w:rFonts w:ascii="Cambria Math" w:eastAsia="Times New Roman" w:hAnsi="Cambria Math" w:cs="Times New Roman"/>
                         <w:i/>
                         <w:sz w:val="24"/>
                         <w:szCs w:val="24"/>
@@ -4231,7 +4249,7 @@
                       <m:sSupPr>
                         <m:ctrlPr>
                           <w:rPr>
-                            <w:rFonts w:ascii="Cambria Math" w:eastAsia="Times New Roman" w:hAnsi="Cambria Math"/>
+                            <w:rFonts w:ascii="Cambria Math" w:eastAsia="Times New Roman" w:hAnsi="Cambria Math" w:cs="Times New Roman"/>
                             <w:i/>
                             <w:sz w:val="24"/>
                             <w:szCs w:val="24"/>
@@ -4241,7 +4259,7 @@
                       <m:e>
                         <m:r>
                           <w:rPr>
-                            <w:rFonts w:ascii="Cambria Math" w:eastAsia="Times New Roman" w:hAnsi="Cambria Math"/>
+                            <w:rFonts w:ascii="Cambria Math" w:eastAsia="Times New Roman" w:hAnsi="Cambria Math" w:cs="Times New Roman"/>
                             <w:sz w:val="24"/>
                             <w:szCs w:val="24"/>
                           </w:rPr>
@@ -4251,7 +4269,7 @@
                       <m:sup>
                         <m:r>
                           <w:rPr>
-                            <w:rFonts w:ascii="Cambria Math" w:eastAsia="Times New Roman" w:hAnsi="Cambria Math"/>
+                            <w:rFonts w:ascii="Cambria Math" w:eastAsia="Times New Roman" w:hAnsi="Cambria Math" w:cs="Times New Roman"/>
                             <w:sz w:val="24"/>
                             <w:szCs w:val="24"/>
                           </w:rPr>
@@ -4265,7 +4283,7 @@
               <m:sup>
                 <m:r>
                   <w:rPr>
-                    <w:rFonts w:ascii="Cambria Math" w:eastAsia="Times New Roman" w:hAnsi="Cambria Math"/>
+                    <w:rFonts w:ascii="Cambria Math" w:eastAsia="Times New Roman" w:hAnsi="Cambria Math" w:cs="Times New Roman"/>
                     <w:sz w:val="24"/>
                     <w:szCs w:val="24"/>
                   </w:rPr>
@@ -4275,7 +4293,7 @@
             </m:sSup>
             <m:r>
               <w:rPr>
-                <w:rFonts w:ascii="Cambria Math" w:eastAsia="Times New Roman" w:hAnsi="Cambria Math"/>
+                <w:rFonts w:ascii="Cambria Math" w:eastAsia="Times New Roman" w:hAnsi="Cambria Math" w:cs="Times New Roman"/>
                 <w:sz w:val="24"/>
                 <w:szCs w:val="24"/>
               </w:rPr>
@@ -4285,7 +4303,7 @@
               <m:sSupPr>
                 <m:ctrlPr>
                   <w:rPr>
-                    <w:rFonts w:ascii="Cambria Math" w:eastAsia="Times New Roman" w:hAnsi="Cambria Math"/>
+                    <w:rFonts w:ascii="Cambria Math" w:eastAsia="Times New Roman" w:hAnsi="Cambria Math" w:cs="Times New Roman"/>
                     <w:i/>
                     <w:sz w:val="24"/>
                     <w:szCs w:val="24"/>
@@ -4295,7 +4313,7 @@
               <m:e>
                 <m:r>
                   <w:rPr>
-                    <w:rFonts w:ascii="Cambria Math" w:eastAsia="Times New Roman" w:hAnsi="Cambria Math"/>
+                    <w:rFonts w:ascii="Cambria Math" w:eastAsia="Times New Roman" w:hAnsi="Cambria Math" w:cs="Times New Roman"/>
                     <w:sz w:val="24"/>
                     <w:szCs w:val="24"/>
                   </w:rPr>
@@ -4305,7 +4323,7 @@
               <m:sup>
                 <m:r>
                   <w:rPr>
-                    <w:rFonts w:ascii="Cambria Math" w:eastAsia="Times New Roman" w:hAnsi="Cambria Math"/>
+                    <w:rFonts w:ascii="Cambria Math" w:eastAsia="Times New Roman" w:hAnsi="Cambria Math" w:cs="Times New Roman"/>
                     <w:sz w:val="24"/>
                     <w:szCs w:val="24"/>
                   </w:rPr>
@@ -4315,7 +4333,7 @@
             </m:sSup>
             <m:r>
               <w:rPr>
-                <w:rFonts w:ascii="Cambria Math" w:eastAsia="Times New Roman" w:hAnsi="Cambria Math"/>
+                <w:rFonts w:ascii="Cambria Math" w:eastAsia="Times New Roman" w:hAnsi="Cambria Math" w:cs="Times New Roman"/>
                 <w:sz w:val="24"/>
                 <w:szCs w:val="24"/>
               </w:rPr>
@@ -4327,7 +4345,7 @@
               <m:sSupPr>
                 <m:ctrlPr>
                   <w:rPr>
-                    <w:rFonts w:ascii="Cambria Math" w:eastAsia="Times New Roman" w:hAnsi="Cambria Math"/>
+                    <w:rFonts w:ascii="Cambria Math" w:eastAsia="Times New Roman" w:hAnsi="Cambria Math" w:cs="Times New Roman"/>
                     <w:i/>
                     <w:sz w:val="24"/>
                     <w:szCs w:val="24"/>
@@ -4337,7 +4355,7 @@
               <m:e>
                 <m:r>
                   <w:rPr>
-                    <w:rFonts w:ascii="Cambria Math" w:eastAsia="Times New Roman" w:hAnsi="Cambria Math"/>
+                    <w:rFonts w:ascii="Cambria Math" w:eastAsia="Times New Roman" w:hAnsi="Cambria Math" w:cs="Times New Roman"/>
                     <w:sz w:val="24"/>
                     <w:szCs w:val="24"/>
                   </w:rPr>
@@ -4347,7 +4365,7 @@
               <m:sup>
                 <m:r>
                   <w:rPr>
-                    <w:rFonts w:ascii="Cambria Math" w:eastAsia="Times New Roman" w:hAnsi="Cambria Math"/>
+                    <w:rFonts w:ascii="Cambria Math" w:eastAsia="Times New Roman" w:hAnsi="Cambria Math" w:cs="Times New Roman"/>
                     <w:sz w:val="24"/>
                     <w:szCs w:val="24"/>
                   </w:rPr>
@@ -4357,7 +4375,7 @@
             </m:sSup>
             <m:r>
               <w:rPr>
-                <w:rFonts w:ascii="Cambria Math" w:eastAsia="Times New Roman" w:hAnsi="Cambria Math"/>
+                <w:rFonts w:ascii="Cambria Math" w:eastAsia="Times New Roman" w:hAnsi="Cambria Math" w:cs="Times New Roman"/>
                 <w:sz w:val="24"/>
                 <w:szCs w:val="24"/>
               </w:rPr>
@@ -4367,7 +4385,7 @@
               <m:sSupPr>
                 <m:ctrlPr>
                   <w:rPr>
-                    <w:rFonts w:ascii="Cambria Math" w:eastAsia="Times New Roman" w:hAnsi="Cambria Math"/>
+                    <w:rFonts w:ascii="Cambria Math" w:eastAsia="Times New Roman" w:hAnsi="Cambria Math" w:cs="Times New Roman"/>
                     <w:i/>
                     <w:sz w:val="24"/>
                     <w:szCs w:val="24"/>
@@ -4377,7 +4395,7 @@
               <m:e>
                 <m:r>
                   <w:rPr>
-                    <w:rFonts w:ascii="Cambria Math" w:eastAsia="Times New Roman" w:hAnsi="Cambria Math"/>
+                    <w:rFonts w:ascii="Cambria Math" w:eastAsia="Times New Roman" w:hAnsi="Cambria Math" w:cs="Times New Roman"/>
                     <w:sz w:val="24"/>
                     <w:szCs w:val="24"/>
                   </w:rPr>
@@ -4387,7 +4405,7 @@
               <m:sup>
                 <m:r>
                   <w:rPr>
-                    <w:rFonts w:ascii="Cambria Math" w:eastAsia="Times New Roman" w:hAnsi="Cambria Math"/>
+                    <w:rFonts w:ascii="Cambria Math" w:eastAsia="Times New Roman" w:hAnsi="Cambria Math" w:cs="Times New Roman"/>
                     <w:sz w:val="24"/>
                     <w:szCs w:val="24"/>
                   </w:rPr>
@@ -4400,7 +4418,7 @@
       </m:oMath>
       <w:r>
         <w:rPr>
-          <w:rFonts w:ascii="Times New Roman" w:eastAsia="Times New Roman" w:hAnsi="Times New Roman"/>
+          <w:rFonts w:ascii="Times New Roman" w:eastAsia="Times New Roman" w:hAnsi="Times New Roman" w:cs="Times New Roman"/>
           <w:sz w:val="24"/>
           <w:szCs w:val="24"/>
         </w:rPr>
@@ -4408,7 +4426,7 @@
       </w:r>
       <w:r>
         <w:rPr>
-          <w:rFonts w:ascii="Times New Roman" w:eastAsia="Times New Roman" w:hAnsi="Times New Roman"/>
+          <w:rFonts w:ascii="Times New Roman" w:eastAsia="Times New Roman" w:hAnsi="Times New Roman" w:cs="Times New Roman"/>
           <w:sz w:val="24"/>
           <w:szCs w:val="24"/>
         </w:rPr>
@@ -4416,7 +4434,7 @@
       </w:r>
       <w:r>
         <w:rPr>
-          <w:rFonts w:ascii="Times New Roman" w:eastAsia="Times New Roman" w:hAnsi="Times New Roman"/>
+          <w:rFonts w:ascii="Times New Roman" w:eastAsia="Times New Roman" w:hAnsi="Times New Roman" w:cs="Times New Roman"/>
           <w:sz w:val="24"/>
           <w:szCs w:val="24"/>
         </w:rPr>
@@ -4424,7 +4442,7 @@
       </w:r>
       <w:r>
         <w:rPr>
-          <w:rFonts w:ascii="Times New Roman" w:eastAsia="Times New Roman" w:hAnsi="Times New Roman"/>
+          <w:rFonts w:ascii="Times New Roman" w:eastAsia="Times New Roman" w:hAnsi="Times New Roman" w:cs="Times New Roman"/>
           <w:sz w:val="24"/>
           <w:szCs w:val="24"/>
         </w:rPr>
@@ -4436,7 +4454,7 @@
           <m:fPr>
             <m:ctrlPr>
               <w:rPr>
-                <w:rFonts w:ascii="Cambria Math" w:eastAsia="Times New Roman" w:hAnsi="Cambria Math"/>
+                <w:rFonts w:ascii="Cambria Math" w:eastAsia="Times New Roman" w:hAnsi="Cambria Math" w:cs="Times New Roman"/>
                 <w:i/>
                 <w:sz w:val="24"/>
                 <w:szCs w:val="24"/>
@@ -4448,7 +4466,7 @@
               <m:sSupPr>
                 <m:ctrlPr>
                   <w:rPr>
-                    <w:rFonts w:ascii="Cambria Math" w:eastAsia="Times New Roman" w:hAnsi="Cambria Math"/>
+                    <w:rFonts w:ascii="Cambria Math" w:eastAsia="Times New Roman" w:hAnsi="Cambria Math" w:cs="Times New Roman"/>
                     <w:i/>
                     <w:sz w:val="24"/>
                     <w:szCs w:val="24"/>
@@ -4460,7 +4478,7 @@
                   <m:dPr>
                     <m:ctrlPr>
                       <w:rPr>
-                        <w:rFonts w:ascii="Cambria Math" w:eastAsia="Times New Roman" w:hAnsi="Cambria Math"/>
+                        <w:rFonts w:ascii="Cambria Math" w:eastAsia="Times New Roman" w:hAnsi="Cambria Math" w:cs="Times New Roman"/>
                         <w:i/>
                         <w:sz w:val="24"/>
                         <w:szCs w:val="24"/>
@@ -4472,7 +4490,7 @@
                       <m:sSupPr>
                         <m:ctrlPr>
                           <w:rPr>
-                            <w:rFonts w:ascii="Cambria Math" w:eastAsia="Times New Roman" w:hAnsi="Cambria Math"/>
+                            <w:rFonts w:ascii="Cambria Math" w:eastAsia="Times New Roman" w:hAnsi="Cambria Math" w:cs="Times New Roman"/>
                             <w:i/>
                             <w:sz w:val="24"/>
                             <w:szCs w:val="24"/>
@@ -4482,7 +4500,7 @@
                       <m:e>
                         <m:r>
                           <w:rPr>
-                            <w:rFonts w:ascii="Cambria Math" w:eastAsia="Times New Roman" w:hAnsi="Cambria Math"/>
+                            <w:rFonts w:ascii="Cambria Math" w:eastAsia="Times New Roman" w:hAnsi="Cambria Math" w:cs="Times New Roman"/>
                             <w:sz w:val="24"/>
                             <w:szCs w:val="24"/>
                           </w:rPr>
@@ -4492,7 +4510,7 @@
                       <m:sup>
                         <m:r>
                           <w:rPr>
-                            <w:rFonts w:ascii="Cambria Math" w:eastAsia="Times New Roman" w:hAnsi="Cambria Math"/>
+                            <w:rFonts w:ascii="Cambria Math" w:eastAsia="Times New Roman" w:hAnsi="Cambria Math" w:cs="Times New Roman"/>
                             <w:sz w:val="24"/>
                             <w:szCs w:val="24"/>
                           </w:rPr>
@@ -4506,7 +4524,7 @@
               <m:sup>
                 <m:r>
                   <w:rPr>
-                    <w:rFonts w:ascii="Cambria Math" w:eastAsia="Times New Roman" w:hAnsi="Cambria Math"/>
+                    <w:rFonts w:ascii="Cambria Math" w:eastAsia="Times New Roman" w:hAnsi="Cambria Math" w:cs="Times New Roman"/>
                     <w:sz w:val="24"/>
                     <w:szCs w:val="24"/>
                   </w:rPr>
@@ -4516,7 +4534,7 @@
             </m:sSup>
             <m:r>
               <w:rPr>
-                <w:rFonts w:ascii="Cambria Math" w:eastAsia="Times New Roman" w:hAnsi="Cambria Math"/>
+                <w:rFonts w:ascii="Cambria Math" w:eastAsia="Times New Roman" w:hAnsi="Cambria Math" w:cs="Times New Roman"/>
                 <w:sz w:val="24"/>
                 <w:szCs w:val="24"/>
               </w:rPr>
@@ -4526,7 +4544,7 @@
               <m:sSupPr>
                 <m:ctrlPr>
                   <w:rPr>
-                    <w:rFonts w:ascii="Cambria Math" w:eastAsia="Times New Roman" w:hAnsi="Cambria Math"/>
+                    <w:rFonts w:ascii="Cambria Math" w:eastAsia="Times New Roman" w:hAnsi="Cambria Math" w:cs="Times New Roman"/>
                     <w:i/>
                     <w:sz w:val="24"/>
                     <w:szCs w:val="24"/>
@@ -4536,7 +4554,7 @@
               <m:e>
                 <m:r>
                   <w:rPr>
-                    <w:rFonts w:ascii="Cambria Math" w:eastAsia="Times New Roman" w:hAnsi="Cambria Math"/>
+                    <w:rFonts w:ascii="Cambria Math" w:eastAsia="Times New Roman" w:hAnsi="Cambria Math" w:cs="Times New Roman"/>
                     <w:sz w:val="24"/>
                     <w:szCs w:val="24"/>
                   </w:rPr>
@@ -4546,7 +4564,7 @@
               <m:sup>
                 <m:r>
                   <w:rPr>
-                    <w:rFonts w:ascii="Cambria Math" w:eastAsia="Times New Roman" w:hAnsi="Cambria Math"/>
+                    <w:rFonts w:ascii="Cambria Math" w:eastAsia="Times New Roman" w:hAnsi="Cambria Math" w:cs="Times New Roman"/>
                     <w:sz w:val="24"/>
                     <w:szCs w:val="24"/>
                   </w:rPr>
@@ -4560,7 +4578,7 @@
               <m:sSupPr>
                 <m:ctrlPr>
                   <w:rPr>
-                    <w:rFonts w:ascii="Cambria Math" w:eastAsia="Times New Roman" w:hAnsi="Cambria Math"/>
+                    <w:rFonts w:ascii="Cambria Math" w:eastAsia="Times New Roman" w:hAnsi="Cambria Math" w:cs="Times New Roman"/>
                     <w:i/>
                     <w:sz w:val="24"/>
                     <w:szCs w:val="24"/>
@@ -4572,7 +4590,7 @@
                   <m:dPr>
                     <m:ctrlPr>
                       <w:rPr>
-                        <w:rFonts w:ascii="Cambria Math" w:eastAsia="Times New Roman" w:hAnsi="Cambria Math"/>
+                        <w:rFonts w:ascii="Cambria Math" w:eastAsia="Times New Roman" w:hAnsi="Cambria Math" w:cs="Times New Roman"/>
                         <w:i/>
                         <w:sz w:val="24"/>
                         <w:szCs w:val="24"/>
@@ -4582,7 +4600,7 @@
                   <m:e>
                     <m:r>
                       <w:rPr>
-                        <w:rFonts w:ascii="Cambria Math" w:eastAsia="Times New Roman" w:hAnsi="Cambria Math"/>
+                        <w:rFonts w:ascii="Cambria Math" w:eastAsia="Times New Roman" w:hAnsi="Cambria Math" w:cs="Times New Roman"/>
                         <w:sz w:val="24"/>
                         <w:szCs w:val="24"/>
                       </w:rPr>
@@ -4592,7 +4610,7 @@
                       <m:sSupPr>
                         <m:ctrlPr>
                           <w:rPr>
-                            <w:rFonts w:ascii="Cambria Math" w:eastAsia="Times New Roman" w:hAnsi="Cambria Math"/>
+                            <w:rFonts w:ascii="Cambria Math" w:eastAsia="Times New Roman" w:hAnsi="Cambria Math" w:cs="Times New Roman"/>
                             <w:i/>
                             <w:sz w:val="24"/>
                             <w:szCs w:val="24"/>
@@ -4602,7 +4620,7 @@
                       <m:e>
                         <m:r>
                           <w:rPr>
-                            <w:rFonts w:ascii="Cambria Math" w:eastAsia="Times New Roman" w:hAnsi="Cambria Math"/>
+                            <w:rFonts w:ascii="Cambria Math" w:eastAsia="Times New Roman" w:hAnsi="Cambria Math" w:cs="Times New Roman"/>
                             <w:sz w:val="24"/>
                             <w:szCs w:val="24"/>
                           </w:rPr>
@@ -4612,7 +4630,7 @@
                       <m:sup>
                         <m:r>
                           <w:rPr>
-                            <w:rFonts w:ascii="Cambria Math" w:eastAsia="Times New Roman" w:hAnsi="Cambria Math"/>
+                            <w:rFonts w:ascii="Cambria Math" w:eastAsia="Times New Roman" w:hAnsi="Cambria Math" w:cs="Times New Roman"/>
                             <w:sz w:val="24"/>
                             <w:szCs w:val="24"/>
                           </w:rPr>
@@ -4626,7 +4644,7 @@
               <m:sup>
                 <m:r>
                   <w:rPr>
-                    <w:rFonts w:ascii="Cambria Math" w:eastAsia="Times New Roman" w:hAnsi="Cambria Math"/>
+                    <w:rFonts w:ascii="Cambria Math" w:eastAsia="Times New Roman" w:hAnsi="Cambria Math" w:cs="Times New Roman"/>
                     <w:sz w:val="24"/>
                     <w:szCs w:val="24"/>
                   </w:rPr>
@@ -4640,17 +4658,18 @@
     </w:p>
     <w:p>
       <w:pPr>
+        <w:spacing w:line="240" w:lineRule="auto"/>
         <w:ind w:left="-426" w:right="-853"/>
         <w:jc w:val="both"/>
         <w:rPr>
-          <w:rFonts w:ascii="Times New Roman" w:eastAsia="Times New Roman" w:hAnsi="Times New Roman"/>
+          <w:rFonts w:ascii="Times New Roman" w:eastAsia="Times New Roman" w:hAnsi="Times New Roman" w:cs="Times New Roman"/>
           <w:sz w:val="24"/>
           <w:szCs w:val="24"/>
         </w:rPr>
       </w:pPr>
       <w:r>
         <w:rPr>
-          <w:rFonts w:ascii="Times New Roman" w:eastAsia="Times New Roman" w:hAnsi="Times New Roman"/>
+          <w:rFonts w:ascii="Times New Roman" w:eastAsia="Times New Roman" w:hAnsi="Times New Roman" w:cs="Times New Roman"/>
           <w:sz w:val="24"/>
           <w:szCs w:val="24"/>
         </w:rPr>
@@ -4661,7 +4680,7 @@
           <m:fPr>
             <m:ctrlPr>
               <w:rPr>
-                <w:rFonts w:ascii="Cambria Math" w:eastAsia="Times New Roman" w:hAnsi="Cambria Math"/>
+                <w:rFonts w:ascii="Cambria Math" w:eastAsia="Times New Roman" w:hAnsi="Cambria Math" w:cs="Times New Roman"/>
                 <w:i/>
                 <w:sz w:val="24"/>
                 <w:szCs w:val="24"/>
@@ -4673,7 +4692,7 @@
               <m:sSupPr>
                 <m:ctrlPr>
                   <w:rPr>
-                    <w:rFonts w:ascii="Cambria Math" w:eastAsia="Times New Roman" w:hAnsi="Cambria Math"/>
+                    <w:rFonts w:ascii="Cambria Math" w:eastAsia="Times New Roman" w:hAnsi="Cambria Math" w:cs="Times New Roman"/>
                     <w:i/>
                     <w:sz w:val="24"/>
                     <w:szCs w:val="24"/>
@@ -4683,7 +4702,7 @@
               <m:e>
                 <m:r>
                   <w:rPr>
-                    <w:rFonts w:ascii="Cambria Math" w:eastAsia="Times New Roman" w:hAnsi="Cambria Math"/>
+                    <w:rFonts w:ascii="Cambria Math" w:eastAsia="Times New Roman" w:hAnsi="Cambria Math" w:cs="Times New Roman"/>
                     <w:sz w:val="24"/>
                     <w:szCs w:val="24"/>
                   </w:rPr>
@@ -4693,7 +4712,7 @@
               <m:sup>
                 <m:r>
                   <w:rPr>
-                    <w:rFonts w:ascii="Cambria Math" w:eastAsia="Times New Roman" w:hAnsi="Cambria Math"/>
+                    <w:rFonts w:ascii="Cambria Math" w:eastAsia="Times New Roman" w:hAnsi="Cambria Math" w:cs="Times New Roman"/>
                     <w:sz w:val="24"/>
                     <w:szCs w:val="24"/>
                   </w:rPr>
@@ -4707,7 +4726,7 @@
               <m:sSupPr>
                 <m:ctrlPr>
                   <w:rPr>
-                    <w:rFonts w:ascii="Cambria Math" w:eastAsia="Times New Roman" w:hAnsi="Cambria Math"/>
+                    <w:rFonts w:ascii="Cambria Math" w:eastAsia="Times New Roman" w:hAnsi="Cambria Math" w:cs="Times New Roman"/>
                     <w:i/>
                     <w:sz w:val="24"/>
                     <w:szCs w:val="24"/>
@@ -4717,7 +4736,7 @@
               <m:e>
                 <m:r>
                   <w:rPr>
-                    <w:rFonts w:ascii="Cambria Math" w:eastAsia="Times New Roman" w:hAnsi="Cambria Math"/>
+                    <w:rFonts w:ascii="Cambria Math" w:eastAsia="Times New Roman" w:hAnsi="Cambria Math" w:cs="Times New Roman"/>
                     <w:sz w:val="24"/>
                     <w:szCs w:val="24"/>
                   </w:rPr>
@@ -4727,7 +4746,7 @@
               <m:sup>
                 <m:r>
                   <w:rPr>
-                    <w:rFonts w:ascii="Cambria Math" w:eastAsia="Times New Roman" w:hAnsi="Cambria Math"/>
+                    <w:rFonts w:ascii="Cambria Math" w:eastAsia="Times New Roman" w:hAnsi="Cambria Math" w:cs="Times New Roman"/>
                     <w:sz w:val="24"/>
                     <w:szCs w:val="24"/>
                   </w:rPr>
@@ -4737,7 +4756,7 @@
             </m:sSup>
             <m:r>
               <w:rPr>
-                <w:rFonts w:ascii="Cambria Math" w:eastAsia="Times New Roman" w:hAnsi="Cambria Math"/>
+                <w:rFonts w:ascii="Cambria Math" w:eastAsia="Times New Roman" w:hAnsi="Cambria Math" w:cs="Times New Roman"/>
                 <w:sz w:val="24"/>
                 <w:szCs w:val="24"/>
               </w:rPr>
@@ -4747,7 +4766,7 @@
               <m:sSupPr>
                 <m:ctrlPr>
                   <w:rPr>
-                    <w:rFonts w:ascii="Cambria Math" w:eastAsia="Times New Roman" w:hAnsi="Cambria Math"/>
+                    <w:rFonts w:ascii="Cambria Math" w:eastAsia="Times New Roman" w:hAnsi="Cambria Math" w:cs="Times New Roman"/>
                     <w:i/>
                     <w:sz w:val="24"/>
                     <w:szCs w:val="24"/>
@@ -4759,7 +4778,7 @@
                   <m:dPr>
                     <m:ctrlPr>
                       <w:rPr>
-                        <w:rFonts w:ascii="Cambria Math" w:eastAsia="Times New Roman" w:hAnsi="Cambria Math"/>
+                        <w:rFonts w:ascii="Cambria Math" w:eastAsia="Times New Roman" w:hAnsi="Cambria Math" w:cs="Times New Roman"/>
                         <w:i/>
                         <w:sz w:val="24"/>
                         <w:szCs w:val="24"/>
@@ -4771,7 +4790,7 @@
                       <m:sSupPr>
                         <m:ctrlPr>
                           <w:rPr>
-                            <w:rFonts w:ascii="Cambria Math" w:eastAsia="Times New Roman" w:hAnsi="Cambria Math"/>
+                            <w:rFonts w:ascii="Cambria Math" w:eastAsia="Times New Roman" w:hAnsi="Cambria Math" w:cs="Times New Roman"/>
                             <w:i/>
                             <w:sz w:val="24"/>
                             <w:szCs w:val="24"/>
@@ -4781,7 +4800,7 @@
                       <m:e>
                         <m:r>
                           <w:rPr>
-                            <w:rFonts w:ascii="Cambria Math" w:eastAsia="Times New Roman" w:hAnsi="Cambria Math"/>
+                            <w:rFonts w:ascii="Cambria Math" w:eastAsia="Times New Roman" w:hAnsi="Cambria Math" w:cs="Times New Roman"/>
                             <w:sz w:val="24"/>
                             <w:szCs w:val="24"/>
                           </w:rPr>
@@ -4791,7 +4810,7 @@
                       <m:sup>
                         <m:r>
                           <w:rPr>
-                            <w:rFonts w:ascii="Cambria Math" w:eastAsia="Times New Roman" w:hAnsi="Cambria Math"/>
+                            <w:rFonts w:ascii="Cambria Math" w:eastAsia="Times New Roman" w:hAnsi="Cambria Math" w:cs="Times New Roman"/>
                             <w:sz w:val="24"/>
                             <w:szCs w:val="24"/>
                           </w:rPr>
@@ -4805,7 +4824,7 @@
               <m:sup>
                 <m:r>
                   <w:rPr>
-                    <w:rFonts w:ascii="Cambria Math" w:eastAsia="Times New Roman" w:hAnsi="Cambria Math"/>
+                    <w:rFonts w:ascii="Cambria Math" w:eastAsia="Times New Roman" w:hAnsi="Cambria Math" w:cs="Times New Roman"/>
                     <w:sz w:val="24"/>
                     <w:szCs w:val="24"/>
                   </w:rPr>
@@ -4818,7 +4837,7 @@
       </m:oMath>
       <w:r>
         <w:rPr>
-          <w:rFonts w:ascii="Times New Roman" w:eastAsia="Times New Roman" w:hAnsi="Times New Roman"/>
+          <w:rFonts w:ascii="Times New Roman" w:eastAsia="Times New Roman" w:hAnsi="Times New Roman" w:cs="Times New Roman"/>
           <w:sz w:val="24"/>
           <w:szCs w:val="24"/>
         </w:rPr>
@@ -4826,7 +4845,7 @@
       </w:r>
       <w:r>
         <w:rPr>
-          <w:rFonts w:ascii="Times New Roman" w:eastAsia="Times New Roman" w:hAnsi="Times New Roman"/>
+          <w:rFonts w:ascii="Times New Roman" w:eastAsia="Times New Roman" w:hAnsi="Times New Roman" w:cs="Times New Roman"/>
           <w:sz w:val="24"/>
           <w:szCs w:val="24"/>
         </w:rPr>
@@ -4834,7 +4853,7 @@
       </w:r>
       <w:r>
         <w:rPr>
-          <w:rFonts w:ascii="Times New Roman" w:eastAsia="Times New Roman" w:hAnsi="Times New Roman"/>
+          <w:rFonts w:ascii="Times New Roman" w:eastAsia="Times New Roman" w:hAnsi="Times New Roman" w:cs="Times New Roman"/>
           <w:sz w:val="24"/>
           <w:szCs w:val="24"/>
         </w:rPr>
@@ -4842,7 +4861,7 @@
       </w:r>
       <w:r>
         <w:rPr>
-          <w:rFonts w:ascii="Times New Roman" w:eastAsia="Times New Roman" w:hAnsi="Times New Roman"/>
+          <w:rFonts w:ascii="Times New Roman" w:eastAsia="Times New Roman" w:hAnsi="Times New Roman" w:cs="Times New Roman"/>
           <w:sz w:val="24"/>
           <w:szCs w:val="24"/>
         </w:rPr>
@@ -4854,7 +4873,7 @@
           <m:fPr>
             <m:ctrlPr>
               <w:rPr>
-                <w:rFonts w:ascii="Cambria Math" w:eastAsia="Times New Roman" w:hAnsi="Cambria Math"/>
+                <w:rFonts w:ascii="Cambria Math" w:eastAsia="Times New Roman" w:hAnsi="Cambria Math" w:cs="Times New Roman"/>
                 <w:i/>
                 <w:sz w:val="24"/>
                 <w:szCs w:val="24"/>
@@ -4866,7 +4885,7 @@
               <m:sSupPr>
                 <m:ctrlPr>
                   <w:rPr>
-                    <w:rFonts w:ascii="Cambria Math" w:eastAsia="Times New Roman" w:hAnsi="Cambria Math"/>
+                    <w:rFonts w:ascii="Cambria Math" w:eastAsia="Times New Roman" w:hAnsi="Cambria Math" w:cs="Times New Roman"/>
                     <w:i/>
                     <w:sz w:val="24"/>
                     <w:szCs w:val="24"/>
@@ -4878,7 +4897,7 @@
                   <m:dPr>
                     <m:ctrlPr>
                       <w:rPr>
-                        <w:rFonts w:ascii="Cambria Math" w:eastAsia="Times New Roman" w:hAnsi="Cambria Math"/>
+                        <w:rFonts w:ascii="Cambria Math" w:eastAsia="Times New Roman" w:hAnsi="Cambria Math" w:cs="Times New Roman"/>
                         <w:i/>
                         <w:sz w:val="24"/>
                         <w:szCs w:val="24"/>
@@ -4890,7 +4909,7 @@
                       <m:sSupPr>
                         <m:ctrlPr>
                           <w:rPr>
-                            <w:rFonts w:ascii="Cambria Math" w:eastAsia="Times New Roman" w:hAnsi="Cambria Math"/>
+                            <w:rFonts w:ascii="Cambria Math" w:eastAsia="Times New Roman" w:hAnsi="Cambria Math" w:cs="Times New Roman"/>
                             <w:i/>
                             <w:sz w:val="24"/>
                             <w:szCs w:val="24"/>
@@ -4900,7 +4919,7 @@
                       <m:e>
                         <m:r>
                           <w:rPr>
-                            <w:rFonts w:ascii="Cambria Math" w:eastAsia="Times New Roman" w:hAnsi="Cambria Math"/>
+                            <w:rFonts w:ascii="Cambria Math" w:eastAsia="Times New Roman" w:hAnsi="Cambria Math" w:cs="Times New Roman"/>
                             <w:sz w:val="24"/>
                             <w:szCs w:val="24"/>
                           </w:rPr>
@@ -4910,7 +4929,7 @@
                       <m:sup>
                         <m:r>
                           <w:rPr>
-                            <w:rFonts w:ascii="Cambria Math" w:eastAsia="Times New Roman" w:hAnsi="Cambria Math"/>
+                            <w:rFonts w:ascii="Cambria Math" w:eastAsia="Times New Roman" w:hAnsi="Cambria Math" w:cs="Times New Roman"/>
                             <w:sz w:val="24"/>
                             <w:szCs w:val="24"/>
                           </w:rPr>
@@ -4920,7 +4939,7 @@
                     </m:sSup>
                     <m:r>
                       <w:rPr>
-                        <w:rFonts w:ascii="Cambria Math" w:eastAsia="Times New Roman" w:hAnsi="Cambria Math"/>
+                        <w:rFonts w:ascii="Cambria Math" w:eastAsia="Times New Roman" w:hAnsi="Cambria Math" w:cs="Times New Roman"/>
                         <w:sz w:val="24"/>
                         <w:szCs w:val="24"/>
                       </w:rPr>
@@ -4930,7 +4949,7 @@
                       <m:sSupPr>
                         <m:ctrlPr>
                           <w:rPr>
-                            <w:rFonts w:ascii="Cambria Math" w:eastAsia="Times New Roman" w:hAnsi="Cambria Math"/>
+                            <w:rFonts w:ascii="Cambria Math" w:eastAsia="Times New Roman" w:hAnsi="Cambria Math" w:cs="Times New Roman"/>
                             <w:i/>
                             <w:sz w:val="24"/>
                             <w:szCs w:val="24"/>
@@ -4940,7 +4959,7 @@
                       <m:e>
                         <m:r>
                           <w:rPr>
-                            <w:rFonts w:ascii="Cambria Math" w:eastAsia="Times New Roman" w:hAnsi="Cambria Math"/>
+                            <w:rFonts w:ascii="Cambria Math" w:eastAsia="Times New Roman" w:hAnsi="Cambria Math" w:cs="Times New Roman"/>
                             <w:sz w:val="24"/>
                             <w:szCs w:val="24"/>
                           </w:rPr>
@@ -4950,7 +4969,7 @@
                       <m:sup>
                         <m:r>
                           <w:rPr>
-                            <w:rFonts w:ascii="Cambria Math" w:eastAsia="Times New Roman" w:hAnsi="Cambria Math"/>
+                            <w:rFonts w:ascii="Cambria Math" w:eastAsia="Times New Roman" w:hAnsi="Cambria Math" w:cs="Times New Roman"/>
                             <w:sz w:val="24"/>
                             <w:szCs w:val="24"/>
                           </w:rPr>
@@ -4964,7 +4983,7 @@
               <m:sup>
                 <m:r>
                   <w:rPr>
-                    <w:rFonts w:ascii="Cambria Math" w:eastAsia="Times New Roman" w:hAnsi="Cambria Math"/>
+                    <w:rFonts w:ascii="Cambria Math" w:eastAsia="Times New Roman" w:hAnsi="Cambria Math" w:cs="Times New Roman"/>
                     <w:sz w:val="24"/>
                     <w:szCs w:val="24"/>
                   </w:rPr>
@@ -4978,7 +4997,7 @@
               <m:sSupPr>
                 <m:ctrlPr>
                   <w:rPr>
-                    <w:rFonts w:ascii="Cambria Math" w:eastAsia="Times New Roman" w:hAnsi="Cambria Math"/>
+                    <w:rFonts w:ascii="Cambria Math" w:eastAsia="Times New Roman" w:hAnsi="Cambria Math" w:cs="Times New Roman"/>
                     <w:i/>
                     <w:sz w:val="24"/>
                     <w:szCs w:val="24"/>
@@ -4988,7 +5007,7 @@
               <m:e>
                 <m:r>
                   <w:rPr>
-                    <w:rFonts w:ascii="Cambria Math" w:eastAsia="Times New Roman" w:hAnsi="Cambria Math"/>
+                    <w:rFonts w:ascii="Cambria Math" w:eastAsia="Times New Roman" w:hAnsi="Cambria Math" w:cs="Times New Roman"/>
                     <w:sz w:val="24"/>
                     <w:szCs w:val="24"/>
                   </w:rPr>
@@ -4998,7 +5017,7 @@
               <m:sup>
                 <m:r>
                   <w:rPr>
-                    <w:rFonts w:ascii="Cambria Math" w:eastAsia="Times New Roman" w:hAnsi="Cambria Math"/>
+                    <w:rFonts w:ascii="Cambria Math" w:eastAsia="Times New Roman" w:hAnsi="Cambria Math" w:cs="Times New Roman"/>
                     <w:sz w:val="24"/>
                     <w:szCs w:val="24"/>
                   </w:rPr>
@@ -5008,7 +5027,7 @@
             </m:sSup>
             <m:r>
               <w:rPr>
-                <w:rFonts w:ascii="Cambria Math" w:eastAsia="Times New Roman" w:hAnsi="Cambria Math"/>
+                <w:rFonts w:ascii="Cambria Math" w:eastAsia="Times New Roman" w:hAnsi="Cambria Math" w:cs="Times New Roman"/>
                 <w:sz w:val="24"/>
                 <w:szCs w:val="24"/>
               </w:rPr>
@@ -5018,7 +5037,7 @@
               <m:sSupPr>
                 <m:ctrlPr>
                   <w:rPr>
-                    <w:rFonts w:ascii="Cambria Math" w:eastAsia="Times New Roman" w:hAnsi="Cambria Math"/>
+                    <w:rFonts w:ascii="Cambria Math" w:eastAsia="Times New Roman" w:hAnsi="Cambria Math" w:cs="Times New Roman"/>
                     <w:i/>
                     <w:sz w:val="24"/>
                     <w:szCs w:val="24"/>
@@ -5028,7 +5047,7 @@
               <m:e>
                 <m:r>
                   <w:rPr>
-                    <w:rFonts w:ascii="Cambria Math" w:eastAsia="Times New Roman" w:hAnsi="Cambria Math"/>
+                    <w:rFonts w:ascii="Cambria Math" w:eastAsia="Times New Roman" w:hAnsi="Cambria Math" w:cs="Times New Roman"/>
                     <w:sz w:val="24"/>
                     <w:szCs w:val="24"/>
                   </w:rPr>
@@ -5038,7 +5057,7 @@
               <m:sup>
                 <m:r>
                   <w:rPr>
-                    <w:rFonts w:ascii="Cambria Math" w:eastAsia="Times New Roman" w:hAnsi="Cambria Math"/>
+                    <w:rFonts w:ascii="Cambria Math" w:eastAsia="Times New Roman" w:hAnsi="Cambria Math" w:cs="Times New Roman"/>
                     <w:sz w:val="24"/>
                     <w:szCs w:val="24"/>
                   </w:rPr>
@@ -5051,7 +5070,7 @@
       </m:oMath>
       <w:r>
         <w:rPr>
-          <w:rFonts w:ascii="Times New Roman" w:eastAsia="Times New Roman" w:hAnsi="Times New Roman"/>
+          <w:rFonts w:ascii="Times New Roman" w:eastAsia="Times New Roman" w:hAnsi="Times New Roman" w:cs="Times New Roman"/>
           <w:sz w:val="24"/>
           <w:szCs w:val="24"/>
         </w:rPr>
@@ -5059,7 +5078,7 @@
       </w:r>
       <w:r>
         <w:rPr>
-          <w:rFonts w:ascii="Times New Roman" w:eastAsia="Times New Roman" w:hAnsi="Times New Roman"/>
+          <w:rFonts w:ascii="Times New Roman" w:eastAsia="Times New Roman" w:hAnsi="Times New Roman" w:cs="Times New Roman"/>
           <w:sz w:val="24"/>
           <w:szCs w:val="24"/>
         </w:rPr>
@@ -5067,7 +5086,7 @@
       </w:r>
       <w:r>
         <w:rPr>
-          <w:rFonts w:ascii="Times New Roman" w:eastAsia="Times New Roman" w:hAnsi="Times New Roman"/>
+          <w:rFonts w:ascii="Times New Roman" w:eastAsia="Times New Roman" w:hAnsi="Times New Roman" w:cs="Times New Roman"/>
           <w:sz w:val="24"/>
           <w:szCs w:val="24"/>
         </w:rPr>
@@ -5075,7 +5094,7 @@
       </w:r>
       <w:r>
         <w:rPr>
-          <w:rFonts w:ascii="Times New Roman" w:eastAsia="Times New Roman" w:hAnsi="Times New Roman"/>
+          <w:rFonts w:ascii="Times New Roman" w:eastAsia="Times New Roman" w:hAnsi="Times New Roman" w:cs="Times New Roman"/>
           <w:sz w:val="24"/>
           <w:szCs w:val="24"/>
         </w:rPr>
@@ -5087,7 +5106,7 @@
           <m:fPr>
             <m:ctrlPr>
               <w:rPr>
-                <w:rFonts w:ascii="Cambria Math" w:eastAsia="Times New Roman" w:hAnsi="Cambria Math"/>
+                <w:rFonts w:ascii="Cambria Math" w:eastAsia="Times New Roman" w:hAnsi="Cambria Math" w:cs="Times New Roman"/>
                 <w:i/>
                 <w:sz w:val="24"/>
                 <w:szCs w:val="24"/>
@@ -5099,7 +5118,7 @@
               <m:sSupPr>
                 <m:ctrlPr>
                   <w:rPr>
-                    <w:rFonts w:ascii="Cambria Math" w:eastAsia="Times New Roman" w:hAnsi="Cambria Math"/>
+                    <w:rFonts w:ascii="Cambria Math" w:eastAsia="Times New Roman" w:hAnsi="Cambria Math" w:cs="Times New Roman"/>
                     <w:i/>
                     <w:sz w:val="24"/>
                     <w:szCs w:val="24"/>
@@ -5111,7 +5130,7 @@
                   <m:dPr>
                     <m:ctrlPr>
                       <w:rPr>
-                        <w:rFonts w:ascii="Cambria Math" w:eastAsia="Times New Roman" w:hAnsi="Cambria Math"/>
+                        <w:rFonts w:ascii="Cambria Math" w:eastAsia="Times New Roman" w:hAnsi="Cambria Math" w:cs="Times New Roman"/>
                         <w:i/>
                         <w:sz w:val="24"/>
                         <w:szCs w:val="24"/>
@@ -5123,7 +5142,7 @@
                       <m:sSupPr>
                         <m:ctrlPr>
                           <w:rPr>
-                            <w:rFonts w:ascii="Cambria Math" w:eastAsia="Times New Roman" w:hAnsi="Cambria Math"/>
+                            <w:rFonts w:ascii="Cambria Math" w:eastAsia="Times New Roman" w:hAnsi="Cambria Math" w:cs="Times New Roman"/>
                             <w:i/>
                             <w:sz w:val="24"/>
                             <w:szCs w:val="24"/>
@@ -5133,7 +5152,7 @@
                       <m:e>
                         <m:r>
                           <w:rPr>
-                            <w:rFonts w:ascii="Cambria Math" w:eastAsia="Times New Roman" w:hAnsi="Cambria Math"/>
+                            <w:rFonts w:ascii="Cambria Math" w:eastAsia="Times New Roman" w:hAnsi="Cambria Math" w:cs="Times New Roman"/>
                             <w:sz w:val="24"/>
                             <w:szCs w:val="24"/>
                           </w:rPr>
@@ -5143,7 +5162,7 @@
                       <m:sup>
                         <m:r>
                           <w:rPr>
-                            <w:rFonts w:ascii="Cambria Math" w:eastAsia="Times New Roman" w:hAnsi="Cambria Math"/>
+                            <w:rFonts w:ascii="Cambria Math" w:eastAsia="Times New Roman" w:hAnsi="Cambria Math" w:cs="Times New Roman"/>
                             <w:sz w:val="24"/>
                             <w:szCs w:val="24"/>
                           </w:rPr>
@@ -5157,7 +5176,7 @@
               <m:sup>
                 <m:r>
                   <w:rPr>
-                    <w:rFonts w:ascii="Cambria Math" w:eastAsia="Times New Roman" w:hAnsi="Cambria Math"/>
+                    <w:rFonts w:ascii="Cambria Math" w:eastAsia="Times New Roman" w:hAnsi="Cambria Math" w:cs="Times New Roman"/>
                     <w:sz w:val="24"/>
                     <w:szCs w:val="24"/>
                   </w:rPr>
@@ -5167,7 +5186,7 @@
             </m:sSup>
             <m:r>
               <w:rPr>
-                <w:rFonts w:ascii="Cambria Math" w:eastAsia="Times New Roman" w:hAnsi="Cambria Math"/>
+                <w:rFonts w:ascii="Cambria Math" w:eastAsia="Times New Roman" w:hAnsi="Cambria Math" w:cs="Times New Roman"/>
                 <w:sz w:val="24"/>
                 <w:szCs w:val="24"/>
               </w:rPr>
@@ -5177,7 +5196,7 @@
               <m:sSupPr>
                 <m:ctrlPr>
                   <w:rPr>
-                    <w:rFonts w:ascii="Cambria Math" w:eastAsia="Times New Roman" w:hAnsi="Cambria Math"/>
+                    <w:rFonts w:ascii="Cambria Math" w:eastAsia="Times New Roman" w:hAnsi="Cambria Math" w:cs="Times New Roman"/>
                     <w:i/>
                     <w:sz w:val="24"/>
                     <w:szCs w:val="24"/>
@@ -5187,7 +5206,7 @@
               <m:e>
                 <m:r>
                   <w:rPr>
-                    <w:rFonts w:ascii="Cambria Math" w:eastAsia="Times New Roman" w:hAnsi="Cambria Math"/>
+                    <w:rFonts w:ascii="Cambria Math" w:eastAsia="Times New Roman" w:hAnsi="Cambria Math" w:cs="Times New Roman"/>
                     <w:sz w:val="24"/>
                     <w:szCs w:val="24"/>
                   </w:rPr>
@@ -5197,7 +5216,7 @@
               <m:sup>
                 <m:r>
                   <w:rPr>
-                    <w:rFonts w:ascii="Cambria Math" w:eastAsia="Times New Roman" w:hAnsi="Cambria Math"/>
+                    <w:rFonts w:ascii="Cambria Math" w:eastAsia="Times New Roman" w:hAnsi="Cambria Math" w:cs="Times New Roman"/>
                     <w:sz w:val="24"/>
                     <w:szCs w:val="24"/>
                   </w:rPr>
@@ -5207,7 +5226,7 @@
             </m:sSup>
             <m:r>
               <w:rPr>
-                <w:rFonts w:ascii="Cambria Math" w:eastAsia="Times New Roman" w:hAnsi="Cambria Math"/>
+                <w:rFonts w:ascii="Cambria Math" w:eastAsia="Times New Roman" w:hAnsi="Cambria Math" w:cs="Times New Roman"/>
                 <w:sz w:val="24"/>
                 <w:szCs w:val="24"/>
               </w:rPr>
@@ -5219,7 +5238,7 @@
               <m:sSupPr>
                 <m:ctrlPr>
                   <w:rPr>
-                    <w:rFonts w:ascii="Cambria Math" w:eastAsia="Times New Roman" w:hAnsi="Cambria Math"/>
+                    <w:rFonts w:ascii="Cambria Math" w:eastAsia="Times New Roman" w:hAnsi="Cambria Math" w:cs="Times New Roman"/>
                     <w:i/>
                     <w:sz w:val="24"/>
                     <w:szCs w:val="24"/>
@@ -5231,7 +5250,7 @@
                   <m:dPr>
                     <m:ctrlPr>
                       <w:rPr>
-                        <w:rFonts w:ascii="Cambria Math" w:eastAsia="Times New Roman" w:hAnsi="Cambria Math"/>
+                        <w:rFonts w:ascii="Cambria Math" w:eastAsia="Times New Roman" w:hAnsi="Cambria Math" w:cs="Times New Roman"/>
                         <w:i/>
                         <w:sz w:val="24"/>
                         <w:szCs w:val="24"/>
@@ -5243,7 +5262,7 @@
                       <m:sSupPr>
                         <m:ctrlPr>
                           <w:rPr>
-                            <w:rFonts w:ascii="Cambria Math" w:eastAsia="Times New Roman" w:hAnsi="Cambria Math"/>
+                            <w:rFonts w:ascii="Cambria Math" w:eastAsia="Times New Roman" w:hAnsi="Cambria Math" w:cs="Times New Roman"/>
                             <w:i/>
                             <w:sz w:val="24"/>
                             <w:szCs w:val="24"/>
@@ -5253,7 +5272,7 @@
                       <m:e>
                         <m:r>
                           <w:rPr>
-                            <w:rFonts w:ascii="Cambria Math" w:eastAsia="Times New Roman" w:hAnsi="Cambria Math"/>
+                            <w:rFonts w:ascii="Cambria Math" w:eastAsia="Times New Roman" w:hAnsi="Cambria Math" w:cs="Times New Roman"/>
                             <w:sz w:val="24"/>
                             <w:szCs w:val="24"/>
                           </w:rPr>
@@ -5263,7 +5282,7 @@
                       <m:sup>
                         <m:r>
                           <w:rPr>
-                            <w:rFonts w:ascii="Cambria Math" w:eastAsia="Times New Roman" w:hAnsi="Cambria Math"/>
+                            <w:rFonts w:ascii="Cambria Math" w:eastAsia="Times New Roman" w:hAnsi="Cambria Math" w:cs="Times New Roman"/>
                             <w:sz w:val="24"/>
                             <w:szCs w:val="24"/>
                           </w:rPr>
@@ -5273,7 +5292,7 @@
                     </m:sSup>
                     <m:r>
                       <w:rPr>
-                        <w:rFonts w:ascii="Cambria Math" w:eastAsia="Times New Roman" w:hAnsi="Cambria Math"/>
+                        <w:rFonts w:ascii="Cambria Math" w:eastAsia="Times New Roman" w:hAnsi="Cambria Math" w:cs="Times New Roman"/>
                         <w:sz w:val="24"/>
                         <w:szCs w:val="24"/>
                       </w:rPr>
@@ -5285,7 +5304,7 @@
               <m:sup>
                 <m:r>
                   <w:rPr>
-                    <w:rFonts w:ascii="Cambria Math" w:eastAsia="Times New Roman" w:hAnsi="Cambria Math"/>
+                    <w:rFonts w:ascii="Cambria Math" w:eastAsia="Times New Roman" w:hAnsi="Cambria Math" w:cs="Times New Roman"/>
                     <w:sz w:val="24"/>
                     <w:szCs w:val="24"/>
                   </w:rPr>
@@ -5295,7 +5314,7 @@
             </m:sSup>
             <m:r>
               <w:rPr>
-                <w:rFonts w:ascii="Cambria Math" w:eastAsia="Times New Roman" w:hAnsi="Cambria Math"/>
+                <w:rFonts w:ascii="Cambria Math" w:eastAsia="Times New Roman" w:hAnsi="Cambria Math" w:cs="Times New Roman"/>
                 <w:sz w:val="24"/>
                 <w:szCs w:val="24"/>
               </w:rPr>
@@ -5304,39 +5323,8 @@
           </m:den>
         </m:f>
       </m:oMath>
-    </w:p>
-    <w:p>
-      <w:pPr>
-        <w:ind w:left="-426" w:right="-853"/>
-        <w:jc w:val="both"/>
-        <w:rPr>
-          <w:rFonts w:ascii="Times New Roman" w:eastAsia="Times New Roman" w:hAnsi="Times New Roman"/>
-          <w:sz w:val="24"/>
-          <w:szCs w:val="24"/>
-        </w:rPr>
-      </w:pPr>
-    </w:p>
-    <w:p>
-      <w:pPr>
-        <w:ind w:left="-426" w:right="-853"/>
-        <w:jc w:val="both"/>
-        <w:rPr>
-          <w:rFonts w:ascii="Times New Roman" w:eastAsia="Times New Roman" w:hAnsi="Times New Roman"/>
-          <w:sz w:val="24"/>
-          <w:szCs w:val="24"/>
-        </w:rPr>
-      </w:pPr>
-    </w:p>
-    <w:p>
-      <w:pPr>
-        <w:ind w:left="-426" w:right="-853"/>
-        <w:jc w:val="both"/>
-        <w:rPr>
-          <w:rFonts w:ascii="Times New Roman" w:hAnsi="Times New Roman"/>
-          <w:sz w:val="24"/>
-          <w:szCs w:val="24"/>
-        </w:rPr>
-      </w:pPr>
+      <w:bookmarkStart w:id="0" w:name="_GoBack"/>
+      <w:bookmarkEnd w:id="0"/>
     </w:p>
     <w:sectPr>
       <w:pgSz w:w="11906" w:h="16838" w:code="9"/>
@@ -6099,7 +6087,7 @@
 </file>
 
 <file path=customXml/itemProps1.xml><?xml version="1.0" encoding="utf-8"?>
-<ds:datastoreItem xmlns:ds="http://schemas.openxmlformats.org/officeDocument/2006/customXml" ds:itemID="{6767316A-2DFC-45DC-9EBB-5DFDFF253351}">
+<ds:datastoreItem xmlns:ds="http://schemas.openxmlformats.org/officeDocument/2006/customXml" ds:itemID="{DAD64B32-300A-4F46-9300-B969C66ED946}">
   <ds:schemaRefs>
     <ds:schemaRef ds:uri="http://schemas.openxmlformats.org/officeDocument/2006/bibliography"/>
   </ds:schemaRefs>

</xml_diff>